<commit_message>
- optymalne portfele i ich zmiana w czasie - skład portfeli z granicy efektywnej
</commit_message>
<xml_diff>
--- a/PROJEKT_INWESTYCJE.docx
+++ b/PROJEKT_INWESTYCJE.docx
@@ -6605,6 +6605,9 @@
         <w:jc w:val="both"/>
       </w:pPr>
       <w:r>
+        <w:rPr>
+          <w:noProof/>
+        </w:rPr>
         <w:drawing>
           <wp:inline distT="0" distB="0" distL="0" distR="0" wp14:anchorId="7D1081CC" wp14:editId="7D505C0E">
             <wp:extent cx="6525536" cy="3458058"/>
@@ -6674,6 +6677,9 @@
         <w:jc w:val="both"/>
       </w:pPr>
       <w:r>
+        <w:rPr>
+          <w:noProof/>
+        </w:rPr>
         <w:drawing>
           <wp:inline distT="0" distB="0" distL="0" distR="0" wp14:anchorId="70C63488" wp14:editId="79C9359E">
             <wp:extent cx="6343650" cy="1434379"/>
@@ -6720,79 +6726,15 @@
       </w:pPr>
       <w:r>
         <w:lastRenderedPageBreak/>
-        <w:t xml:space="preserve">Tabela przedstawia różne konfiguracje portfeli inwestycyjnych składających się z aktywów: </w:t>
-      </w:r>
-      <w:r>
-        <w:rPr>
-          <w:b/>
-          <w:bCs/>
-        </w:rPr>
-        <w:t>CCC</w:t>
-      </w:r>
-      <w:r>
-        <w:t xml:space="preserve">, </w:t>
-      </w:r>
-      <w:r>
-        <w:rPr>
-          <w:b/>
-          <w:bCs/>
-        </w:rPr>
-        <w:t>VNQ</w:t>
-      </w:r>
-      <w:r>
-        <w:t xml:space="preserve">, </w:t>
+        <w:t xml:space="preserve">Tabela przedstawia różne konfiguracje portfeli inwestycyjnych składających się z aktywów: CCC, VNQ, </w:t>
       </w:r>
       <w:proofErr w:type="spellStart"/>
       <w:r>
-        <w:rPr>
-          <w:b/>
-          <w:bCs/>
-        </w:rPr>
         <w:t>OrangeJuice</w:t>
       </w:r>
       <w:proofErr w:type="spellEnd"/>
       <w:r>
-        <w:t xml:space="preserve"> i </w:t>
-      </w:r>
-      <w:r>
-        <w:rPr>
-          <w:b/>
-          <w:bCs/>
-        </w:rPr>
-        <w:t>LVMH</w:t>
-      </w:r>
-      <w:r>
-        <w:t xml:space="preserve">, wraz z ich udziałami w portfelu oraz wskaźnikami: </w:t>
-      </w:r>
-      <w:r>
-        <w:rPr>
-          <w:b/>
-          <w:bCs/>
-        </w:rPr>
-        <w:t>stopa zwrotu portfela</w:t>
-      </w:r>
-      <w:r>
-        <w:t xml:space="preserve">, </w:t>
-      </w:r>
-      <w:r>
-        <w:rPr>
-          <w:b/>
-          <w:bCs/>
-        </w:rPr>
-        <w:t>ryzyko portfela</w:t>
-      </w:r>
-      <w:r>
-        <w:t xml:space="preserve"> i </w:t>
-      </w:r>
-      <w:r>
-        <w:rPr>
-          <w:b/>
-          <w:bCs/>
-        </w:rPr>
-        <w:t>efektywność portfela</w:t>
-      </w:r>
-      <w:r>
-        <w:t xml:space="preserve"> (stosunek zwrotu do ryzyka). Poniżej znajduje się interpretacja wyników.</w:t>
+        <w:t xml:space="preserve"> i LVMH, wraz z ich udziałami w portfelu oraz wskaźnikami: stopa zwrotu portfela, ryzyko portfela i efektywność portfela (stosunek zwrotu do ryzyka). Poniżej znajduje się interpretacja wyników.</w:t>
       </w:r>
     </w:p>
     <w:p>
@@ -6803,14 +6745,7 @@
         <w:jc w:val="both"/>
       </w:pPr>
       <w:r>
-        <w:rPr>
-          <w:b/>
-          <w:bCs/>
-        </w:rPr>
-        <w:t>Portfel minimalnego ryzyka</w:t>
-      </w:r>
-      <w:r>
-        <w:t xml:space="preserve"> to ten o najmniejszym ryzyku w zestawieniu. Udziały wynoszą: CCC (6%), VNQ (61%), </w:t>
+        <w:t xml:space="preserve">Portfel minimalnego ryzyka to ten o najmniejszym ryzyku w zestawieniu. Udziały wynoszą: CCC (6%), VNQ (61%), </w:t>
       </w:r>
       <w:proofErr w:type="spellStart"/>
       <w:r>
@@ -6818,37 +6753,7 @@
       </w:r>
       <w:proofErr w:type="spellEnd"/>
       <w:r>
-        <w:t xml:space="preserve"> (16%) i LVMH (17%). </w:t>
-      </w:r>
-      <w:r>
-        <w:rPr>
-          <w:b/>
-          <w:bCs/>
-        </w:rPr>
-        <w:t>Stopa zwrotu portfela</w:t>
-      </w:r>
-      <w:r>
-        <w:t xml:space="preserve"> wynosi 0,04%, </w:t>
-      </w:r>
-      <w:r>
-        <w:rPr>
-          <w:b/>
-          <w:bCs/>
-        </w:rPr>
-        <w:t>ryzyko</w:t>
-      </w:r>
-      <w:r>
-        <w:t xml:space="preserve"> 0,79%, a </w:t>
-      </w:r>
-      <w:r>
-        <w:rPr>
-          <w:b/>
-          <w:bCs/>
-        </w:rPr>
-        <w:t>efektywność</w:t>
-      </w:r>
-      <w:r>
-        <w:t xml:space="preserve"> -0,66%. Taki portfel jest odpowiedni dla inwestorów preferujących bezpieczeństwo, jednak jego ujemna efektywność wskazuje, że zysk nie rekompensuje podjętego ryzyka.</w:t>
+        <w:t xml:space="preserve"> (16%) i LVMH (17%). Stopa zwrotu portfela wynosi 0,04%, ryzyko 0,79%, a efektywność -0,66%. Taki portfel jest odpowiedni dla inwestorów preferujących bezpieczeństwo, jednak jego ujemna efektywność wskazuje, że zysk nie rekompensuje podjętego ryzyka.</w:t>
       </w:r>
     </w:p>
     <w:p>
@@ -6859,14 +6764,7 @@
         <w:jc w:val="both"/>
       </w:pPr>
       <w:r>
-        <w:rPr>
-          <w:b/>
-          <w:bCs/>
-        </w:rPr>
-        <w:t>Portfel maksymalnej efektywności</w:t>
-      </w:r>
-      <w:r>
-        <w:t xml:space="preserve"> cechuje się najlepszym stosunkiem zwrotu do ryzyka. Udziały wynoszą: CCC (100%), VNQ (-72%), </w:t>
+        <w:t xml:space="preserve">Portfel maksymalnej efektywności cechuje się najlepszym stosunkiem zwrotu do ryzyka. Udziały wynoszą: CCC (100%), VNQ (-72%), </w:t>
       </w:r>
       <w:proofErr w:type="spellStart"/>
       <w:r>
@@ -6874,37 +6772,7 @@
       </w:r>
       <w:proofErr w:type="spellEnd"/>
       <w:r>
-        <w:t xml:space="preserve"> (80%) i LVMH (-8%). </w:t>
-      </w:r>
-      <w:r>
-        <w:rPr>
-          <w:b/>
-          <w:bCs/>
-        </w:rPr>
-        <w:t>Stopa zwrotu</w:t>
-      </w:r>
-      <w:r>
-        <w:t xml:space="preserve"> wynosi 0,55%, </w:t>
-      </w:r>
-      <w:r>
-        <w:rPr>
-          <w:b/>
-          <w:bCs/>
-        </w:rPr>
-        <w:t>ryzyko</w:t>
-      </w:r>
-      <w:r>
-        <w:t xml:space="preserve"> 3,70%, a </w:t>
-      </w:r>
-      <w:r>
-        <w:rPr>
-          <w:b/>
-          <w:bCs/>
-        </w:rPr>
-        <w:t>efektywność</w:t>
-      </w:r>
-      <w:r>
-        <w:t xml:space="preserve"> 13,60%. Jest to optymalny wybór dla inwestorów, którzy chcą maksymalizować efektywność swoich inwestycji.</w:t>
+        <w:t xml:space="preserve"> (80%) i LVMH (-8%). Stopa zwrotu wynosi 0,55%, ryzyko 3,70%, a efektywność 13,60%. Jest to optymalny wybór dla inwestorów, którzy chcą maksymalizować efektywność swoich inwestycji.</w:t>
       </w:r>
     </w:p>
     <w:p>
@@ -6915,14 +6783,7 @@
         <w:jc w:val="both"/>
       </w:pPr>
       <w:r>
-        <w:rPr>
-          <w:b/>
-          <w:bCs/>
-        </w:rPr>
-        <w:t>Portfel maksymalnej stopy zwrotu</w:t>
-      </w:r>
-      <w:r>
-        <w:t xml:space="preserve"> zapewnia najwyższy zwrot, choć przy wyższym ryzyku. Udziały wynoszą: CCC (100%), VNQ (-100%), </w:t>
+        <w:t xml:space="preserve">Portfel maksymalnej stopy zwrotu zapewnia najwyższy zwrot, choć przy wyższym ryzyku. Udziały wynoszą: CCC (100%), VNQ (-100%), </w:t>
       </w:r>
       <w:proofErr w:type="spellStart"/>
       <w:r>
@@ -6930,37 +6791,7 @@
       </w:r>
       <w:proofErr w:type="spellEnd"/>
       <w:r>
-        <w:t xml:space="preserve"> (100%) i LVMH (0%). </w:t>
-      </w:r>
-      <w:r>
-        <w:rPr>
-          <w:b/>
-          <w:bCs/>
-        </w:rPr>
-        <w:t>Stopa zwrotu portfela</w:t>
-      </w:r>
-      <w:r>
-        <w:t xml:space="preserve"> wynosi 0,58%, </w:t>
-      </w:r>
-      <w:r>
-        <w:rPr>
-          <w:b/>
-          <w:bCs/>
-        </w:rPr>
-        <w:t>ryzyko</w:t>
-      </w:r>
-      <w:r>
-        <w:t xml:space="preserve"> 3,98%, a </w:t>
-      </w:r>
-      <w:r>
-        <w:rPr>
-          <w:b/>
-          <w:bCs/>
-        </w:rPr>
-        <w:t>efektywność</w:t>
-      </w:r>
-      <w:r>
-        <w:t xml:space="preserve"> 13,49%. Taki portfel jest atrakcyjny dla inwestorów nastawionych na maksymalizację zysku, którzy są skłonni zaakceptować większe ryzyko.</w:t>
+        <w:t xml:space="preserve"> (100%) i LVMH (0%). Stopa zwrotu portfela wynosi 0,58%, ryzyko 3,98%, a efektywność 13,49%. Taki portfel jest atrakcyjny dla inwestorów nastawionych na maksymalizację zysku, którzy są skłonni zaakceptować większe ryzyko.</w:t>
       </w:r>
     </w:p>
     <w:p>
@@ -6971,56 +6802,15 @@
         <w:jc w:val="both"/>
       </w:pPr>
       <w:r>
-        <w:rPr>
-          <w:b/>
-          <w:bCs/>
-        </w:rPr>
-        <w:t>Portfele jednoelementowe</w:t>
-      </w:r>
-      <w:r>
-        <w:t xml:space="preserve"> ilustrują ryzyko i zwrot dla inwestycji skoncentrowanych na jednym aktywie. Dla </w:t>
-      </w:r>
-      <w:r>
-        <w:rPr>
-          <w:b/>
-          <w:bCs/>
-        </w:rPr>
-        <w:t>CCC</w:t>
-      </w:r>
-      <w:r>
-        <w:t xml:space="preserve"> stopa zwrotu wynosi 0,45%, ryzyko 3,91%, a efektywność 10,40%. Dla </w:t>
-      </w:r>
-      <w:r>
-        <w:rPr>
-          <w:b/>
-          <w:bCs/>
-        </w:rPr>
-        <w:t>VNQ</w:t>
-      </w:r>
-      <w:r>
-        <w:t xml:space="preserve"> stopa zwrotu to -0,43%, ryzyko 3,88%, a efektywność -12,24%. Dla </w:t>
+        <w:t xml:space="preserve">Portfele jednoelementowe ilustrują ryzyko i zwrot dla inwestycji skoncentrowanych na jednym aktywie. Dla CCC stopa zwrotu wynosi 0,45%, ryzyko 3,91%, a efektywność 10,40%. Dla VNQ stopa zwrotu to -0,43%, ryzyko 3,88%, a efektywność -12,24%. Dla </w:t>
       </w:r>
       <w:proofErr w:type="spellStart"/>
       <w:r>
-        <w:rPr>
-          <w:b/>
-          <w:bCs/>
-        </w:rPr>
         <w:t>OrangeJuice</w:t>
       </w:r>
       <w:proofErr w:type="spellEnd"/>
       <w:r>
-        <w:t xml:space="preserve"> i </w:t>
-      </w:r>
-      <w:r>
-        <w:rPr>
-          <w:b/>
-          <w:bCs/>
-        </w:rPr>
-        <w:t>LVMH</w:t>
-      </w:r>
-      <w:r>
-        <w:t xml:space="preserve"> stopy zwrotu wynoszą -0,27%, ryzyko 4,52%, a efektywność -7,01%. Wyniki te pokazują, że koncentracja na jednym aktywie wiąże się z wyższym ryzykiem i często gorszymi wynikami w porównaniu do zdywersyfikowanych portfeli.</w:t>
+        <w:t xml:space="preserve"> i LVMH stopy zwrotu wynoszą -0,27%, ryzyko 4,52%, a efektywność -7,01%. Wyniki te pokazują, że koncentracja na jednym aktywie wiąże się z wyższym ryzykiem i często gorszymi wynikami w porównaniu do zdywersyfikowanych portfeli.</w:t>
       </w:r>
     </w:p>
     <w:p>
@@ -7031,27 +6821,7 @@
         <w:jc w:val="both"/>
       </w:pPr>
       <w:r>
-        <w:t xml:space="preserve">Podsumowując, inwestorzy powinni unikać portfeli jednoelementowych ze względu na ich wyższe ryzyko i niższą efektywność. </w:t>
-      </w:r>
-      <w:r>
-        <w:rPr>
-          <w:b/>
-          <w:bCs/>
-        </w:rPr>
-        <w:t>Portfel maksymalnej efektywności</w:t>
-      </w:r>
-      <w:r>
-        <w:t xml:space="preserve"> jest najbardziej zrównoważony i optymalny, natomiast </w:t>
-      </w:r>
-      <w:r>
-        <w:rPr>
-          <w:b/>
-          <w:bCs/>
-        </w:rPr>
-        <w:t>portfel maksymalnej stopy zwrotu</w:t>
-      </w:r>
-      <w:r>
-        <w:t xml:space="preserve"> może być atrakcyjny dla inwestorów akceptujących większe ryzyko.</w:t>
+        <w:t>Podsumowując, inwestorzy powinni unikać portfeli jednoelementowych ze względu na ich wyższe ryzyko i niższą efektywność. Portfel maksymalnej efektywności jest najbardziej zrównoważony i optymalny, natomiast portfel maksymalnej stopy zwrotu może być atrakcyjny dla inwestorów akceptujących większe ryzyko.</w:t>
       </w:r>
     </w:p>
     <w:p>
@@ -7083,6 +6853,1307 @@
     <w:p>
       <w:pPr>
         <w:pStyle w:val="Tekstpodstawowy"/>
+      </w:pPr>
+    </w:p>
+    <w:p>
+      <w:pPr>
+        <w:pStyle w:val="Tekstpodstawowy"/>
+      </w:pPr>
+    </w:p>
+    <w:p>
+      <w:pPr>
+        <w:pStyle w:val="Tekstpodstawowy"/>
+      </w:pPr>
+    </w:p>
+    <w:p>
+      <w:pPr>
+        <w:pStyle w:val="Tekstpodstawowy"/>
+      </w:pPr>
+    </w:p>
+    <w:p>
+      <w:pPr>
+        <w:pStyle w:val="Tekstpodstawowy"/>
+      </w:pPr>
+    </w:p>
+    <w:p>
+      <w:pPr>
+        <w:pStyle w:val="Tekstpodstawowy"/>
+      </w:pPr>
+    </w:p>
+    <w:p>
+      <w:pPr>
+        <w:pStyle w:val="Tekstpodstawowy"/>
+      </w:pPr>
+    </w:p>
+    <w:p>
+      <w:pPr>
+        <w:pStyle w:val="Tekstpodstawowy"/>
+      </w:pPr>
+    </w:p>
+    <w:p>
+      <w:pPr>
+        <w:pStyle w:val="Tekstpodstawowy"/>
+      </w:pPr>
+    </w:p>
+    <w:p>
+      <w:pPr>
+        <w:pStyle w:val="Tekstpodstawowy"/>
+      </w:pPr>
+    </w:p>
+    <w:p>
+      <w:pPr>
+        <w:pStyle w:val="Tekstpodstawowy"/>
+      </w:pPr>
+    </w:p>
+    <w:p>
+      <w:pPr>
+        <w:pStyle w:val="Tekstpodstawowy"/>
+      </w:pPr>
+    </w:p>
+    <w:p>
+      <w:pPr>
+        <w:pStyle w:val="Tekstpodstawowy"/>
+      </w:pPr>
+    </w:p>
+    <w:p>
+      <w:pPr>
+        <w:pStyle w:val="Nagwek2"/>
+      </w:pPr>
+      <w:r>
+        <w:rPr>
+          <w:noProof/>
+        </w:rPr>
+        <w:lastRenderedPageBreak/>
+        <mc:AlternateContent>
+          <mc:Choice Requires="wps">
+            <w:drawing>
+              <wp:anchor distT="0" distB="0" distL="0" distR="0" simplePos="0" relativeHeight="487601664" behindDoc="0" locked="0" layoutInCell="1" allowOverlap="1" wp14:anchorId="6B034384" wp14:editId="7742206D">
+                <wp:simplePos x="0" y="0"/>
+                <wp:positionH relativeFrom="page">
+                  <wp:posOffset>0</wp:posOffset>
+                </wp:positionH>
+                <wp:positionV relativeFrom="paragraph">
+                  <wp:posOffset>570640</wp:posOffset>
+                </wp:positionV>
+                <wp:extent cx="7560309" cy="1270"/>
+                <wp:effectExtent l="0" t="0" r="0" b="0"/>
+                <wp:wrapNone/>
+                <wp:docPr id="1589390356" name="Graphic 24"/>
+                <wp:cNvGraphicFramePr>
+                  <a:graphicFrameLocks xmlns:a="http://schemas.openxmlformats.org/drawingml/2006/main"/>
+                </wp:cNvGraphicFramePr>
+                <a:graphic xmlns:a="http://schemas.openxmlformats.org/drawingml/2006/main">
+                  <a:graphicData uri="http://schemas.microsoft.com/office/word/2010/wordprocessingShape">
+                    <wps:wsp>
+                      <wps:cNvSpPr>
+                        <a:spLocks/>
+                      </wps:cNvSpPr>
+                      <wps:spPr>
+                        <a:xfrm>
+                          <a:off x="0" y="0"/>
+                          <a:ext cx="7560309" cy="1270"/>
+                        </a:xfrm>
+                        <a:custGeom>
+                          <a:avLst/>
+                          <a:gdLst/>
+                          <a:ahLst/>
+                          <a:cxnLst/>
+                          <a:rect l="l" t="t" r="r" b="b"/>
+                          <a:pathLst>
+                            <a:path w="7560309">
+                              <a:moveTo>
+                                <a:pt x="0" y="0"/>
+                              </a:moveTo>
+                              <a:lnTo>
+                                <a:pt x="7560056" y="0"/>
+                              </a:lnTo>
+                            </a:path>
+                          </a:pathLst>
+                        </a:custGeom>
+                        <a:ln w="50800">
+                          <a:solidFill>
+                            <a:srgbClr val="FFB872"/>
+                          </a:solidFill>
+                          <a:prstDash val="solid"/>
+                        </a:ln>
+                      </wps:spPr>
+                      <wps:bodyPr wrap="square" lIns="0" tIns="0" rIns="0" bIns="0" rtlCol="0">
+                        <a:prstTxWarp prst="textNoShape">
+                          <a:avLst/>
+                        </a:prstTxWarp>
+                        <a:noAutofit/>
+                      </wps:bodyPr>
+                    </wps:wsp>
+                  </a:graphicData>
+                </a:graphic>
+              </wp:anchor>
+            </w:drawing>
+          </mc:Choice>
+          <mc:Fallback>
+            <w:pict>
+              <v:shape w14:anchorId="767CE466" id="Graphic 24" o:spid="_x0000_s1026" style="position:absolute;margin-left:0;margin-top:44.95pt;width:595.3pt;height:.1pt;z-index:487601664;visibility:visible;mso-wrap-style:square;mso-wrap-distance-left:0;mso-wrap-distance-top:0;mso-wrap-distance-right:0;mso-wrap-distance-bottom:0;mso-position-horizontal:absolute;mso-position-horizontal-relative:page;mso-position-vertical:absolute;mso-position-vertical-relative:text;v-text-anchor:top" coordsize="7560309,1270" o:gfxdata="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" path="m,l7560056,e" filled="f" strokecolor="#ffb872" strokeweight="4pt">
+                <v:path arrowok="t"/>
+                <w10:wrap anchorx="page"/>
+              </v:shape>
+            </w:pict>
+          </mc:Fallback>
+        </mc:AlternateContent>
+      </w:r>
+      <w:r>
+        <w:rPr>
+          <w:color w:val="201985"/>
+        </w:rPr>
+        <w:t>Optymalizacja portfela inwestycyjnego w ruchomym oknie czasowym</w:t>
+      </w:r>
+    </w:p>
+    <w:p>
+      <w:pPr>
+        <w:pStyle w:val="Tekstpodstawowy"/>
+        <w:spacing w:before="245" w:line="242" w:lineRule="auto"/>
+        <w:ind w:left="1133" w:right="1221"/>
+        <w:jc w:val="both"/>
+      </w:pPr>
+      <w:r>
+        <w:t xml:space="preserve">Celem analizy jest ocena wpływu strategii inwestycyjnej na skład portfela, uwzględniając dopuszczenie krótkiej sprzedaży oraz jej brak. Badanie przeprowadzono na danych historycznych, stosując optymalizację w ruchomym oknie </w:t>
+      </w:r>
+      <w:r>
+        <w:t>9</w:t>
+      </w:r>
+      <w:r>
+        <w:t xml:space="preserve">0 dni. Analiza obejmuje cztery aktywa: CCC, VNQ, </w:t>
+      </w:r>
+      <w:proofErr w:type="spellStart"/>
+      <w:r>
+        <w:t>OrangeJuice</w:t>
+      </w:r>
+      <w:proofErr w:type="spellEnd"/>
+      <w:r>
+        <w:t xml:space="preserve"> i LVMH, a portfel jest optymalizowany pod kątem minimalizacji ryzyka lub maksymalizacji współczynnika </w:t>
+      </w:r>
+      <w:proofErr w:type="spellStart"/>
+      <w:r>
+        <w:t>Sharpe’a</w:t>
+      </w:r>
+      <w:proofErr w:type="spellEnd"/>
+      <w:r>
+        <w:t>.</w:t>
+      </w:r>
+    </w:p>
+    <w:p>
+      <w:pPr>
+        <w:pStyle w:val="Tekstpodstawowy"/>
+        <w:numPr>
+          <w:ilvl w:val="0"/>
+          <w:numId w:val="14"/>
+        </w:numPr>
+        <w:spacing w:before="245" w:line="242" w:lineRule="auto"/>
+        <w:ind w:left="1133" w:right="1221"/>
+        <w:jc w:val="both"/>
+      </w:pPr>
+      <w:r>
+        <w:t>Portfel z dopuszczeniem krótkiej sprzedaży</w:t>
+      </w:r>
+    </w:p>
+    <w:p>
+      <w:pPr>
+        <w:pStyle w:val="Tekstpodstawowy"/>
+        <w:spacing w:before="245" w:line="242" w:lineRule="auto"/>
+        <w:ind w:left="1133" w:right="1221"/>
+        <w:jc w:val="both"/>
+      </w:pPr>
+      <w:r>
+        <w:t xml:space="preserve">W tym wariancie model pozwala na zajmowanie </w:t>
+      </w:r>
+      <w:r>
+        <w:rPr>
+          <w:b/>
+          <w:bCs/>
+        </w:rPr>
+        <w:t>pozycji krótkich</w:t>
+      </w:r>
+      <w:r>
+        <w:t xml:space="preserve">, co umożliwia czerpanie zysków zarówno z wzrostów, jak i spadków cen. </w:t>
+      </w:r>
+      <w:r>
+        <w:t xml:space="preserve">Optymalizacja współczynnika </w:t>
+      </w:r>
+      <w:proofErr w:type="spellStart"/>
+      <w:r>
+        <w:t>Sharpe’a</w:t>
+      </w:r>
+      <w:proofErr w:type="spellEnd"/>
+      <w:r>
+        <w:t xml:space="preserve"> pozwala na efektywniejszą dywersyfikację, jednak wagi aktywów mogą być </w:t>
+      </w:r>
+      <w:r>
+        <w:rPr>
+          <w:b/>
+          <w:bCs/>
+        </w:rPr>
+        <w:t>ujemne</w:t>
+      </w:r>
+      <w:r>
+        <w:t>, co zwiększa ekspozycję na ryzyko.</w:t>
+      </w:r>
+    </w:p>
+    <w:p>
+      <w:pPr>
+        <w:pStyle w:val="Tekstpodstawowy"/>
+        <w:spacing w:before="245" w:line="242" w:lineRule="auto"/>
+        <w:ind w:left="1133" w:right="1221"/>
+        <w:jc w:val="center"/>
+      </w:pPr>
+      <w:r>
+        <w:drawing>
+          <wp:inline distT="0" distB="0" distL="0" distR="0" wp14:anchorId="7123B7F9" wp14:editId="224ABE7C">
+            <wp:extent cx="5991246" cy="3705225"/>
+            <wp:effectExtent l="0" t="0" r="9525" b="0"/>
+            <wp:docPr id="1561487770" name="Obraz 1"/>
+            <wp:cNvGraphicFramePr>
+              <a:graphicFrameLocks xmlns:a="http://schemas.openxmlformats.org/drawingml/2006/main" noChangeAspect="1"/>
+            </wp:cNvGraphicFramePr>
+            <a:graphic xmlns:a="http://schemas.openxmlformats.org/drawingml/2006/main">
+              <a:graphicData uri="http://schemas.openxmlformats.org/drawingml/2006/picture">
+                <pic:pic xmlns:pic="http://schemas.openxmlformats.org/drawingml/2006/picture">
+                  <pic:nvPicPr>
+                    <pic:cNvPr id="1561487770" name=""/>
+                    <pic:cNvPicPr/>
+                  </pic:nvPicPr>
+                  <pic:blipFill>
+                    <a:blip r:embed="rId25"/>
+                    <a:stretch>
+                      <a:fillRect/>
+                    </a:stretch>
+                  </pic:blipFill>
+                  <pic:spPr>
+                    <a:xfrm>
+                      <a:off x="0" y="0"/>
+                      <a:ext cx="5995644" cy="3707945"/>
+                    </a:xfrm>
+                    <a:prstGeom prst="rect">
+                      <a:avLst/>
+                    </a:prstGeom>
+                  </pic:spPr>
+                </pic:pic>
+              </a:graphicData>
+            </a:graphic>
+          </wp:inline>
+        </w:drawing>
+      </w:r>
+    </w:p>
+    <w:p>
+      <w:pPr>
+        <w:pStyle w:val="Tekstpodstawowy"/>
+        <w:spacing w:before="245" w:line="242" w:lineRule="auto"/>
+        <w:ind w:left="1133" w:right="1221"/>
+        <w:jc w:val="both"/>
+      </w:pPr>
+      <w:r>
+        <w:t xml:space="preserve">Portfel z dopuszczeniem krótkiej sprzedaży (SS) pozwala na większą elastyczność w doborze aktywów. </w:t>
+      </w:r>
+      <w:r>
+        <w:rPr>
+          <w:b/>
+          <w:bCs/>
+        </w:rPr>
+        <w:t>VNQ (czerwony)</w:t>
+      </w:r>
+      <w:r>
+        <w:t xml:space="preserve"> pozostaje dominującym składnikiem, ale jego waga przekracza 1, co sugeruje, że model zwiększa ekspozycję poprzez dźwignię finansową. </w:t>
+      </w:r>
+      <w:r>
+        <w:rPr>
+          <w:b/>
+          <w:bCs/>
+        </w:rPr>
+        <w:t>LVMH (pomarańczowy)</w:t>
+      </w:r>
+      <w:r>
+        <w:t xml:space="preserve"> jest często </w:t>
+      </w:r>
+      <w:proofErr w:type="spellStart"/>
+      <w:r>
+        <w:t>shortowane</w:t>
+      </w:r>
+      <w:proofErr w:type="spellEnd"/>
+      <w:r>
+        <w:t xml:space="preserve"> (wartości ujemne), co oznacza, że model traktuje je jako mniej opłacalne w danym okresie.</w:t>
+      </w:r>
+    </w:p>
+    <w:p>
+      <w:pPr>
+        <w:pStyle w:val="Tekstpodstawowy"/>
+        <w:spacing w:before="245" w:line="242" w:lineRule="auto"/>
+        <w:ind w:left="1133" w:right="1221"/>
+        <w:jc w:val="both"/>
+      </w:pPr>
+      <w:r>
+        <w:rPr>
+          <w:b/>
+          <w:bCs/>
+        </w:rPr>
+        <w:t xml:space="preserve">CCC (niebieski) i </w:t>
+      </w:r>
+      <w:proofErr w:type="spellStart"/>
+      <w:r>
+        <w:rPr>
+          <w:b/>
+          <w:bCs/>
+        </w:rPr>
+        <w:t>OrangeJuice</w:t>
+      </w:r>
+      <w:proofErr w:type="spellEnd"/>
+      <w:r>
+        <w:rPr>
+          <w:b/>
+          <w:bCs/>
+        </w:rPr>
+        <w:t xml:space="preserve"> (zielony)</w:t>
+      </w:r>
+      <w:r>
+        <w:t xml:space="preserve"> utrzymują bardziej stabilne wagi, ale widać, że w niektórych momentach model redukuje ich udział</w:t>
+      </w:r>
+    </w:p>
+    <w:p>
+      <w:pPr>
+        <w:pStyle w:val="Tekstpodstawowy"/>
+      </w:pPr>
+    </w:p>
+    <w:p>
+      <w:pPr>
+        <w:pStyle w:val="Tekstpodstawowy"/>
+        <w:numPr>
+          <w:ilvl w:val="0"/>
+          <w:numId w:val="14"/>
+        </w:numPr>
+        <w:spacing w:before="245" w:line="242" w:lineRule="auto"/>
+        <w:ind w:left="1133" w:right="1221"/>
+        <w:jc w:val="both"/>
+      </w:pPr>
+      <w:r>
+        <w:t>Portfel bez krótkiej sprzedaży</w:t>
+      </w:r>
+    </w:p>
+    <w:p>
+      <w:pPr>
+        <w:pStyle w:val="Tekstpodstawowy"/>
+        <w:spacing w:before="245" w:line="242" w:lineRule="auto"/>
+        <w:ind w:left="1133" w:right="1221"/>
+        <w:jc w:val="both"/>
+      </w:pPr>
+      <w:r>
+        <w:t xml:space="preserve">W tej wersji portfel składa się wyłącznie z pozycji długich – wagi aktywów są zawsze </w:t>
+      </w:r>
+      <w:r>
+        <w:lastRenderedPageBreak/>
+        <w:t>nieujemne. Optymalizacja minimalizuje ryzyko, co prowadzi do bardziej stabilnego składu portfela i mniejszej ekspozycji na wahania rynkowe.</w:t>
+      </w:r>
+    </w:p>
+    <w:p>
+      <w:pPr>
+        <w:pStyle w:val="Tekstpodstawowy"/>
+      </w:pPr>
+    </w:p>
+    <w:p>
+      <w:pPr>
+        <w:pStyle w:val="Tekstpodstawowy"/>
+      </w:pPr>
+    </w:p>
+    <w:p>
+      <w:pPr>
+        <w:pStyle w:val="Tekstpodstawowy"/>
+        <w:jc w:val="center"/>
+      </w:pPr>
+      <w:r>
+        <w:drawing>
+          <wp:inline distT="0" distB="0" distL="0" distR="0" wp14:anchorId="472C8CB2" wp14:editId="4BD2D8C9">
+            <wp:extent cx="6997018" cy="4162425"/>
+            <wp:effectExtent l="0" t="0" r="0" b="0"/>
+            <wp:docPr id="1117435675" name="Obraz 1"/>
+            <wp:cNvGraphicFramePr>
+              <a:graphicFrameLocks xmlns:a="http://schemas.openxmlformats.org/drawingml/2006/main" noChangeAspect="1"/>
+            </wp:cNvGraphicFramePr>
+            <a:graphic xmlns:a="http://schemas.openxmlformats.org/drawingml/2006/main">
+              <a:graphicData uri="http://schemas.openxmlformats.org/drawingml/2006/picture">
+                <pic:pic xmlns:pic="http://schemas.openxmlformats.org/drawingml/2006/picture">
+                  <pic:nvPicPr>
+                    <pic:cNvPr id="1117435675" name=""/>
+                    <pic:cNvPicPr/>
+                  </pic:nvPicPr>
+                  <pic:blipFill>
+                    <a:blip r:embed="rId26"/>
+                    <a:stretch>
+                      <a:fillRect/>
+                    </a:stretch>
+                  </pic:blipFill>
+                  <pic:spPr>
+                    <a:xfrm>
+                      <a:off x="0" y="0"/>
+                      <a:ext cx="6998943" cy="4163570"/>
+                    </a:xfrm>
+                    <a:prstGeom prst="rect">
+                      <a:avLst/>
+                    </a:prstGeom>
+                  </pic:spPr>
+                </pic:pic>
+              </a:graphicData>
+            </a:graphic>
+          </wp:inline>
+        </w:drawing>
+      </w:r>
+    </w:p>
+    <w:p>
+      <w:pPr>
+        <w:pStyle w:val="Tekstpodstawowy"/>
+        <w:spacing w:before="245" w:line="242" w:lineRule="auto"/>
+        <w:ind w:left="1133" w:right="1221"/>
+        <w:jc w:val="both"/>
+      </w:pPr>
+      <w:r>
+        <w:t xml:space="preserve">Portfel wykazuje stabilne zmiany wag aktywów w czasie. </w:t>
+      </w:r>
+      <w:r>
+        <w:rPr>
+          <w:b/>
+          <w:bCs/>
+        </w:rPr>
+        <w:t>VNQ (czerwony)</w:t>
+      </w:r>
+      <w:r>
+        <w:t xml:space="preserve"> dominuje w drugiej połowie roku, </w:t>
+      </w:r>
+      <w:r>
+        <w:rPr>
+          <w:b/>
+          <w:bCs/>
+        </w:rPr>
+        <w:t>CCC (niebieski)</w:t>
+      </w:r>
+      <w:r>
+        <w:t xml:space="preserve"> miało większy udział na początku, a </w:t>
+      </w:r>
+      <w:proofErr w:type="spellStart"/>
+      <w:r>
+        <w:rPr>
+          <w:b/>
+          <w:bCs/>
+        </w:rPr>
+        <w:t>OrangeJuice</w:t>
+      </w:r>
+      <w:proofErr w:type="spellEnd"/>
+      <w:r>
+        <w:rPr>
+          <w:b/>
+          <w:bCs/>
+        </w:rPr>
+        <w:t xml:space="preserve"> (zielony)</w:t>
+      </w:r>
+      <w:r>
+        <w:t xml:space="preserve"> stopniowo traciło na znaczeniu. </w:t>
+      </w:r>
+      <w:r>
+        <w:rPr>
+          <w:b/>
+          <w:bCs/>
+        </w:rPr>
+        <w:t>LVMH (pomarańczowy)</w:t>
+      </w:r>
+      <w:r>
+        <w:t xml:space="preserve"> zostało prawie całkowicie wyeliminowane.</w:t>
+      </w:r>
+    </w:p>
+    <w:p>
+      <w:pPr>
+        <w:pStyle w:val="Tekstpodstawowy"/>
+        <w:spacing w:before="245" w:line="242" w:lineRule="auto"/>
+        <w:ind w:left="1133" w:right="1221"/>
+        <w:jc w:val="both"/>
+      </w:pPr>
+      <w:r>
+        <w:t>Brak krótkiej sprzedaży sprawia, że portfel jest bardziej konserwatywny, a model unika zbyt częstych rotacji aktywów</w:t>
+      </w:r>
+    </w:p>
+    <w:p>
+      <w:pPr>
+        <w:pStyle w:val="Tekstpodstawowy"/>
+        <w:spacing w:before="245" w:line="242" w:lineRule="auto"/>
+        <w:ind w:left="1133" w:right="1221"/>
+        <w:jc w:val="both"/>
+      </w:pPr>
+    </w:p>
+    <w:p>
+      <w:pPr>
+        <w:pStyle w:val="Tekstpodstawowy"/>
+      </w:pPr>
+    </w:p>
+    <w:p>
+      <w:pPr>
+        <w:pStyle w:val="Tekstpodstawowy"/>
+      </w:pPr>
+    </w:p>
+    <w:p>
+      <w:pPr>
+        <w:pStyle w:val="Tekstpodstawowy"/>
+      </w:pPr>
+    </w:p>
+    <w:p>
+      <w:pPr>
+        <w:pStyle w:val="Tekstpodstawowy"/>
+      </w:pPr>
+    </w:p>
+    <w:p>
+      <w:pPr>
+        <w:pStyle w:val="Tekstpodstawowy"/>
+      </w:pPr>
+    </w:p>
+    <w:p>
+      <w:pPr>
+        <w:pStyle w:val="Tekstpodstawowy"/>
+      </w:pPr>
+    </w:p>
+    <w:p>
+      <w:pPr>
+        <w:pStyle w:val="Tekstpodstawowy"/>
+      </w:pPr>
+    </w:p>
+    <w:p>
+      <w:pPr>
+        <w:pStyle w:val="Tekstpodstawowy"/>
+      </w:pPr>
+    </w:p>
+    <w:p>
+      <w:pPr>
+        <w:pStyle w:val="Tekstpodstawowy"/>
+      </w:pPr>
+    </w:p>
+    <w:p>
+      <w:pPr>
+        <w:pStyle w:val="Tekstpodstawowy"/>
+      </w:pPr>
+    </w:p>
+    <w:p>
+      <w:pPr>
+        <w:pStyle w:val="Tekstpodstawowy"/>
+      </w:pPr>
+    </w:p>
+    <w:p>
+      <w:pPr>
+        <w:pStyle w:val="Tekstpodstawowy"/>
+      </w:pPr>
+    </w:p>
+    <w:p>
+      <w:pPr>
+        <w:pStyle w:val="Tekstpodstawowy"/>
+      </w:pPr>
+    </w:p>
+    <w:p>
+      <w:pPr>
+        <w:pStyle w:val="Tekstpodstawowy"/>
+      </w:pPr>
+    </w:p>
+    <w:p>
+      <w:pPr>
+        <w:pStyle w:val="Nagwek2"/>
+        <w:rPr>
+          <w:sz w:val="32"/>
+          <w:szCs w:val="32"/>
+        </w:rPr>
+      </w:pPr>
+      <w:r>
+        <w:rPr>
+          <w:noProof/>
+          <w:sz w:val="32"/>
+          <w:szCs w:val="32"/>
+        </w:rPr>
+        <w:lastRenderedPageBreak/>
+        <mc:AlternateContent>
+          <mc:Choice Requires="wps">
+            <w:drawing>
+              <wp:anchor distT="0" distB="0" distL="0" distR="0" simplePos="0" relativeHeight="487599616" behindDoc="0" locked="0" layoutInCell="1" allowOverlap="1" wp14:anchorId="1736F8C3" wp14:editId="32F220DD">
+                <wp:simplePos x="0" y="0"/>
+                <wp:positionH relativeFrom="page">
+                  <wp:posOffset>0</wp:posOffset>
+                </wp:positionH>
+                <wp:positionV relativeFrom="paragraph">
+                  <wp:posOffset>570640</wp:posOffset>
+                </wp:positionV>
+                <wp:extent cx="7560309" cy="1270"/>
+                <wp:effectExtent l="0" t="0" r="0" b="0"/>
+                <wp:wrapNone/>
+                <wp:docPr id="405492215" name="Graphic 24"/>
+                <wp:cNvGraphicFramePr>
+                  <a:graphicFrameLocks xmlns:a="http://schemas.openxmlformats.org/drawingml/2006/main"/>
+                </wp:cNvGraphicFramePr>
+                <a:graphic xmlns:a="http://schemas.openxmlformats.org/drawingml/2006/main">
+                  <a:graphicData uri="http://schemas.microsoft.com/office/word/2010/wordprocessingShape">
+                    <wps:wsp>
+                      <wps:cNvSpPr>
+                        <a:spLocks/>
+                      </wps:cNvSpPr>
+                      <wps:spPr>
+                        <a:xfrm>
+                          <a:off x="0" y="0"/>
+                          <a:ext cx="7560309" cy="1270"/>
+                        </a:xfrm>
+                        <a:custGeom>
+                          <a:avLst/>
+                          <a:gdLst/>
+                          <a:ahLst/>
+                          <a:cxnLst/>
+                          <a:rect l="l" t="t" r="r" b="b"/>
+                          <a:pathLst>
+                            <a:path w="7560309">
+                              <a:moveTo>
+                                <a:pt x="0" y="0"/>
+                              </a:moveTo>
+                              <a:lnTo>
+                                <a:pt x="7560056" y="0"/>
+                              </a:lnTo>
+                            </a:path>
+                          </a:pathLst>
+                        </a:custGeom>
+                        <a:ln w="50800">
+                          <a:solidFill>
+                            <a:srgbClr val="FFB872"/>
+                          </a:solidFill>
+                          <a:prstDash val="solid"/>
+                        </a:ln>
+                      </wps:spPr>
+                      <wps:bodyPr wrap="square" lIns="0" tIns="0" rIns="0" bIns="0" rtlCol="0">
+                        <a:prstTxWarp prst="textNoShape">
+                          <a:avLst/>
+                        </a:prstTxWarp>
+                        <a:noAutofit/>
+                      </wps:bodyPr>
+                    </wps:wsp>
+                  </a:graphicData>
+                </a:graphic>
+              </wp:anchor>
+            </w:drawing>
+          </mc:Choice>
+          <mc:Fallback>
+            <w:pict>
+              <v:shape w14:anchorId="23D4CD65" id="Graphic 24" o:spid="_x0000_s1026" style="position:absolute;margin-left:0;margin-top:44.95pt;width:595.3pt;height:.1pt;z-index:487599616;visibility:visible;mso-wrap-style:square;mso-wrap-distance-left:0;mso-wrap-distance-top:0;mso-wrap-distance-right:0;mso-wrap-distance-bottom:0;mso-position-horizontal:absolute;mso-position-horizontal-relative:page;mso-position-vertical:absolute;mso-position-vertical-relative:text;v-text-anchor:top" coordsize="7560309,1270" o:gfxdata="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" path="m,l7560056,e" filled="f" strokecolor="#ffb872" strokeweight="4pt">
+                <v:path arrowok="t"/>
+                <w10:wrap anchorx="page"/>
+              </v:shape>
+            </w:pict>
+          </mc:Fallback>
+        </mc:AlternateContent>
+      </w:r>
+      <w:r>
+        <w:rPr>
+          <w:color w:val="201985"/>
+          <w:sz w:val="32"/>
+          <w:szCs w:val="32"/>
+        </w:rPr>
+        <w:t>Optymalizacja portfela inwestycyjnego z wykorzystaniem granicy efektywnej</w:t>
+      </w:r>
+    </w:p>
+    <w:p>
+      <w:pPr>
+        <w:pStyle w:val="Tekstpodstawowy"/>
+        <w:rPr>
+          <w:b/>
+          <w:sz w:val="40"/>
+        </w:rPr>
+      </w:pPr>
+    </w:p>
+    <w:p>
+      <w:pPr>
+        <w:spacing w:line="242" w:lineRule="auto"/>
+      </w:pPr>
+    </w:p>
+    <w:p>
+      <w:pPr>
+        <w:pStyle w:val="Tekstpodstawowy"/>
+        <w:spacing w:before="245" w:line="242" w:lineRule="auto"/>
+        <w:ind w:left="1133" w:right="1221"/>
+        <w:jc w:val="both"/>
+      </w:pPr>
+      <w:r>
+        <w:t xml:space="preserve">Optymalizacja portfela inwestycyjnego jest kluczowym zagadnieniem w teorii finansów. Jej celem jest stworzenie zbioru portfeli, które oferują najlepszą możliwą równowagę między oczekiwanym zwrotem a ryzykiem. Metoda </w:t>
+      </w:r>
+      <w:r>
+        <w:rPr>
+          <w:b/>
+          <w:bCs/>
+        </w:rPr>
+        <w:t>granicy efektywnej</w:t>
+      </w:r>
+      <w:r>
+        <w:t xml:space="preserve"> (</w:t>
+      </w:r>
+      <w:proofErr w:type="spellStart"/>
+      <w:r>
+        <w:t>Efficient</w:t>
+      </w:r>
+      <w:proofErr w:type="spellEnd"/>
+      <w:r>
+        <w:t xml:space="preserve"> </w:t>
+      </w:r>
+      <w:proofErr w:type="spellStart"/>
+      <w:r>
+        <w:t>Frontier</w:t>
+      </w:r>
+      <w:proofErr w:type="spellEnd"/>
+      <w:r>
+        <w:t>), zaproponowana przez Harry'ego Markowitza, pozwala na znalezienie takich kombinacji aktywów, które minimalizują ryzyko dla określonego poziomu zwrotu.</w:t>
+      </w:r>
+    </w:p>
+    <w:p>
+      <w:pPr>
+        <w:pStyle w:val="Tekstpodstawowy"/>
+        <w:spacing w:before="245" w:line="242" w:lineRule="auto"/>
+        <w:ind w:left="1133" w:right="1221"/>
+        <w:jc w:val="both"/>
+      </w:pPr>
+      <w:r>
+        <w:t xml:space="preserve">W niniejszym projekcie wykorzystano pakiet </w:t>
+      </w:r>
+      <w:proofErr w:type="spellStart"/>
+      <w:r>
+        <w:rPr>
+          <w:b/>
+          <w:bCs/>
+        </w:rPr>
+        <w:t>fPortfolio</w:t>
+      </w:r>
+      <w:proofErr w:type="spellEnd"/>
+      <w:r>
+        <w:t xml:space="preserve"> w języku R do analizy portfela składającego się z czterech aktywów:</w:t>
+      </w:r>
+    </w:p>
+    <w:p>
+      <w:pPr>
+        <w:pStyle w:val="Tekstpodstawowy"/>
+        <w:numPr>
+          <w:ilvl w:val="0"/>
+          <w:numId w:val="6"/>
+        </w:numPr>
+        <w:spacing w:before="245" w:line="242" w:lineRule="auto"/>
+        <w:ind w:right="1221"/>
+        <w:jc w:val="both"/>
+      </w:pPr>
+      <w:r>
+        <w:rPr>
+          <w:b/>
+          <w:bCs/>
+        </w:rPr>
+        <w:t>CCC</w:t>
+      </w:r>
+      <w:r>
+        <w:t xml:space="preserve"> – akcje spółki CCC,</w:t>
+      </w:r>
+    </w:p>
+    <w:p>
+      <w:pPr>
+        <w:pStyle w:val="Tekstpodstawowy"/>
+        <w:numPr>
+          <w:ilvl w:val="0"/>
+          <w:numId w:val="6"/>
+        </w:numPr>
+        <w:spacing w:before="245" w:line="242" w:lineRule="auto"/>
+        <w:ind w:right="1221"/>
+        <w:jc w:val="both"/>
+      </w:pPr>
+      <w:r>
+        <w:rPr>
+          <w:b/>
+          <w:bCs/>
+        </w:rPr>
+        <w:t>VNQ</w:t>
+      </w:r>
+      <w:r>
+        <w:t xml:space="preserve"> – fundusz REIT (nieruchomości),</w:t>
+      </w:r>
+    </w:p>
+    <w:p>
+      <w:pPr>
+        <w:pStyle w:val="Tekstpodstawowy"/>
+        <w:numPr>
+          <w:ilvl w:val="0"/>
+          <w:numId w:val="6"/>
+        </w:numPr>
+        <w:spacing w:before="245" w:line="242" w:lineRule="auto"/>
+        <w:ind w:right="1221"/>
+        <w:jc w:val="both"/>
+      </w:pPr>
+      <w:proofErr w:type="spellStart"/>
+      <w:r>
+        <w:rPr>
+          <w:b/>
+          <w:bCs/>
+        </w:rPr>
+        <w:t>OrangeJuice</w:t>
+      </w:r>
+      <w:proofErr w:type="spellEnd"/>
+      <w:r>
+        <w:t xml:space="preserve"> – kontrakty terminowe na sok pomarańczowy,</w:t>
+      </w:r>
+    </w:p>
+    <w:p>
+      <w:pPr>
+        <w:pStyle w:val="Tekstpodstawowy"/>
+        <w:numPr>
+          <w:ilvl w:val="0"/>
+          <w:numId w:val="6"/>
+        </w:numPr>
+        <w:spacing w:before="245" w:line="242" w:lineRule="auto"/>
+        <w:ind w:right="1221"/>
+        <w:jc w:val="both"/>
+      </w:pPr>
+      <w:r>
+        <w:rPr>
+          <w:b/>
+          <w:bCs/>
+        </w:rPr>
+        <w:t>LVMH</w:t>
+      </w:r>
+      <w:r>
+        <w:t xml:space="preserve"> – akcje francuskiej grupy luksusowej.</w:t>
+      </w:r>
+    </w:p>
+    <w:p>
+      <w:pPr>
+        <w:pStyle w:val="Tekstpodstawowy"/>
+        <w:spacing w:before="245" w:line="242" w:lineRule="auto"/>
+        <w:ind w:left="1133" w:right="1221"/>
+        <w:jc w:val="both"/>
+      </w:pPr>
+      <w:r>
+        <w:t>Analiza obejmuje oszacowanie macierzy kowariancji aktywów, rozwiązanie problemu optymalizacji oraz wizualizację składu portfela na granicy efektywnej.</w:t>
+      </w:r>
+    </w:p>
+    <w:p>
+      <w:pPr>
+        <w:pStyle w:val="Tekstpodstawowy"/>
+        <w:spacing w:before="245" w:line="242" w:lineRule="auto"/>
+        <w:ind w:left="1133" w:right="1221"/>
+        <w:jc w:val="both"/>
+      </w:pPr>
+      <w:r>
+        <w:drawing>
+          <wp:inline distT="0" distB="0" distL="0" distR="0" wp14:anchorId="5B74EEEC" wp14:editId="2FFEAD5A">
+            <wp:extent cx="6554115" cy="3867690"/>
+            <wp:effectExtent l="0" t="0" r="0" b="0"/>
+            <wp:docPr id="1566419406" name="Obraz 1"/>
+            <wp:cNvGraphicFramePr>
+              <a:graphicFrameLocks xmlns:a="http://schemas.openxmlformats.org/drawingml/2006/main" noChangeAspect="1"/>
+            </wp:cNvGraphicFramePr>
+            <a:graphic xmlns:a="http://schemas.openxmlformats.org/drawingml/2006/main">
+              <a:graphicData uri="http://schemas.openxmlformats.org/drawingml/2006/picture">
+                <pic:pic xmlns:pic="http://schemas.openxmlformats.org/drawingml/2006/picture">
+                  <pic:nvPicPr>
+                    <pic:cNvPr id="1566419406" name=""/>
+                    <pic:cNvPicPr/>
+                  </pic:nvPicPr>
+                  <pic:blipFill>
+                    <a:blip r:embed="rId27"/>
+                    <a:stretch>
+                      <a:fillRect/>
+                    </a:stretch>
+                  </pic:blipFill>
+                  <pic:spPr>
+                    <a:xfrm>
+                      <a:off x="0" y="0"/>
+                      <a:ext cx="6554115" cy="3867690"/>
+                    </a:xfrm>
+                    <a:prstGeom prst="rect">
+                      <a:avLst/>
+                    </a:prstGeom>
+                  </pic:spPr>
+                </pic:pic>
+              </a:graphicData>
+            </a:graphic>
+          </wp:inline>
+        </w:drawing>
+      </w:r>
+    </w:p>
+    <w:p>
+      <w:pPr>
+        <w:pStyle w:val="Tekstpodstawowy"/>
+        <w:spacing w:before="245" w:line="242" w:lineRule="auto"/>
+        <w:ind w:right="1221"/>
+        <w:jc w:val="both"/>
+      </w:pPr>
+    </w:p>
+    <w:p>
+      <w:pPr>
+        <w:pStyle w:val="Tekstpodstawowy"/>
+        <w:spacing w:before="245" w:line="242" w:lineRule="auto"/>
+        <w:ind w:right="1221"/>
+        <w:jc w:val="both"/>
+      </w:pPr>
+    </w:p>
+    <w:p>
+      <w:pPr>
+        <w:pStyle w:val="Tekstpodstawowy"/>
+        <w:spacing w:before="245" w:line="242" w:lineRule="auto"/>
+        <w:ind w:left="1133" w:right="1221"/>
+        <w:jc w:val="both"/>
+      </w:pPr>
+      <w:r>
+        <w:lastRenderedPageBreak/>
+        <w:t>Na podstawie wykresu wag aktywów w portfelach efektywnych, możemy zauważyć następujące zależności:</w:t>
+      </w:r>
+      <w:r>
+        <w:t xml:space="preserve"> </w:t>
+      </w:r>
+    </w:p>
+    <w:p>
+      <w:pPr>
+        <w:pStyle w:val="Tekstpodstawowy"/>
+        <w:numPr>
+          <w:ilvl w:val="0"/>
+          <w:numId w:val="11"/>
+        </w:numPr>
+        <w:spacing w:before="245" w:line="242" w:lineRule="auto"/>
+        <w:ind w:right="1221"/>
+        <w:jc w:val="both"/>
+      </w:pPr>
+      <w:r>
+        <w:t>Portfele o niskim ryzyku (lewa strona wykresu)</w:t>
+      </w:r>
+    </w:p>
+    <w:p>
+      <w:pPr>
+        <w:pStyle w:val="Tekstpodstawowy"/>
+        <w:numPr>
+          <w:ilvl w:val="0"/>
+          <w:numId w:val="7"/>
+        </w:numPr>
+        <w:spacing w:before="245" w:line="242" w:lineRule="auto"/>
+        <w:ind w:right="1221"/>
+        <w:jc w:val="both"/>
+      </w:pPr>
+      <w:r>
+        <w:t xml:space="preserve">Zdominowane przez </w:t>
+      </w:r>
+      <w:r>
+        <w:rPr>
+          <w:b/>
+          <w:bCs/>
+        </w:rPr>
+        <w:t>LVMH</w:t>
+      </w:r>
+      <w:r>
+        <w:t xml:space="preserve"> i </w:t>
+      </w:r>
+      <w:r>
+        <w:rPr>
+          <w:b/>
+          <w:bCs/>
+        </w:rPr>
+        <w:t>VNQ</w:t>
+      </w:r>
+      <w:r>
+        <w:t>, które mają stosunkowo stabilne stopy zwrotu.</w:t>
+      </w:r>
+    </w:p>
+    <w:p>
+      <w:pPr>
+        <w:pStyle w:val="Tekstpodstawowy"/>
+        <w:numPr>
+          <w:ilvl w:val="0"/>
+          <w:numId w:val="7"/>
+        </w:numPr>
+        <w:spacing w:before="245" w:line="242" w:lineRule="auto"/>
+        <w:ind w:right="1221"/>
+        <w:jc w:val="both"/>
+      </w:pPr>
+      <w:r>
+        <w:t xml:space="preserve">Brak aktywów o wysokiej zmienności, takich jak </w:t>
+      </w:r>
+      <w:r>
+        <w:rPr>
+          <w:b/>
+          <w:bCs/>
+        </w:rPr>
+        <w:t>CCC</w:t>
+      </w:r>
+      <w:r>
+        <w:t>.</w:t>
+      </w:r>
+    </w:p>
+    <w:p>
+      <w:pPr>
+        <w:pStyle w:val="Tekstpodstawowy"/>
+        <w:numPr>
+          <w:ilvl w:val="0"/>
+          <w:numId w:val="11"/>
+        </w:numPr>
+        <w:spacing w:before="245" w:line="242" w:lineRule="auto"/>
+        <w:ind w:right="1221"/>
+        <w:jc w:val="both"/>
+      </w:pPr>
+      <w:r>
+        <w:t>Portfele o średnim ryzyku (środkowa część wykresu)</w:t>
+      </w:r>
+    </w:p>
+    <w:p>
+      <w:pPr>
+        <w:pStyle w:val="Tekstpodstawowy"/>
+        <w:numPr>
+          <w:ilvl w:val="0"/>
+          <w:numId w:val="8"/>
+        </w:numPr>
+        <w:spacing w:before="245" w:line="242" w:lineRule="auto"/>
+        <w:ind w:right="1221"/>
+        <w:jc w:val="both"/>
+      </w:pPr>
+      <w:r>
+        <w:t xml:space="preserve">Stopniowo zwiększa się udział </w:t>
+      </w:r>
+      <w:proofErr w:type="spellStart"/>
+      <w:r>
+        <w:rPr>
+          <w:b/>
+          <w:bCs/>
+        </w:rPr>
+        <w:t>OrangeJuice</w:t>
+      </w:r>
+      <w:proofErr w:type="spellEnd"/>
+      <w:r>
+        <w:t>, który dodaje dywersyfikację, ale wciąż nie generuje skrajnie wysokiego ryzyka.</w:t>
+      </w:r>
+    </w:p>
+    <w:p>
+      <w:pPr>
+        <w:pStyle w:val="Tekstpodstawowy"/>
+        <w:numPr>
+          <w:ilvl w:val="0"/>
+          <w:numId w:val="8"/>
+        </w:numPr>
+        <w:spacing w:before="245" w:line="242" w:lineRule="auto"/>
+        <w:ind w:right="1221"/>
+        <w:jc w:val="both"/>
+      </w:pPr>
+      <w:r>
+        <w:rPr>
+          <w:b/>
+          <w:bCs/>
+        </w:rPr>
+        <w:t>VNQ</w:t>
+      </w:r>
+      <w:r>
+        <w:t xml:space="preserve"> stopniowo zmniejsza swój udział</w:t>
+      </w:r>
+    </w:p>
+    <w:p>
+      <w:pPr>
+        <w:pStyle w:val="Tekstpodstawowy"/>
+        <w:numPr>
+          <w:ilvl w:val="0"/>
+          <w:numId w:val="11"/>
+        </w:numPr>
+        <w:spacing w:before="245" w:line="242" w:lineRule="auto"/>
+        <w:ind w:right="1221"/>
+        <w:jc w:val="both"/>
+      </w:pPr>
+      <w:r>
+        <w:t>Portfele o wysokim ryzyku (prawa strona wykresu)</w:t>
+      </w:r>
+    </w:p>
+    <w:p>
+      <w:pPr>
+        <w:pStyle w:val="Tekstpodstawowy"/>
+        <w:numPr>
+          <w:ilvl w:val="0"/>
+          <w:numId w:val="9"/>
+        </w:numPr>
+        <w:spacing w:before="245" w:line="242" w:lineRule="auto"/>
+        <w:ind w:right="1221"/>
+        <w:jc w:val="both"/>
+      </w:pPr>
+      <w:r>
+        <w:t xml:space="preserve">Rośnie udział </w:t>
+      </w:r>
+      <w:r>
+        <w:rPr>
+          <w:b/>
+          <w:bCs/>
+        </w:rPr>
+        <w:t>CCC</w:t>
+      </w:r>
+      <w:r>
+        <w:t>, co sugeruje, że w bardziej agresywnych portfelach ta spółka oferuje wyższy potencjalny zwrot.</w:t>
+      </w:r>
+    </w:p>
+    <w:p>
+      <w:pPr>
+        <w:pStyle w:val="Tekstpodstawowy"/>
+        <w:numPr>
+          <w:ilvl w:val="0"/>
+          <w:numId w:val="9"/>
+        </w:numPr>
+        <w:spacing w:before="245" w:line="242" w:lineRule="auto"/>
+        <w:ind w:right="1221"/>
+        <w:jc w:val="both"/>
+      </w:pPr>
+      <w:r>
+        <w:t xml:space="preserve">Wzrasta zmienność portfela, co znajduje odzwierciedlenie we wzrastających wartościach </w:t>
+      </w:r>
+      <w:r>
+        <w:rPr>
+          <w:b/>
+          <w:bCs/>
+        </w:rPr>
+        <w:t xml:space="preserve">Target </w:t>
+      </w:r>
+      <w:proofErr w:type="spellStart"/>
+      <w:r>
+        <w:rPr>
+          <w:b/>
+          <w:bCs/>
+        </w:rPr>
+        <w:t>Risk</w:t>
+      </w:r>
+      <w:proofErr w:type="spellEnd"/>
+      <w:r>
+        <w:t xml:space="preserve"> na górnej osi wykresu.</w:t>
+      </w:r>
+    </w:p>
+    <w:p>
+      <w:pPr>
+        <w:pStyle w:val="Tekstpodstawowy"/>
+        <w:spacing w:before="245" w:line="242" w:lineRule="auto"/>
+        <w:ind w:left="1080" w:right="1221"/>
+        <w:jc w:val="both"/>
+      </w:pPr>
+    </w:p>
+    <w:p>
+      <w:pPr>
+        <w:pStyle w:val="Tekstpodstawowy"/>
+        <w:spacing w:before="245" w:line="242" w:lineRule="auto"/>
+        <w:ind w:left="360" w:right="1221" w:firstLine="720"/>
+        <w:jc w:val="both"/>
+        <w:rPr>
+          <w:b/>
+          <w:bCs/>
+        </w:rPr>
+      </w:pPr>
+      <w:r>
+        <w:rPr>
+          <w:b/>
+          <w:bCs/>
+        </w:rPr>
+        <w:t>Podsumowanie</w:t>
+      </w:r>
+    </w:p>
+    <w:p>
+      <w:pPr>
+        <w:pStyle w:val="Tekstpodstawowy"/>
+        <w:spacing w:before="245" w:line="242" w:lineRule="auto"/>
+        <w:ind w:left="1080" w:right="1221"/>
+        <w:jc w:val="both"/>
+      </w:pPr>
+      <w:r>
+        <w:t>Przeprowadzona analiza pozwoliła na określenie optymalnych wag aktywów dla różnych poziomów ryzyka. Wyniki pokazują, że:</w:t>
+      </w:r>
+    </w:p>
+    <w:p>
+      <w:pPr>
+        <w:pStyle w:val="Tekstpodstawowy"/>
+        <w:numPr>
+          <w:ilvl w:val="0"/>
+          <w:numId w:val="10"/>
+        </w:numPr>
+        <w:spacing w:before="245" w:line="242" w:lineRule="auto"/>
+        <w:ind w:right="1221"/>
+        <w:jc w:val="both"/>
+      </w:pPr>
+      <w:r>
+        <w:t>Inwestorzy preferujący stabilność powinni skoncentrować się na LVMH i VNQ.</w:t>
+      </w:r>
+    </w:p>
+    <w:p>
+      <w:pPr>
+        <w:pStyle w:val="Tekstpodstawowy"/>
+        <w:numPr>
+          <w:ilvl w:val="0"/>
+          <w:numId w:val="10"/>
+        </w:numPr>
+        <w:spacing w:before="245" w:line="242" w:lineRule="auto"/>
+        <w:ind w:right="1221"/>
+        <w:jc w:val="both"/>
+      </w:pPr>
+      <w:r>
+        <w:t xml:space="preserve">Inwestorzy skłonni do umiarkowanego ryzyka mogą rozważyć większy udział </w:t>
+      </w:r>
+      <w:proofErr w:type="spellStart"/>
+      <w:r>
+        <w:t>OrangeJuice</w:t>
+      </w:r>
+      <w:proofErr w:type="spellEnd"/>
+      <w:r>
+        <w:t>.</w:t>
+      </w:r>
+    </w:p>
+    <w:p>
+      <w:pPr>
+        <w:pStyle w:val="Tekstpodstawowy"/>
+        <w:numPr>
+          <w:ilvl w:val="0"/>
+          <w:numId w:val="10"/>
+        </w:numPr>
+        <w:spacing w:before="245" w:line="242" w:lineRule="auto"/>
+        <w:ind w:right="1221"/>
+        <w:jc w:val="both"/>
+      </w:pPr>
+      <w:r>
+        <w:t>Inwestorzy agresywni powinni dodać CCC, ale muszą zaakceptować większą zmienność portfela.</w:t>
+      </w:r>
+    </w:p>
+    <w:p>
+      <w:pPr>
+        <w:pStyle w:val="Tekstpodstawowy"/>
+        <w:spacing w:before="245" w:line="242" w:lineRule="auto"/>
+        <w:ind w:left="1080" w:right="1221"/>
+        <w:jc w:val="both"/>
+      </w:pPr>
+      <w:r>
+        <w:t xml:space="preserve">W przyszłości można rozszerzyć analizę o dodatkowe metody, takie jak </w:t>
+      </w:r>
+      <w:proofErr w:type="spellStart"/>
+      <w:r>
+        <w:t>VaR</w:t>
+      </w:r>
+      <w:proofErr w:type="spellEnd"/>
+      <w:r>
+        <w:t xml:space="preserve"> (Value </w:t>
+      </w:r>
+      <w:proofErr w:type="spellStart"/>
+      <w:r>
+        <w:t>at</w:t>
+      </w:r>
+      <w:proofErr w:type="spellEnd"/>
+      <w:r>
+        <w:t xml:space="preserve"> </w:t>
+      </w:r>
+      <w:proofErr w:type="spellStart"/>
+      <w:r>
+        <w:t>Risk</w:t>
+      </w:r>
+      <w:proofErr w:type="spellEnd"/>
+      <w:r>
+        <w:t xml:space="preserve">) czy Monte Carlo </w:t>
+      </w:r>
+      <w:proofErr w:type="spellStart"/>
+      <w:r>
+        <w:t>Simulation</w:t>
+      </w:r>
+      <w:proofErr w:type="spellEnd"/>
+      <w:r>
+        <w:t>, aby lepiej zrozumieć potencjalne ryzyka związane z danymi portfelami.</w:t>
+      </w:r>
+    </w:p>
+    <w:p>
+      <w:pPr>
+        <w:pStyle w:val="Tekstpodstawowy"/>
+        <w:spacing w:before="245" w:line="242" w:lineRule="auto"/>
+        <w:ind w:right="1221"/>
+        <w:jc w:val="both"/>
         <w:sectPr>
           <w:pgSz w:w="11910" w:h="16840"/>
           <w:pgMar w:top="1300" w:right="0" w:bottom="1120" w:left="0" w:header="0" w:footer="891" w:gutter="0"/>
@@ -7738,6 +8809,358 @@
 <file path=word/numbering.xml><?xml version="1.0" encoding="utf-8"?>
 <w:numbering xmlns:wpc="http://schemas.microsoft.com/office/word/2010/wordprocessingCanvas" xmlns:cx="http://schemas.microsoft.com/office/drawing/2014/chartex" xmlns:cx1="http://schemas.microsoft.com/office/drawing/2015/9/8/chartex" xmlns:cx2="http://schemas.microsoft.com/office/drawing/2015/10/21/chartex" xmlns:cx3="http://schemas.microsoft.com/office/drawing/2016/5/9/chartex" xmlns:cx4="http://schemas.microsoft.com/office/drawing/2016/5/10/chartex" xmlns:cx5="http://schemas.microsoft.com/office/drawing/2016/5/11/chartex" xmlns:cx6="http://schemas.microsoft.com/office/drawing/2016/5/12/chartex" xmlns:cx7="http://schemas.microsoft.com/office/drawing/2016/5/13/chartex" xmlns:cx8="http://schemas.microsoft.com/office/drawing/2016/5/14/chartex" xmlns:mc="http://schemas.openxmlformats.org/markup-compatibility/2006" xmlns:aink="http://schemas.microsoft.com/office/drawing/2016/ink" xmlns:am3d="http://schemas.microsoft.com/office/drawing/2017/model3d" xmlns:o="urn:schemas-microsoft-com:office:office" xmlns:oel="http://schemas.microsoft.com/office/2019/extlst" xmlns:r="http://schemas.openxmlformats.org/officeDocument/2006/relationships" xmlns:m="http://schemas.openxmlformats.org/officeDocument/2006/math" xmlns:v="urn:schemas-microsoft-com:vml" xmlns:wp14="http://schemas.microsoft.com/office/word/2010/wordprocessingDrawing" xmlns:wp="http://schemas.openxmlformats.org/drawingml/2006/wordprocessingDrawing" xmlns:w10="urn:schemas-microsoft-com:office:word" xmlns:w="http://schemas.openxmlformats.org/wordprocessingml/2006/main" xmlns:w14="http://schemas.microsoft.com/office/word/2010/wordml" xmlns:w15="http://schemas.microsoft.com/office/word/2012/wordml" xmlns:w16cex="http://schemas.microsoft.com/office/word/2018/wordml/cex" xmlns:w16cid="http://schemas.microsoft.com/office/word/2016/wordml/cid" xmlns:w16="http://schemas.microsoft.com/office/word/2018/wordml" xmlns:w16du="http://schemas.microsoft.com/office/word/2023/wordml/word16du" xmlns:w16sdtdh="http://schemas.microsoft.com/office/word/2020/wordml/sdtdatahash" xmlns:w16sdtfl="http://schemas.microsoft.com/office/word/2024/wordml/sdtformatlock" xmlns:w16se="http://schemas.microsoft.com/office/word/2015/wordml/symex" xmlns:wpg="http://schemas.microsoft.com/office/word/2010/wordprocessingGroup" xmlns:wpi="http://schemas.microsoft.com/office/word/2010/wordprocessingInk" xmlns:wne="http://schemas.microsoft.com/office/word/2006/wordml" xmlns:wps="http://schemas.microsoft.com/office/word/2010/wordprocessingShape" mc:Ignorable="w14 w15 w16se w16cid w16 w16cex w16sdtdh w16sdtfl w16du wp14">
   <w:abstractNum w:abstractNumId="0" w15:restartNumberingAfterBreak="0">
+    <w:nsid w:val="02CF7319"/>
+    <w:multiLevelType w:val="hybridMultilevel"/>
+    <w:tmpl w:val="191A8152"/>
+    <w:lvl w:ilvl="0" w:tplc="26FE3E58">
+      <w:start w:val="1"/>
+      <w:numFmt w:val="decimal"/>
+      <w:lvlText w:val="%1."/>
+      <w:lvlJc w:val="left"/>
+      <w:pPr>
+        <w:ind w:left="1493" w:hanging="360"/>
+      </w:pPr>
+      <w:rPr>
+        <w:rFonts w:hint="default"/>
+        <w:b/>
+      </w:rPr>
+    </w:lvl>
+    <w:lvl w:ilvl="1" w:tplc="04150019" w:tentative="1">
+      <w:start w:val="1"/>
+      <w:numFmt w:val="lowerLetter"/>
+      <w:lvlText w:val="%2."/>
+      <w:lvlJc w:val="left"/>
+      <w:pPr>
+        <w:ind w:left="2213" w:hanging="360"/>
+      </w:pPr>
+    </w:lvl>
+    <w:lvl w:ilvl="2" w:tplc="0415001B" w:tentative="1">
+      <w:start w:val="1"/>
+      <w:numFmt w:val="lowerRoman"/>
+      <w:lvlText w:val="%3."/>
+      <w:lvlJc w:val="right"/>
+      <w:pPr>
+        <w:ind w:left="2933" w:hanging="180"/>
+      </w:pPr>
+    </w:lvl>
+    <w:lvl w:ilvl="3" w:tplc="0415000F" w:tentative="1">
+      <w:start w:val="1"/>
+      <w:numFmt w:val="decimal"/>
+      <w:lvlText w:val="%4."/>
+      <w:lvlJc w:val="left"/>
+      <w:pPr>
+        <w:ind w:left="3653" w:hanging="360"/>
+      </w:pPr>
+    </w:lvl>
+    <w:lvl w:ilvl="4" w:tplc="04150019" w:tentative="1">
+      <w:start w:val="1"/>
+      <w:numFmt w:val="lowerLetter"/>
+      <w:lvlText w:val="%5."/>
+      <w:lvlJc w:val="left"/>
+      <w:pPr>
+        <w:ind w:left="4373" w:hanging="360"/>
+      </w:pPr>
+    </w:lvl>
+    <w:lvl w:ilvl="5" w:tplc="0415001B" w:tentative="1">
+      <w:start w:val="1"/>
+      <w:numFmt w:val="lowerRoman"/>
+      <w:lvlText w:val="%6."/>
+      <w:lvlJc w:val="right"/>
+      <w:pPr>
+        <w:ind w:left="5093" w:hanging="180"/>
+      </w:pPr>
+    </w:lvl>
+    <w:lvl w:ilvl="6" w:tplc="0415000F" w:tentative="1">
+      <w:start w:val="1"/>
+      <w:numFmt w:val="decimal"/>
+      <w:lvlText w:val="%7."/>
+      <w:lvlJc w:val="left"/>
+      <w:pPr>
+        <w:ind w:left="5813" w:hanging="360"/>
+      </w:pPr>
+    </w:lvl>
+    <w:lvl w:ilvl="7" w:tplc="04150019" w:tentative="1">
+      <w:start w:val="1"/>
+      <w:numFmt w:val="lowerLetter"/>
+      <w:lvlText w:val="%8."/>
+      <w:lvlJc w:val="left"/>
+      <w:pPr>
+        <w:ind w:left="6533" w:hanging="360"/>
+      </w:pPr>
+    </w:lvl>
+    <w:lvl w:ilvl="8" w:tplc="0415001B" w:tentative="1">
+      <w:start w:val="1"/>
+      <w:numFmt w:val="lowerRoman"/>
+      <w:lvlText w:val="%9."/>
+      <w:lvlJc w:val="right"/>
+      <w:pPr>
+        <w:ind w:left="7253" w:hanging="180"/>
+      </w:pPr>
+    </w:lvl>
+  </w:abstractNum>
+  <w:abstractNum w:abstractNumId="1" w15:restartNumberingAfterBreak="0">
+    <w:nsid w:val="1D306B30"/>
+    <w:multiLevelType w:val="multilevel"/>
+    <w:tmpl w:val="CB84FD46"/>
+    <w:lvl w:ilvl="0">
+      <w:start w:val="1"/>
+      <w:numFmt w:val="decimal"/>
+      <w:lvlText w:val="%1."/>
+      <w:lvlJc w:val="left"/>
+      <w:pPr>
+        <w:tabs>
+          <w:tab w:val="num" w:pos="720"/>
+        </w:tabs>
+        <w:ind w:left="720" w:hanging="360"/>
+      </w:pPr>
+    </w:lvl>
+    <w:lvl w:ilvl="1" w:tentative="1">
+      <w:start w:val="1"/>
+      <w:numFmt w:val="decimal"/>
+      <w:lvlText w:val="%2."/>
+      <w:lvlJc w:val="left"/>
+      <w:pPr>
+        <w:tabs>
+          <w:tab w:val="num" w:pos="1440"/>
+        </w:tabs>
+        <w:ind w:left="1440" w:hanging="360"/>
+      </w:pPr>
+    </w:lvl>
+    <w:lvl w:ilvl="2" w:tentative="1">
+      <w:start w:val="1"/>
+      <w:numFmt w:val="decimal"/>
+      <w:lvlText w:val="%3."/>
+      <w:lvlJc w:val="left"/>
+      <w:pPr>
+        <w:tabs>
+          <w:tab w:val="num" w:pos="2160"/>
+        </w:tabs>
+        <w:ind w:left="2160" w:hanging="360"/>
+      </w:pPr>
+    </w:lvl>
+    <w:lvl w:ilvl="3" w:tentative="1">
+      <w:start w:val="1"/>
+      <w:numFmt w:val="decimal"/>
+      <w:lvlText w:val="%4."/>
+      <w:lvlJc w:val="left"/>
+      <w:pPr>
+        <w:tabs>
+          <w:tab w:val="num" w:pos="2880"/>
+        </w:tabs>
+        <w:ind w:left="2880" w:hanging="360"/>
+      </w:pPr>
+    </w:lvl>
+    <w:lvl w:ilvl="4" w:tentative="1">
+      <w:start w:val="1"/>
+      <w:numFmt w:val="decimal"/>
+      <w:lvlText w:val="%5."/>
+      <w:lvlJc w:val="left"/>
+      <w:pPr>
+        <w:tabs>
+          <w:tab w:val="num" w:pos="3600"/>
+        </w:tabs>
+        <w:ind w:left="3600" w:hanging="360"/>
+      </w:pPr>
+    </w:lvl>
+    <w:lvl w:ilvl="5" w:tentative="1">
+      <w:start w:val="1"/>
+      <w:numFmt w:val="decimal"/>
+      <w:lvlText w:val="%6."/>
+      <w:lvlJc w:val="left"/>
+      <w:pPr>
+        <w:tabs>
+          <w:tab w:val="num" w:pos="4320"/>
+        </w:tabs>
+        <w:ind w:left="4320" w:hanging="360"/>
+      </w:pPr>
+    </w:lvl>
+    <w:lvl w:ilvl="6" w:tentative="1">
+      <w:start w:val="1"/>
+      <w:numFmt w:val="decimal"/>
+      <w:lvlText w:val="%7."/>
+      <w:lvlJc w:val="left"/>
+      <w:pPr>
+        <w:tabs>
+          <w:tab w:val="num" w:pos="5040"/>
+        </w:tabs>
+        <w:ind w:left="5040" w:hanging="360"/>
+      </w:pPr>
+    </w:lvl>
+    <w:lvl w:ilvl="7" w:tentative="1">
+      <w:start w:val="1"/>
+      <w:numFmt w:val="decimal"/>
+      <w:lvlText w:val="%8."/>
+      <w:lvlJc w:val="left"/>
+      <w:pPr>
+        <w:tabs>
+          <w:tab w:val="num" w:pos="5760"/>
+        </w:tabs>
+        <w:ind w:left="5760" w:hanging="360"/>
+      </w:pPr>
+    </w:lvl>
+    <w:lvl w:ilvl="8" w:tentative="1">
+      <w:start w:val="1"/>
+      <w:numFmt w:val="decimal"/>
+      <w:lvlText w:val="%9."/>
+      <w:lvlJc w:val="left"/>
+      <w:pPr>
+        <w:tabs>
+          <w:tab w:val="num" w:pos="6480"/>
+        </w:tabs>
+        <w:ind w:left="6480" w:hanging="360"/>
+      </w:pPr>
+    </w:lvl>
+  </w:abstractNum>
+  <w:abstractNum w:abstractNumId="2" w15:restartNumberingAfterBreak="0">
+    <w:nsid w:val="281275D2"/>
+    <w:multiLevelType w:val="multilevel"/>
+    <w:tmpl w:val="7708D6DC"/>
+    <w:lvl w:ilvl="0">
+      <w:start w:val="1"/>
+      <w:numFmt w:val="bullet"/>
+      <w:lvlText w:val=""/>
+      <w:lvlJc w:val="left"/>
+      <w:pPr>
+        <w:tabs>
+          <w:tab w:val="num" w:pos="720"/>
+        </w:tabs>
+        <w:ind w:left="720" w:hanging="360"/>
+      </w:pPr>
+      <w:rPr>
+        <w:rFonts w:ascii="Symbol" w:hAnsi="Symbol" w:hint="default"/>
+        <w:sz w:val="20"/>
+      </w:rPr>
+    </w:lvl>
+    <w:lvl w:ilvl="1" w:tentative="1">
+      <w:start w:val="1"/>
+      <w:numFmt w:val="bullet"/>
+      <w:lvlText w:val="o"/>
+      <w:lvlJc w:val="left"/>
+      <w:pPr>
+        <w:tabs>
+          <w:tab w:val="num" w:pos="1440"/>
+        </w:tabs>
+        <w:ind w:left="1440" w:hanging="360"/>
+      </w:pPr>
+      <w:rPr>
+        <w:rFonts w:ascii="Courier New" w:hAnsi="Courier New" w:hint="default"/>
+        <w:sz w:val="20"/>
+      </w:rPr>
+    </w:lvl>
+    <w:lvl w:ilvl="2" w:tentative="1">
+      <w:start w:val="1"/>
+      <w:numFmt w:val="bullet"/>
+      <w:lvlText w:val=""/>
+      <w:lvlJc w:val="left"/>
+      <w:pPr>
+        <w:tabs>
+          <w:tab w:val="num" w:pos="2160"/>
+        </w:tabs>
+        <w:ind w:left="2160" w:hanging="360"/>
+      </w:pPr>
+      <w:rPr>
+        <w:rFonts w:ascii="Wingdings" w:hAnsi="Wingdings" w:hint="default"/>
+        <w:sz w:val="20"/>
+      </w:rPr>
+    </w:lvl>
+    <w:lvl w:ilvl="3" w:tentative="1">
+      <w:start w:val="1"/>
+      <w:numFmt w:val="bullet"/>
+      <w:lvlText w:val=""/>
+      <w:lvlJc w:val="left"/>
+      <w:pPr>
+        <w:tabs>
+          <w:tab w:val="num" w:pos="2880"/>
+        </w:tabs>
+        <w:ind w:left="2880" w:hanging="360"/>
+      </w:pPr>
+      <w:rPr>
+        <w:rFonts w:ascii="Wingdings" w:hAnsi="Wingdings" w:hint="default"/>
+        <w:sz w:val="20"/>
+      </w:rPr>
+    </w:lvl>
+    <w:lvl w:ilvl="4" w:tentative="1">
+      <w:start w:val="1"/>
+      <w:numFmt w:val="bullet"/>
+      <w:lvlText w:val=""/>
+      <w:lvlJc w:val="left"/>
+      <w:pPr>
+        <w:tabs>
+          <w:tab w:val="num" w:pos="3600"/>
+        </w:tabs>
+        <w:ind w:left="3600" w:hanging="360"/>
+      </w:pPr>
+      <w:rPr>
+        <w:rFonts w:ascii="Wingdings" w:hAnsi="Wingdings" w:hint="default"/>
+        <w:sz w:val="20"/>
+      </w:rPr>
+    </w:lvl>
+    <w:lvl w:ilvl="5" w:tentative="1">
+      <w:start w:val="1"/>
+      <w:numFmt w:val="bullet"/>
+      <w:lvlText w:val=""/>
+      <w:lvlJc w:val="left"/>
+      <w:pPr>
+        <w:tabs>
+          <w:tab w:val="num" w:pos="4320"/>
+        </w:tabs>
+        <w:ind w:left="4320" w:hanging="360"/>
+      </w:pPr>
+      <w:rPr>
+        <w:rFonts w:ascii="Wingdings" w:hAnsi="Wingdings" w:hint="default"/>
+        <w:sz w:val="20"/>
+      </w:rPr>
+    </w:lvl>
+    <w:lvl w:ilvl="6" w:tentative="1">
+      <w:start w:val="1"/>
+      <w:numFmt w:val="bullet"/>
+      <w:lvlText w:val=""/>
+      <w:lvlJc w:val="left"/>
+      <w:pPr>
+        <w:tabs>
+          <w:tab w:val="num" w:pos="5040"/>
+        </w:tabs>
+        <w:ind w:left="5040" w:hanging="360"/>
+      </w:pPr>
+      <w:rPr>
+        <w:rFonts w:ascii="Wingdings" w:hAnsi="Wingdings" w:hint="default"/>
+        <w:sz w:val="20"/>
+      </w:rPr>
+    </w:lvl>
+    <w:lvl w:ilvl="7" w:tentative="1">
+      <w:start w:val="1"/>
+      <w:numFmt w:val="bullet"/>
+      <w:lvlText w:val=""/>
+      <w:lvlJc w:val="left"/>
+      <w:pPr>
+        <w:tabs>
+          <w:tab w:val="num" w:pos="5760"/>
+        </w:tabs>
+        <w:ind w:left="5760" w:hanging="360"/>
+      </w:pPr>
+      <w:rPr>
+        <w:rFonts w:ascii="Wingdings" w:hAnsi="Wingdings" w:hint="default"/>
+        <w:sz w:val="20"/>
+      </w:rPr>
+    </w:lvl>
+    <w:lvl w:ilvl="8" w:tentative="1">
+      <w:start w:val="1"/>
+      <w:numFmt w:val="bullet"/>
+      <w:lvlText w:val=""/>
+      <w:lvlJc w:val="left"/>
+      <w:pPr>
+        <w:tabs>
+          <w:tab w:val="num" w:pos="6480"/>
+        </w:tabs>
+        <w:ind w:left="6480" w:hanging="360"/>
+      </w:pPr>
+      <w:rPr>
+        <w:rFonts w:ascii="Wingdings" w:hAnsi="Wingdings" w:hint="default"/>
+        <w:sz w:val="20"/>
+      </w:rPr>
+    </w:lvl>
+  </w:abstractNum>
+  <w:abstractNum w:abstractNumId="3" w15:restartNumberingAfterBreak="0">
     <w:nsid w:val="28447308"/>
     <w:multiLevelType w:val="hybridMultilevel"/>
     <w:tmpl w:val="8A5A2358"/>
@@ -7858,7 +9281,245 @@
       </w:rPr>
     </w:lvl>
   </w:abstractNum>
-  <w:abstractNum w:abstractNumId="1" w15:restartNumberingAfterBreak="0">
+  <w:abstractNum w:abstractNumId="4" w15:restartNumberingAfterBreak="0">
+    <w:nsid w:val="2F017A6B"/>
+    <w:multiLevelType w:val="multilevel"/>
+    <w:tmpl w:val="4E4AC4B8"/>
+    <w:lvl w:ilvl="0">
+      <w:start w:val="1"/>
+      <w:numFmt w:val="bullet"/>
+      <w:lvlText w:val=""/>
+      <w:lvlJc w:val="left"/>
+      <w:pPr>
+        <w:tabs>
+          <w:tab w:val="num" w:pos="1440"/>
+        </w:tabs>
+        <w:ind w:left="1440" w:hanging="360"/>
+      </w:pPr>
+      <w:rPr>
+        <w:rFonts w:ascii="Symbol" w:hAnsi="Symbol" w:hint="default"/>
+        <w:sz w:val="20"/>
+      </w:rPr>
+    </w:lvl>
+    <w:lvl w:ilvl="1" w:tentative="1">
+      <w:start w:val="1"/>
+      <w:numFmt w:val="bullet"/>
+      <w:lvlText w:val="o"/>
+      <w:lvlJc w:val="left"/>
+      <w:pPr>
+        <w:tabs>
+          <w:tab w:val="num" w:pos="2160"/>
+        </w:tabs>
+        <w:ind w:left="2160" w:hanging="360"/>
+      </w:pPr>
+      <w:rPr>
+        <w:rFonts w:ascii="Courier New" w:hAnsi="Courier New" w:hint="default"/>
+        <w:sz w:val="20"/>
+      </w:rPr>
+    </w:lvl>
+    <w:lvl w:ilvl="2" w:tentative="1">
+      <w:start w:val="1"/>
+      <w:numFmt w:val="bullet"/>
+      <w:lvlText w:val=""/>
+      <w:lvlJc w:val="left"/>
+      <w:pPr>
+        <w:tabs>
+          <w:tab w:val="num" w:pos="2880"/>
+        </w:tabs>
+        <w:ind w:left="2880" w:hanging="360"/>
+      </w:pPr>
+      <w:rPr>
+        <w:rFonts w:ascii="Wingdings" w:hAnsi="Wingdings" w:hint="default"/>
+        <w:sz w:val="20"/>
+      </w:rPr>
+    </w:lvl>
+    <w:lvl w:ilvl="3" w:tentative="1">
+      <w:start w:val="1"/>
+      <w:numFmt w:val="bullet"/>
+      <w:lvlText w:val=""/>
+      <w:lvlJc w:val="left"/>
+      <w:pPr>
+        <w:tabs>
+          <w:tab w:val="num" w:pos="3600"/>
+        </w:tabs>
+        <w:ind w:left="3600" w:hanging="360"/>
+      </w:pPr>
+      <w:rPr>
+        <w:rFonts w:ascii="Wingdings" w:hAnsi="Wingdings" w:hint="default"/>
+        <w:sz w:val="20"/>
+      </w:rPr>
+    </w:lvl>
+    <w:lvl w:ilvl="4" w:tentative="1">
+      <w:start w:val="1"/>
+      <w:numFmt w:val="bullet"/>
+      <w:lvlText w:val=""/>
+      <w:lvlJc w:val="left"/>
+      <w:pPr>
+        <w:tabs>
+          <w:tab w:val="num" w:pos="4320"/>
+        </w:tabs>
+        <w:ind w:left="4320" w:hanging="360"/>
+      </w:pPr>
+      <w:rPr>
+        <w:rFonts w:ascii="Wingdings" w:hAnsi="Wingdings" w:hint="default"/>
+        <w:sz w:val="20"/>
+      </w:rPr>
+    </w:lvl>
+    <w:lvl w:ilvl="5" w:tentative="1">
+      <w:start w:val="1"/>
+      <w:numFmt w:val="bullet"/>
+      <w:lvlText w:val=""/>
+      <w:lvlJc w:val="left"/>
+      <w:pPr>
+        <w:tabs>
+          <w:tab w:val="num" w:pos="5040"/>
+        </w:tabs>
+        <w:ind w:left="5040" w:hanging="360"/>
+      </w:pPr>
+      <w:rPr>
+        <w:rFonts w:ascii="Wingdings" w:hAnsi="Wingdings" w:hint="default"/>
+        <w:sz w:val="20"/>
+      </w:rPr>
+    </w:lvl>
+    <w:lvl w:ilvl="6" w:tentative="1">
+      <w:start w:val="1"/>
+      <w:numFmt w:val="bullet"/>
+      <w:lvlText w:val=""/>
+      <w:lvlJc w:val="left"/>
+      <w:pPr>
+        <w:tabs>
+          <w:tab w:val="num" w:pos="5760"/>
+        </w:tabs>
+        <w:ind w:left="5760" w:hanging="360"/>
+      </w:pPr>
+      <w:rPr>
+        <w:rFonts w:ascii="Wingdings" w:hAnsi="Wingdings" w:hint="default"/>
+        <w:sz w:val="20"/>
+      </w:rPr>
+    </w:lvl>
+    <w:lvl w:ilvl="7" w:tentative="1">
+      <w:start w:val="1"/>
+      <w:numFmt w:val="bullet"/>
+      <w:lvlText w:val=""/>
+      <w:lvlJc w:val="left"/>
+      <w:pPr>
+        <w:tabs>
+          <w:tab w:val="num" w:pos="6480"/>
+        </w:tabs>
+        <w:ind w:left="6480" w:hanging="360"/>
+      </w:pPr>
+      <w:rPr>
+        <w:rFonts w:ascii="Wingdings" w:hAnsi="Wingdings" w:hint="default"/>
+        <w:sz w:val="20"/>
+      </w:rPr>
+    </w:lvl>
+    <w:lvl w:ilvl="8" w:tentative="1">
+      <w:start w:val="1"/>
+      <w:numFmt w:val="bullet"/>
+      <w:lvlText w:val=""/>
+      <w:lvlJc w:val="left"/>
+      <w:pPr>
+        <w:tabs>
+          <w:tab w:val="num" w:pos="7200"/>
+        </w:tabs>
+        <w:ind w:left="7200" w:hanging="360"/>
+      </w:pPr>
+      <w:rPr>
+        <w:rFonts w:ascii="Wingdings" w:hAnsi="Wingdings" w:hint="default"/>
+        <w:sz w:val="20"/>
+      </w:rPr>
+    </w:lvl>
+  </w:abstractNum>
+  <w:abstractNum w:abstractNumId="5" w15:restartNumberingAfterBreak="0">
+    <w:nsid w:val="382D6336"/>
+    <w:multiLevelType w:val="hybridMultilevel"/>
+    <w:tmpl w:val="E7A2BFE8"/>
+    <w:lvl w:ilvl="0" w:tplc="56E62ACA">
+      <w:start w:val="1"/>
+      <w:numFmt w:val="decimal"/>
+      <w:lvlText w:val="%1."/>
+      <w:lvlJc w:val="left"/>
+      <w:pPr>
+        <w:ind w:left="4013" w:hanging="360"/>
+      </w:pPr>
+      <w:rPr>
+        <w:rFonts w:hint="default"/>
+      </w:rPr>
+    </w:lvl>
+    <w:lvl w:ilvl="1" w:tplc="04150019" w:tentative="1">
+      <w:start w:val="1"/>
+      <w:numFmt w:val="lowerLetter"/>
+      <w:lvlText w:val="%2."/>
+      <w:lvlJc w:val="left"/>
+      <w:pPr>
+        <w:ind w:left="4733" w:hanging="360"/>
+      </w:pPr>
+    </w:lvl>
+    <w:lvl w:ilvl="2" w:tplc="0415001B" w:tentative="1">
+      <w:start w:val="1"/>
+      <w:numFmt w:val="lowerRoman"/>
+      <w:lvlText w:val="%3."/>
+      <w:lvlJc w:val="right"/>
+      <w:pPr>
+        <w:ind w:left="5453" w:hanging="180"/>
+      </w:pPr>
+    </w:lvl>
+    <w:lvl w:ilvl="3" w:tplc="0415000F" w:tentative="1">
+      <w:start w:val="1"/>
+      <w:numFmt w:val="decimal"/>
+      <w:lvlText w:val="%4."/>
+      <w:lvlJc w:val="left"/>
+      <w:pPr>
+        <w:ind w:left="6173" w:hanging="360"/>
+      </w:pPr>
+    </w:lvl>
+    <w:lvl w:ilvl="4" w:tplc="04150019" w:tentative="1">
+      <w:start w:val="1"/>
+      <w:numFmt w:val="lowerLetter"/>
+      <w:lvlText w:val="%5."/>
+      <w:lvlJc w:val="left"/>
+      <w:pPr>
+        <w:ind w:left="6893" w:hanging="360"/>
+      </w:pPr>
+    </w:lvl>
+    <w:lvl w:ilvl="5" w:tplc="0415001B" w:tentative="1">
+      <w:start w:val="1"/>
+      <w:numFmt w:val="lowerRoman"/>
+      <w:lvlText w:val="%6."/>
+      <w:lvlJc w:val="right"/>
+      <w:pPr>
+        <w:ind w:left="7613" w:hanging="180"/>
+      </w:pPr>
+    </w:lvl>
+    <w:lvl w:ilvl="6" w:tplc="0415000F" w:tentative="1">
+      <w:start w:val="1"/>
+      <w:numFmt w:val="decimal"/>
+      <w:lvlText w:val="%7."/>
+      <w:lvlJc w:val="left"/>
+      <w:pPr>
+        <w:ind w:left="8333" w:hanging="360"/>
+      </w:pPr>
+    </w:lvl>
+    <w:lvl w:ilvl="7" w:tplc="04150019" w:tentative="1">
+      <w:start w:val="1"/>
+      <w:numFmt w:val="lowerLetter"/>
+      <w:lvlText w:val="%8."/>
+      <w:lvlJc w:val="left"/>
+      <w:pPr>
+        <w:ind w:left="9053" w:hanging="360"/>
+      </w:pPr>
+    </w:lvl>
+    <w:lvl w:ilvl="8" w:tplc="0415001B" w:tentative="1">
+      <w:start w:val="1"/>
+      <w:numFmt w:val="lowerRoman"/>
+      <w:lvlText w:val="%9."/>
+      <w:lvlJc w:val="right"/>
+      <w:pPr>
+        <w:ind w:left="9773" w:hanging="180"/>
+      </w:pPr>
+    </w:lvl>
+  </w:abstractNum>
+  <w:abstractNum w:abstractNumId="6" w15:restartNumberingAfterBreak="0">
     <w:nsid w:val="456920C0"/>
     <w:multiLevelType w:val="hybridMultilevel"/>
     <w:tmpl w:val="4A4E200E"/>
@@ -7992,7 +9653,7 @@
       </w:rPr>
     </w:lvl>
   </w:abstractNum>
-  <w:abstractNum w:abstractNumId="2" w15:restartNumberingAfterBreak="0">
+  <w:abstractNum w:abstractNumId="7" w15:restartNumberingAfterBreak="0">
     <w:nsid w:val="460A42D0"/>
     <w:multiLevelType w:val="hybridMultilevel"/>
     <w:tmpl w:val="DEE8F450"/>
@@ -8117,7 +9778,156 @@
       </w:rPr>
     </w:lvl>
   </w:abstractNum>
-  <w:abstractNum w:abstractNumId="3" w15:restartNumberingAfterBreak="0">
+  <w:abstractNum w:abstractNumId="8" w15:restartNumberingAfterBreak="0">
+    <w:nsid w:val="4C1D34C3"/>
+    <w:multiLevelType w:val="multilevel"/>
+    <w:tmpl w:val="DB12FFF2"/>
+    <w:lvl w:ilvl="0">
+      <w:start w:val="1"/>
+      <w:numFmt w:val="bullet"/>
+      <w:lvlText w:val=""/>
+      <w:lvlJc w:val="left"/>
+      <w:pPr>
+        <w:tabs>
+          <w:tab w:val="num" w:pos="1440"/>
+        </w:tabs>
+        <w:ind w:left="1440" w:hanging="360"/>
+      </w:pPr>
+      <w:rPr>
+        <w:rFonts w:ascii="Symbol" w:hAnsi="Symbol" w:hint="default"/>
+        <w:sz w:val="20"/>
+      </w:rPr>
+    </w:lvl>
+    <w:lvl w:ilvl="1" w:tentative="1">
+      <w:start w:val="1"/>
+      <w:numFmt w:val="bullet"/>
+      <w:lvlText w:val="o"/>
+      <w:lvlJc w:val="left"/>
+      <w:pPr>
+        <w:tabs>
+          <w:tab w:val="num" w:pos="2160"/>
+        </w:tabs>
+        <w:ind w:left="2160" w:hanging="360"/>
+      </w:pPr>
+      <w:rPr>
+        <w:rFonts w:ascii="Courier New" w:hAnsi="Courier New" w:hint="default"/>
+        <w:sz w:val="20"/>
+      </w:rPr>
+    </w:lvl>
+    <w:lvl w:ilvl="2" w:tentative="1">
+      <w:start w:val="1"/>
+      <w:numFmt w:val="bullet"/>
+      <w:lvlText w:val=""/>
+      <w:lvlJc w:val="left"/>
+      <w:pPr>
+        <w:tabs>
+          <w:tab w:val="num" w:pos="2880"/>
+        </w:tabs>
+        <w:ind w:left="2880" w:hanging="360"/>
+      </w:pPr>
+      <w:rPr>
+        <w:rFonts w:ascii="Wingdings" w:hAnsi="Wingdings" w:hint="default"/>
+        <w:sz w:val="20"/>
+      </w:rPr>
+    </w:lvl>
+    <w:lvl w:ilvl="3" w:tentative="1">
+      <w:start w:val="1"/>
+      <w:numFmt w:val="bullet"/>
+      <w:lvlText w:val=""/>
+      <w:lvlJc w:val="left"/>
+      <w:pPr>
+        <w:tabs>
+          <w:tab w:val="num" w:pos="3600"/>
+        </w:tabs>
+        <w:ind w:left="3600" w:hanging="360"/>
+      </w:pPr>
+      <w:rPr>
+        <w:rFonts w:ascii="Wingdings" w:hAnsi="Wingdings" w:hint="default"/>
+        <w:sz w:val="20"/>
+      </w:rPr>
+    </w:lvl>
+    <w:lvl w:ilvl="4" w:tentative="1">
+      <w:start w:val="1"/>
+      <w:numFmt w:val="bullet"/>
+      <w:lvlText w:val=""/>
+      <w:lvlJc w:val="left"/>
+      <w:pPr>
+        <w:tabs>
+          <w:tab w:val="num" w:pos="4320"/>
+        </w:tabs>
+        <w:ind w:left="4320" w:hanging="360"/>
+      </w:pPr>
+      <w:rPr>
+        <w:rFonts w:ascii="Wingdings" w:hAnsi="Wingdings" w:hint="default"/>
+        <w:sz w:val="20"/>
+      </w:rPr>
+    </w:lvl>
+    <w:lvl w:ilvl="5" w:tentative="1">
+      <w:start w:val="1"/>
+      <w:numFmt w:val="bullet"/>
+      <w:lvlText w:val=""/>
+      <w:lvlJc w:val="left"/>
+      <w:pPr>
+        <w:tabs>
+          <w:tab w:val="num" w:pos="5040"/>
+        </w:tabs>
+        <w:ind w:left="5040" w:hanging="360"/>
+      </w:pPr>
+      <w:rPr>
+        <w:rFonts w:ascii="Wingdings" w:hAnsi="Wingdings" w:hint="default"/>
+        <w:sz w:val="20"/>
+      </w:rPr>
+    </w:lvl>
+    <w:lvl w:ilvl="6" w:tentative="1">
+      <w:start w:val="1"/>
+      <w:numFmt w:val="bullet"/>
+      <w:lvlText w:val=""/>
+      <w:lvlJc w:val="left"/>
+      <w:pPr>
+        <w:tabs>
+          <w:tab w:val="num" w:pos="5760"/>
+        </w:tabs>
+        <w:ind w:left="5760" w:hanging="360"/>
+      </w:pPr>
+      <w:rPr>
+        <w:rFonts w:ascii="Wingdings" w:hAnsi="Wingdings" w:hint="default"/>
+        <w:sz w:val="20"/>
+      </w:rPr>
+    </w:lvl>
+    <w:lvl w:ilvl="7" w:tentative="1">
+      <w:start w:val="1"/>
+      <w:numFmt w:val="bullet"/>
+      <w:lvlText w:val=""/>
+      <w:lvlJc w:val="left"/>
+      <w:pPr>
+        <w:tabs>
+          <w:tab w:val="num" w:pos="6480"/>
+        </w:tabs>
+        <w:ind w:left="6480" w:hanging="360"/>
+      </w:pPr>
+      <w:rPr>
+        <w:rFonts w:ascii="Wingdings" w:hAnsi="Wingdings" w:hint="default"/>
+        <w:sz w:val="20"/>
+      </w:rPr>
+    </w:lvl>
+    <w:lvl w:ilvl="8" w:tentative="1">
+      <w:start w:val="1"/>
+      <w:numFmt w:val="bullet"/>
+      <w:lvlText w:val=""/>
+      <w:lvlJc w:val="left"/>
+      <w:pPr>
+        <w:tabs>
+          <w:tab w:val="num" w:pos="7200"/>
+        </w:tabs>
+        <w:ind w:left="7200" w:hanging="360"/>
+      </w:pPr>
+      <w:rPr>
+        <w:rFonts w:ascii="Wingdings" w:hAnsi="Wingdings" w:hint="default"/>
+        <w:sz w:val="20"/>
+      </w:rPr>
+    </w:lvl>
+  </w:abstractNum>
+  <w:abstractNum w:abstractNumId="9" w15:restartNumberingAfterBreak="0">
     <w:nsid w:val="4E7061F7"/>
     <w:multiLevelType w:val="hybridMultilevel"/>
     <w:tmpl w:val="FC1EBF42"/>
@@ -8239,7 +10049,7 @@
       </w:rPr>
     </w:lvl>
   </w:abstractNum>
-  <w:abstractNum w:abstractNumId="4" w15:restartNumberingAfterBreak="0">
+  <w:abstractNum w:abstractNumId="10" w15:restartNumberingAfterBreak="0">
     <w:nsid w:val="4F287D43"/>
     <w:multiLevelType w:val="hybridMultilevel"/>
     <w:tmpl w:val="74A0C03E"/>
@@ -8355,20 +10165,494 @@
       </w:rPr>
     </w:lvl>
   </w:abstractNum>
+  <w:abstractNum w:abstractNumId="11" w15:restartNumberingAfterBreak="0">
+    <w:nsid w:val="51463FC0"/>
+    <w:multiLevelType w:val="multilevel"/>
+    <w:tmpl w:val="EECA475C"/>
+    <w:lvl w:ilvl="0">
+      <w:start w:val="1"/>
+      <w:numFmt w:val="bullet"/>
+      <w:lvlText w:val=""/>
+      <w:lvlJc w:val="left"/>
+      <w:pPr>
+        <w:tabs>
+          <w:tab w:val="num" w:pos="1440"/>
+        </w:tabs>
+        <w:ind w:left="1440" w:hanging="360"/>
+      </w:pPr>
+      <w:rPr>
+        <w:rFonts w:ascii="Symbol" w:hAnsi="Symbol" w:hint="default"/>
+        <w:sz w:val="20"/>
+      </w:rPr>
+    </w:lvl>
+    <w:lvl w:ilvl="1" w:tentative="1">
+      <w:start w:val="1"/>
+      <w:numFmt w:val="bullet"/>
+      <w:lvlText w:val="o"/>
+      <w:lvlJc w:val="left"/>
+      <w:pPr>
+        <w:tabs>
+          <w:tab w:val="num" w:pos="2160"/>
+        </w:tabs>
+        <w:ind w:left="2160" w:hanging="360"/>
+      </w:pPr>
+      <w:rPr>
+        <w:rFonts w:ascii="Courier New" w:hAnsi="Courier New" w:hint="default"/>
+        <w:sz w:val="20"/>
+      </w:rPr>
+    </w:lvl>
+    <w:lvl w:ilvl="2" w:tentative="1">
+      <w:start w:val="1"/>
+      <w:numFmt w:val="bullet"/>
+      <w:lvlText w:val=""/>
+      <w:lvlJc w:val="left"/>
+      <w:pPr>
+        <w:tabs>
+          <w:tab w:val="num" w:pos="2880"/>
+        </w:tabs>
+        <w:ind w:left="2880" w:hanging="360"/>
+      </w:pPr>
+      <w:rPr>
+        <w:rFonts w:ascii="Wingdings" w:hAnsi="Wingdings" w:hint="default"/>
+        <w:sz w:val="20"/>
+      </w:rPr>
+    </w:lvl>
+    <w:lvl w:ilvl="3" w:tentative="1">
+      <w:start w:val="1"/>
+      <w:numFmt w:val="bullet"/>
+      <w:lvlText w:val=""/>
+      <w:lvlJc w:val="left"/>
+      <w:pPr>
+        <w:tabs>
+          <w:tab w:val="num" w:pos="3600"/>
+        </w:tabs>
+        <w:ind w:left="3600" w:hanging="360"/>
+      </w:pPr>
+      <w:rPr>
+        <w:rFonts w:ascii="Wingdings" w:hAnsi="Wingdings" w:hint="default"/>
+        <w:sz w:val="20"/>
+      </w:rPr>
+    </w:lvl>
+    <w:lvl w:ilvl="4" w:tentative="1">
+      <w:start w:val="1"/>
+      <w:numFmt w:val="bullet"/>
+      <w:lvlText w:val=""/>
+      <w:lvlJc w:val="left"/>
+      <w:pPr>
+        <w:tabs>
+          <w:tab w:val="num" w:pos="4320"/>
+        </w:tabs>
+        <w:ind w:left="4320" w:hanging="360"/>
+      </w:pPr>
+      <w:rPr>
+        <w:rFonts w:ascii="Wingdings" w:hAnsi="Wingdings" w:hint="default"/>
+        <w:sz w:val="20"/>
+      </w:rPr>
+    </w:lvl>
+    <w:lvl w:ilvl="5" w:tentative="1">
+      <w:start w:val="1"/>
+      <w:numFmt w:val="bullet"/>
+      <w:lvlText w:val=""/>
+      <w:lvlJc w:val="left"/>
+      <w:pPr>
+        <w:tabs>
+          <w:tab w:val="num" w:pos="5040"/>
+        </w:tabs>
+        <w:ind w:left="5040" w:hanging="360"/>
+      </w:pPr>
+      <w:rPr>
+        <w:rFonts w:ascii="Wingdings" w:hAnsi="Wingdings" w:hint="default"/>
+        <w:sz w:val="20"/>
+      </w:rPr>
+    </w:lvl>
+    <w:lvl w:ilvl="6" w:tentative="1">
+      <w:start w:val="1"/>
+      <w:numFmt w:val="bullet"/>
+      <w:lvlText w:val=""/>
+      <w:lvlJc w:val="left"/>
+      <w:pPr>
+        <w:tabs>
+          <w:tab w:val="num" w:pos="5760"/>
+        </w:tabs>
+        <w:ind w:left="5760" w:hanging="360"/>
+      </w:pPr>
+      <w:rPr>
+        <w:rFonts w:ascii="Wingdings" w:hAnsi="Wingdings" w:hint="default"/>
+        <w:sz w:val="20"/>
+      </w:rPr>
+    </w:lvl>
+    <w:lvl w:ilvl="7" w:tentative="1">
+      <w:start w:val="1"/>
+      <w:numFmt w:val="bullet"/>
+      <w:lvlText w:val=""/>
+      <w:lvlJc w:val="left"/>
+      <w:pPr>
+        <w:tabs>
+          <w:tab w:val="num" w:pos="6480"/>
+        </w:tabs>
+        <w:ind w:left="6480" w:hanging="360"/>
+      </w:pPr>
+      <w:rPr>
+        <w:rFonts w:ascii="Wingdings" w:hAnsi="Wingdings" w:hint="default"/>
+        <w:sz w:val="20"/>
+      </w:rPr>
+    </w:lvl>
+    <w:lvl w:ilvl="8" w:tentative="1">
+      <w:start w:val="1"/>
+      <w:numFmt w:val="bullet"/>
+      <w:lvlText w:val=""/>
+      <w:lvlJc w:val="left"/>
+      <w:pPr>
+        <w:tabs>
+          <w:tab w:val="num" w:pos="7200"/>
+        </w:tabs>
+        <w:ind w:left="7200" w:hanging="360"/>
+      </w:pPr>
+      <w:rPr>
+        <w:rFonts w:ascii="Wingdings" w:hAnsi="Wingdings" w:hint="default"/>
+        <w:sz w:val="20"/>
+      </w:rPr>
+    </w:lvl>
+  </w:abstractNum>
+  <w:abstractNum w:abstractNumId="12" w15:restartNumberingAfterBreak="0">
+    <w:nsid w:val="5EC60991"/>
+    <w:multiLevelType w:val="multilevel"/>
+    <w:tmpl w:val="83E46C1E"/>
+    <w:lvl w:ilvl="0">
+      <w:start w:val="1"/>
+      <w:numFmt w:val="bullet"/>
+      <w:lvlText w:val=""/>
+      <w:lvlJc w:val="left"/>
+      <w:pPr>
+        <w:tabs>
+          <w:tab w:val="num" w:pos="1440"/>
+        </w:tabs>
+        <w:ind w:left="1440" w:hanging="360"/>
+      </w:pPr>
+      <w:rPr>
+        <w:rFonts w:ascii="Symbol" w:hAnsi="Symbol" w:hint="default"/>
+        <w:sz w:val="20"/>
+      </w:rPr>
+    </w:lvl>
+    <w:lvl w:ilvl="1" w:tentative="1">
+      <w:start w:val="1"/>
+      <w:numFmt w:val="bullet"/>
+      <w:lvlText w:val="o"/>
+      <w:lvlJc w:val="left"/>
+      <w:pPr>
+        <w:tabs>
+          <w:tab w:val="num" w:pos="2160"/>
+        </w:tabs>
+        <w:ind w:left="2160" w:hanging="360"/>
+      </w:pPr>
+      <w:rPr>
+        <w:rFonts w:ascii="Courier New" w:hAnsi="Courier New" w:hint="default"/>
+        <w:sz w:val="20"/>
+      </w:rPr>
+    </w:lvl>
+    <w:lvl w:ilvl="2" w:tentative="1">
+      <w:start w:val="1"/>
+      <w:numFmt w:val="bullet"/>
+      <w:lvlText w:val=""/>
+      <w:lvlJc w:val="left"/>
+      <w:pPr>
+        <w:tabs>
+          <w:tab w:val="num" w:pos="2880"/>
+        </w:tabs>
+        <w:ind w:left="2880" w:hanging="360"/>
+      </w:pPr>
+      <w:rPr>
+        <w:rFonts w:ascii="Wingdings" w:hAnsi="Wingdings" w:hint="default"/>
+        <w:sz w:val="20"/>
+      </w:rPr>
+    </w:lvl>
+    <w:lvl w:ilvl="3" w:tentative="1">
+      <w:start w:val="1"/>
+      <w:numFmt w:val="bullet"/>
+      <w:lvlText w:val=""/>
+      <w:lvlJc w:val="left"/>
+      <w:pPr>
+        <w:tabs>
+          <w:tab w:val="num" w:pos="3600"/>
+        </w:tabs>
+        <w:ind w:left="3600" w:hanging="360"/>
+      </w:pPr>
+      <w:rPr>
+        <w:rFonts w:ascii="Wingdings" w:hAnsi="Wingdings" w:hint="default"/>
+        <w:sz w:val="20"/>
+      </w:rPr>
+    </w:lvl>
+    <w:lvl w:ilvl="4" w:tentative="1">
+      <w:start w:val="1"/>
+      <w:numFmt w:val="bullet"/>
+      <w:lvlText w:val=""/>
+      <w:lvlJc w:val="left"/>
+      <w:pPr>
+        <w:tabs>
+          <w:tab w:val="num" w:pos="4320"/>
+        </w:tabs>
+        <w:ind w:left="4320" w:hanging="360"/>
+      </w:pPr>
+      <w:rPr>
+        <w:rFonts w:ascii="Wingdings" w:hAnsi="Wingdings" w:hint="default"/>
+        <w:sz w:val="20"/>
+      </w:rPr>
+    </w:lvl>
+    <w:lvl w:ilvl="5" w:tentative="1">
+      <w:start w:val="1"/>
+      <w:numFmt w:val="bullet"/>
+      <w:lvlText w:val=""/>
+      <w:lvlJc w:val="left"/>
+      <w:pPr>
+        <w:tabs>
+          <w:tab w:val="num" w:pos="5040"/>
+        </w:tabs>
+        <w:ind w:left="5040" w:hanging="360"/>
+      </w:pPr>
+      <w:rPr>
+        <w:rFonts w:ascii="Wingdings" w:hAnsi="Wingdings" w:hint="default"/>
+        <w:sz w:val="20"/>
+      </w:rPr>
+    </w:lvl>
+    <w:lvl w:ilvl="6" w:tentative="1">
+      <w:start w:val="1"/>
+      <w:numFmt w:val="bullet"/>
+      <w:lvlText w:val=""/>
+      <w:lvlJc w:val="left"/>
+      <w:pPr>
+        <w:tabs>
+          <w:tab w:val="num" w:pos="5760"/>
+        </w:tabs>
+        <w:ind w:left="5760" w:hanging="360"/>
+      </w:pPr>
+      <w:rPr>
+        <w:rFonts w:ascii="Wingdings" w:hAnsi="Wingdings" w:hint="default"/>
+        <w:sz w:val="20"/>
+      </w:rPr>
+    </w:lvl>
+    <w:lvl w:ilvl="7" w:tentative="1">
+      <w:start w:val="1"/>
+      <w:numFmt w:val="bullet"/>
+      <w:lvlText w:val=""/>
+      <w:lvlJc w:val="left"/>
+      <w:pPr>
+        <w:tabs>
+          <w:tab w:val="num" w:pos="6480"/>
+        </w:tabs>
+        <w:ind w:left="6480" w:hanging="360"/>
+      </w:pPr>
+      <w:rPr>
+        <w:rFonts w:ascii="Wingdings" w:hAnsi="Wingdings" w:hint="default"/>
+        <w:sz w:val="20"/>
+      </w:rPr>
+    </w:lvl>
+    <w:lvl w:ilvl="8" w:tentative="1">
+      <w:start w:val="1"/>
+      <w:numFmt w:val="bullet"/>
+      <w:lvlText w:val=""/>
+      <w:lvlJc w:val="left"/>
+      <w:pPr>
+        <w:tabs>
+          <w:tab w:val="num" w:pos="7200"/>
+        </w:tabs>
+        <w:ind w:left="7200" w:hanging="360"/>
+      </w:pPr>
+      <w:rPr>
+        <w:rFonts w:ascii="Wingdings" w:hAnsi="Wingdings" w:hint="default"/>
+        <w:sz w:val="20"/>
+      </w:rPr>
+    </w:lvl>
+  </w:abstractNum>
+  <w:abstractNum w:abstractNumId="13" w15:restartNumberingAfterBreak="0">
+    <w:nsid w:val="66EE7CF2"/>
+    <w:multiLevelType w:val="multilevel"/>
+    <w:tmpl w:val="4DFEA18A"/>
+    <w:lvl w:ilvl="0">
+      <w:start w:val="1"/>
+      <w:numFmt w:val="bullet"/>
+      <w:lvlText w:val=""/>
+      <w:lvlJc w:val="left"/>
+      <w:pPr>
+        <w:tabs>
+          <w:tab w:val="num" w:pos="1440"/>
+        </w:tabs>
+        <w:ind w:left="1440" w:hanging="360"/>
+      </w:pPr>
+      <w:rPr>
+        <w:rFonts w:ascii="Symbol" w:hAnsi="Symbol" w:hint="default"/>
+        <w:sz w:val="20"/>
+      </w:rPr>
+    </w:lvl>
+    <w:lvl w:ilvl="1" w:tentative="1">
+      <w:start w:val="1"/>
+      <w:numFmt w:val="bullet"/>
+      <w:lvlText w:val="o"/>
+      <w:lvlJc w:val="left"/>
+      <w:pPr>
+        <w:tabs>
+          <w:tab w:val="num" w:pos="2160"/>
+        </w:tabs>
+        <w:ind w:left="2160" w:hanging="360"/>
+      </w:pPr>
+      <w:rPr>
+        <w:rFonts w:ascii="Courier New" w:hAnsi="Courier New" w:hint="default"/>
+        <w:sz w:val="20"/>
+      </w:rPr>
+    </w:lvl>
+    <w:lvl w:ilvl="2" w:tentative="1">
+      <w:start w:val="1"/>
+      <w:numFmt w:val="bullet"/>
+      <w:lvlText w:val=""/>
+      <w:lvlJc w:val="left"/>
+      <w:pPr>
+        <w:tabs>
+          <w:tab w:val="num" w:pos="2880"/>
+        </w:tabs>
+        <w:ind w:left="2880" w:hanging="360"/>
+      </w:pPr>
+      <w:rPr>
+        <w:rFonts w:ascii="Wingdings" w:hAnsi="Wingdings" w:hint="default"/>
+        <w:sz w:val="20"/>
+      </w:rPr>
+    </w:lvl>
+    <w:lvl w:ilvl="3" w:tentative="1">
+      <w:start w:val="1"/>
+      <w:numFmt w:val="bullet"/>
+      <w:lvlText w:val=""/>
+      <w:lvlJc w:val="left"/>
+      <w:pPr>
+        <w:tabs>
+          <w:tab w:val="num" w:pos="3600"/>
+        </w:tabs>
+        <w:ind w:left="3600" w:hanging="360"/>
+      </w:pPr>
+      <w:rPr>
+        <w:rFonts w:ascii="Wingdings" w:hAnsi="Wingdings" w:hint="default"/>
+        <w:sz w:val="20"/>
+      </w:rPr>
+    </w:lvl>
+    <w:lvl w:ilvl="4" w:tentative="1">
+      <w:start w:val="1"/>
+      <w:numFmt w:val="bullet"/>
+      <w:lvlText w:val=""/>
+      <w:lvlJc w:val="left"/>
+      <w:pPr>
+        <w:tabs>
+          <w:tab w:val="num" w:pos="4320"/>
+        </w:tabs>
+        <w:ind w:left="4320" w:hanging="360"/>
+      </w:pPr>
+      <w:rPr>
+        <w:rFonts w:ascii="Wingdings" w:hAnsi="Wingdings" w:hint="default"/>
+        <w:sz w:val="20"/>
+      </w:rPr>
+    </w:lvl>
+    <w:lvl w:ilvl="5" w:tentative="1">
+      <w:start w:val="1"/>
+      <w:numFmt w:val="bullet"/>
+      <w:lvlText w:val=""/>
+      <w:lvlJc w:val="left"/>
+      <w:pPr>
+        <w:tabs>
+          <w:tab w:val="num" w:pos="5040"/>
+        </w:tabs>
+        <w:ind w:left="5040" w:hanging="360"/>
+      </w:pPr>
+      <w:rPr>
+        <w:rFonts w:ascii="Wingdings" w:hAnsi="Wingdings" w:hint="default"/>
+        <w:sz w:val="20"/>
+      </w:rPr>
+    </w:lvl>
+    <w:lvl w:ilvl="6" w:tentative="1">
+      <w:start w:val="1"/>
+      <w:numFmt w:val="bullet"/>
+      <w:lvlText w:val=""/>
+      <w:lvlJc w:val="left"/>
+      <w:pPr>
+        <w:tabs>
+          <w:tab w:val="num" w:pos="5760"/>
+        </w:tabs>
+        <w:ind w:left="5760" w:hanging="360"/>
+      </w:pPr>
+      <w:rPr>
+        <w:rFonts w:ascii="Wingdings" w:hAnsi="Wingdings" w:hint="default"/>
+        <w:sz w:val="20"/>
+      </w:rPr>
+    </w:lvl>
+    <w:lvl w:ilvl="7" w:tentative="1">
+      <w:start w:val="1"/>
+      <w:numFmt w:val="bullet"/>
+      <w:lvlText w:val=""/>
+      <w:lvlJc w:val="left"/>
+      <w:pPr>
+        <w:tabs>
+          <w:tab w:val="num" w:pos="6480"/>
+        </w:tabs>
+        <w:ind w:left="6480" w:hanging="360"/>
+      </w:pPr>
+      <w:rPr>
+        <w:rFonts w:ascii="Wingdings" w:hAnsi="Wingdings" w:hint="default"/>
+        <w:sz w:val="20"/>
+      </w:rPr>
+    </w:lvl>
+    <w:lvl w:ilvl="8" w:tentative="1">
+      <w:start w:val="1"/>
+      <w:numFmt w:val="bullet"/>
+      <w:lvlText w:val=""/>
+      <w:lvlJc w:val="left"/>
+      <w:pPr>
+        <w:tabs>
+          <w:tab w:val="num" w:pos="7200"/>
+        </w:tabs>
+        <w:ind w:left="7200" w:hanging="360"/>
+      </w:pPr>
+      <w:rPr>
+        <w:rFonts w:ascii="Wingdings" w:hAnsi="Wingdings" w:hint="default"/>
+        <w:sz w:val="20"/>
+      </w:rPr>
+    </w:lvl>
+  </w:abstractNum>
   <w:num w:numId="1" w16cid:durableId="547184828">
+    <w:abstractNumId w:val="10"/>
+  </w:num>
+  <w:num w:numId="2" w16cid:durableId="1745957635">
+    <w:abstractNumId w:val="6"/>
+  </w:num>
+  <w:num w:numId="3" w16cid:durableId="2125269011">
+    <w:abstractNumId w:val="7"/>
+  </w:num>
+  <w:num w:numId="4" w16cid:durableId="1794715082">
+    <w:abstractNumId w:val="9"/>
+  </w:num>
+  <w:num w:numId="5" w16cid:durableId="339043297">
+    <w:abstractNumId w:val="3"/>
+  </w:num>
+  <w:num w:numId="6" w16cid:durableId="104809239">
+    <w:abstractNumId w:val="11"/>
+  </w:num>
+  <w:num w:numId="7" w16cid:durableId="1178351709">
+    <w:abstractNumId w:val="8"/>
+  </w:num>
+  <w:num w:numId="8" w16cid:durableId="915170190">
     <w:abstractNumId w:val="4"/>
   </w:num>
-  <w:num w:numId="2" w16cid:durableId="1745957635">
+  <w:num w:numId="9" w16cid:durableId="1416784128">
+    <w:abstractNumId w:val="13"/>
+  </w:num>
+  <w:num w:numId="10" w16cid:durableId="602110300">
+    <w:abstractNumId w:val="12"/>
+  </w:num>
+  <w:num w:numId="11" w16cid:durableId="872767988">
+    <w:abstractNumId w:val="0"/>
+  </w:num>
+  <w:num w:numId="12" w16cid:durableId="532231004">
+    <w:abstractNumId w:val="2"/>
+  </w:num>
+  <w:num w:numId="13" w16cid:durableId="369719828">
     <w:abstractNumId w:val="1"/>
   </w:num>
-  <w:num w:numId="3" w16cid:durableId="2125269011">
-    <w:abstractNumId w:val="2"/>
-  </w:num>
-  <w:num w:numId="4" w16cid:durableId="1794715082">
-    <w:abstractNumId w:val="3"/>
-  </w:num>
-  <w:num w:numId="5" w16cid:durableId="339043297">
-    <w:abstractNumId w:val="0"/>
+  <w:num w:numId="14" w16cid:durableId="220363895">
+    <w:abstractNumId w:val="5"/>
   </w:num>
 </w:numbering>
 </file>
@@ -8960,7 +11244,7 @@
   <w:style w:type="paragraph" w:styleId="Spistreci1">
     <w:name w:val="toc 1"/>
     <w:basedOn w:val="Normalny"/>
-    <w:uiPriority w:val="1"/>
+    <w:uiPriority w:val="39"/>
     <w:qFormat/>
     <w:pPr>
       <w:spacing w:before="158"/>
@@ -8974,7 +11258,7 @@
   <w:style w:type="paragraph" w:styleId="Spistreci2">
     <w:name w:val="toc 2"/>
     <w:basedOn w:val="Normalny"/>
-    <w:uiPriority w:val="1"/>
+    <w:uiPriority w:val="39"/>
     <w:qFormat/>
     <w:pPr>
       <w:spacing w:before="158"/>
@@ -8988,7 +11272,7 @@
   <w:style w:type="paragraph" w:styleId="Spistreci3">
     <w:name w:val="toc 3"/>
     <w:basedOn w:val="Normalny"/>
-    <w:uiPriority w:val="1"/>
+    <w:uiPriority w:val="39"/>
     <w:qFormat/>
     <w:pPr>
       <w:spacing w:before="158"/>
@@ -9039,6 +11323,30 @@
     <w:basedOn w:val="Normalny"/>
     <w:uiPriority w:val="1"/>
     <w:qFormat/>
+  </w:style>
+  <w:style w:type="paragraph" w:styleId="NormalnyWeb">
+    <w:name w:val="Normal (Web)"/>
+    <w:basedOn w:val="Normalny"/>
+    <w:uiPriority w:val="99"/>
+    <w:semiHidden/>
+    <w:unhideWhenUsed/>
+    <w:rsid w:val="007914D2"/>
+    <w:rPr>
+      <w:rFonts w:ascii="Times New Roman" w:hAnsi="Times New Roman" w:cs="Times New Roman"/>
+      <w:sz w:val="24"/>
+      <w:szCs w:val="24"/>
+    </w:rPr>
+  </w:style>
+  <w:style w:type="character" w:styleId="Hipercze">
+    <w:name w:val="Hyperlink"/>
+    <w:basedOn w:val="Domylnaczcionkaakapitu"/>
+    <w:uiPriority w:val="99"/>
+    <w:unhideWhenUsed/>
+    <w:rsid w:val="00C703CE"/>
+    <w:rPr>
+      <w:color w:val="0000FF" w:themeColor="hyperlink"/>
+      <w:u w:val="single"/>
+    </w:rPr>
   </w:style>
 </w:styles>
 </file>

</xml_diff>

<commit_message>
Dodanie zbioru możliwości inwestycyjnych, aktualizacja spisu treści
</commit_message>
<xml_diff>
--- a/PROJEKT_INWESTYCJE.docx
+++ b/PROJEKT_INWESTYCJE.docx
@@ -746,6 +746,12 @@
             </w:r>
             <w:r>
               <w:rPr>
+                <w:rFonts w:ascii="Times New Roman" w:hAnsi="Times New Roman"/>
+              </w:rPr>
+              <w:t xml:space="preserve">  </w:t>
+            </w:r>
+            <w:r>
+              <w:rPr>
                 <w:spacing w:val="-10"/>
               </w:rPr>
               <w:t>9</w:t>
@@ -759,32 +765,105 @@
               <w:tab w:val="right" w:pos="10053"/>
             </w:tabs>
           </w:pPr>
-          <w:hyperlink w:anchor="_bookmark7" w:history="1">
-            <w:r>
-              <w:t>Słownik</w:t>
-            </w:r>
-            <w:r>
-              <w:rPr>
-                <w:spacing w:val="8"/>
-              </w:rPr>
-              <w:t xml:space="preserve"> </w:t>
-            </w:r>
-            <w:r>
-              <w:rPr>
-                <w:spacing w:val="-2"/>
-              </w:rPr>
-              <w:t>pojęć:</w:t>
-            </w:r>
-            <w:r>
-              <w:tab/>
-            </w:r>
-            <w:r>
-              <w:rPr>
-                <w:spacing w:val="-5"/>
-              </w:rPr>
-              <w:t>10</w:t>
-            </w:r>
-          </w:hyperlink>
+          <w:r>
+            <w:t xml:space="preserve">Zbiór możliwości inwestycyjnych                                                            </w:t>
+          </w:r>
+          <w:r>
+            <w:t>10</w:t>
+          </w:r>
+        </w:p>
+        <w:p>
+          <w:pPr>
+            <w:pStyle w:val="Spistreci3"/>
+            <w:tabs>
+              <w:tab w:val="right" w:pos="10053"/>
+            </w:tabs>
+          </w:pPr>
+          <w:r>
+            <w:t xml:space="preserve">Krótka sprzedaż </w:t>
+          </w:r>
+          <w:r>
+            <w:t xml:space="preserve">                                                                                    </w:t>
+          </w:r>
+          <w:r>
+            <w:t xml:space="preserve"> </w:t>
+          </w:r>
+          <w:r>
+            <w:t>12</w:t>
+          </w:r>
+        </w:p>
+        <w:p>
+          <w:pPr>
+            <w:pStyle w:val="Spistreci3"/>
+            <w:tabs>
+              <w:tab w:val="right" w:pos="10053"/>
+            </w:tabs>
+          </w:pPr>
+          <w:r>
+            <w:t>Optymalizacja portfela inwestycyjnego</w:t>
+          </w:r>
+          <w:r>
+            <w:t>:</w:t>
+          </w:r>
+          <w:r>
+            <w:t xml:space="preserve">    </w:t>
+          </w:r>
+          <w:r>
+            <w:t xml:space="preserve">    </w:t>
+          </w:r>
+        </w:p>
+        <w:p>
+          <w:pPr>
+            <w:pStyle w:val="Spistreci3"/>
+            <w:tabs>
+              <w:tab w:val="right" w:pos="10053"/>
+            </w:tabs>
+          </w:pPr>
+          <w:r>
+            <w:t xml:space="preserve">    a) z ruchomym oknem czasowym </w:t>
+          </w:r>
+          <w:r>
+            <w:t xml:space="preserve">                                                      14</w:t>
+          </w:r>
+        </w:p>
+        <w:p>
+          <w:pPr>
+            <w:pStyle w:val="Spistreci3"/>
+            <w:tabs>
+              <w:tab w:val="right" w:pos="10053"/>
+            </w:tabs>
+          </w:pPr>
+          <w:r>
+            <w:t xml:space="preserve">    b) z wykorzystaniem granicy efektywnej </w:t>
+          </w:r>
+          <w:r>
+            <w:t xml:space="preserve">                                            16</w:t>
+          </w:r>
+        </w:p>
+        <w:p>
+          <w:pPr>
+            <w:pStyle w:val="Spistreci3"/>
+            <w:tabs>
+              <w:tab w:val="right" w:pos="10053"/>
+            </w:tabs>
+          </w:pPr>
+          <w:r>
+            <w:t>Słownik pojęć                                                                                          18</w:t>
+          </w:r>
+        </w:p>
+        <w:p>
+          <w:pPr>
+            <w:pStyle w:val="Spistreci3"/>
+            <w:tabs>
+              <w:tab w:val="right" w:pos="10053"/>
+            </w:tabs>
+          </w:pPr>
+          <w:r>
+            <w:t>Źródła</w:t>
+          </w:r>
+          <w:r>
+            <w:t xml:space="preserve">                                                                                                      19</w:t>
+          </w:r>
         </w:p>
         <w:p>
           <w:r>
@@ -793,14 +872,71 @@
         </w:p>
       </w:sdtContent>
     </w:sdt>
-    <w:p>
-      <w:pPr>
+    <w:p/>
+    <w:p/>
+    <w:p/>
+    <w:p/>
+    <w:p/>
+    <w:p/>
+    <w:p/>
+    <w:p>
+      <w:pPr>
+        <w:jc w:val="center"/>
+      </w:pPr>
+    </w:p>
+    <w:p>
+      <w:pPr>
+        <w:tabs>
+          <w:tab w:val="center" w:pos="5955"/>
+        </w:tabs>
+      </w:pPr>
+      <w:r>
+        <w:tab/>
+      </w:r>
+    </w:p>
+    <w:p/>
+    <w:p/>
+    <w:p/>
+    <w:p/>
+    <w:p/>
+    <w:p>
+      <w:pPr>
+        <w:tabs>
+          <w:tab w:val="left" w:pos="6809"/>
+        </w:tabs>
+      </w:pPr>
+      <w:r>
+        <w:tab/>
+      </w:r>
+    </w:p>
+    <w:p/>
+    <w:p/>
+    <w:p/>
+    <w:p/>
+    <w:p>
+      <w:pPr>
+        <w:tabs>
+          <w:tab w:val="left" w:pos="3443"/>
+        </w:tabs>
+      </w:pPr>
+      <w:r>
+        <w:tab/>
+      </w:r>
+    </w:p>
+    <w:p>
+      <w:pPr>
+        <w:tabs>
+          <w:tab w:val="left" w:pos="3443"/>
+        </w:tabs>
         <w:sectPr>
           <w:pgSz w:w="11910" w:h="16840"/>
           <w:pgMar w:top="1020" w:right="0" w:bottom="1120" w:left="0" w:header="0" w:footer="891" w:gutter="0"/>
           <w:cols w:space="708"/>
         </w:sectPr>
       </w:pPr>
+      <w:r>
+        <w:tab/>
+      </w:r>
     </w:p>
     <w:p>
       <w:pPr>
@@ -6462,12 +6598,383 @@
     </w:p>
     <w:p>
       <w:pPr>
-        <w:spacing w:line="242" w:lineRule="auto"/>
-      </w:pPr>
-    </w:p>
-    <w:p>
-      <w:pPr>
         <w:pStyle w:val="Nagwek2"/>
+        <w:jc w:val="both"/>
+        <w:rPr>
+          <w:sz w:val="44"/>
+          <w:szCs w:val="44"/>
+        </w:rPr>
+      </w:pPr>
+      <w:r>
+        <w:rPr>
+          <w:noProof/>
+          <w:sz w:val="36"/>
+          <w:szCs w:val="36"/>
+        </w:rPr>
+        <w:lastRenderedPageBreak/>
+        <mc:AlternateContent>
+          <mc:Choice Requires="wps">
+            <w:drawing>
+              <wp:anchor distT="0" distB="0" distL="0" distR="0" simplePos="0" relativeHeight="487603712" behindDoc="0" locked="0" layoutInCell="1" allowOverlap="1" wp14:anchorId="36C4FFAA" wp14:editId="3E90E570">
+                <wp:simplePos x="0" y="0"/>
+                <wp:positionH relativeFrom="page">
+                  <wp:posOffset>0</wp:posOffset>
+                </wp:positionH>
+                <wp:positionV relativeFrom="paragraph">
+                  <wp:posOffset>570640</wp:posOffset>
+                </wp:positionV>
+                <wp:extent cx="7560309" cy="1270"/>
+                <wp:effectExtent l="0" t="0" r="0" b="0"/>
+                <wp:wrapNone/>
+                <wp:docPr id="888606136" name="Graphic 24"/>
+                <wp:cNvGraphicFramePr>
+                  <a:graphicFrameLocks xmlns:a="http://schemas.openxmlformats.org/drawingml/2006/main"/>
+                </wp:cNvGraphicFramePr>
+                <a:graphic xmlns:a="http://schemas.openxmlformats.org/drawingml/2006/main">
+                  <a:graphicData uri="http://schemas.microsoft.com/office/word/2010/wordprocessingShape">
+                    <wps:wsp>
+                      <wps:cNvSpPr>
+                        <a:spLocks/>
+                      </wps:cNvSpPr>
+                      <wps:spPr>
+                        <a:xfrm>
+                          <a:off x="0" y="0"/>
+                          <a:ext cx="7560309" cy="1270"/>
+                        </a:xfrm>
+                        <a:custGeom>
+                          <a:avLst/>
+                          <a:gdLst/>
+                          <a:ahLst/>
+                          <a:cxnLst/>
+                          <a:rect l="l" t="t" r="r" b="b"/>
+                          <a:pathLst>
+                            <a:path w="7560309">
+                              <a:moveTo>
+                                <a:pt x="0" y="0"/>
+                              </a:moveTo>
+                              <a:lnTo>
+                                <a:pt x="7560056" y="0"/>
+                              </a:lnTo>
+                            </a:path>
+                          </a:pathLst>
+                        </a:custGeom>
+                        <a:ln w="50800">
+                          <a:solidFill>
+                            <a:srgbClr val="FFB872"/>
+                          </a:solidFill>
+                          <a:prstDash val="solid"/>
+                        </a:ln>
+                      </wps:spPr>
+                      <wps:bodyPr wrap="square" lIns="0" tIns="0" rIns="0" bIns="0" rtlCol="0">
+                        <a:prstTxWarp prst="textNoShape">
+                          <a:avLst/>
+                        </a:prstTxWarp>
+                        <a:noAutofit/>
+                      </wps:bodyPr>
+                    </wps:wsp>
+                  </a:graphicData>
+                </a:graphic>
+              </wp:anchor>
+            </w:drawing>
+          </mc:Choice>
+          <mc:Fallback>
+            <w:pict>
+              <v:shape w14:anchorId="1B672959" id="Graphic 24" o:spid="_x0000_s1026" style="position:absolute;margin-left:0;margin-top:44.95pt;width:595.3pt;height:.1pt;z-index:487603712;visibility:visible;mso-wrap-style:square;mso-wrap-distance-left:0;mso-wrap-distance-top:0;mso-wrap-distance-right:0;mso-wrap-distance-bottom:0;mso-position-horizontal:absolute;mso-position-horizontal-relative:page;mso-position-vertical:absolute;mso-position-vertical-relative:text;v-text-anchor:top" coordsize="7560309,1270" o:gfxdata="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" path="m,l7560056,e" filled="f" strokecolor="#ffb872" strokeweight="4pt">
+                <v:path arrowok="t"/>
+                <w10:wrap anchorx="page"/>
+              </v:shape>
+            </w:pict>
+          </mc:Fallback>
+        </mc:AlternateContent>
+      </w:r>
+      <w:r>
+        <w:rPr>
+          <w:color w:val="201985"/>
+          <w:sz w:val="36"/>
+          <w:szCs w:val="36"/>
+        </w:rPr>
+        <w:t>Zbiór możliwości inwestycyjnych</w:t>
+      </w:r>
+    </w:p>
+    <w:p>
+      <w:pPr>
+        <w:pStyle w:val="Tekstpodstawowy"/>
+        <w:spacing w:before="245" w:line="242" w:lineRule="auto"/>
+        <w:ind w:right="1221"/>
+        <w:jc w:val="both"/>
+      </w:pPr>
+    </w:p>
+    <w:p>
+      <w:pPr>
+        <w:pStyle w:val="Tekstpodstawowy"/>
+        <w:spacing w:before="245" w:line="242" w:lineRule="auto"/>
+        <w:ind w:left="1133" w:right="1221"/>
+        <w:jc w:val="both"/>
+      </w:pPr>
+    </w:p>
+    <w:p>
+      <w:pPr>
+        <w:pStyle w:val="Tekstpodstawowy"/>
+        <w:spacing w:before="245" w:line="242" w:lineRule="auto"/>
+        <w:ind w:left="1133" w:right="1221"/>
+        <w:jc w:val="both"/>
+      </w:pPr>
+      <w:r>
+        <w:t>Zbiór możliwości</w:t>
+      </w:r>
+      <w:r>
+        <w:t xml:space="preserve"> inwestycyjnych to zbiór wszystkich możliwych kombinacji ryzyka</w:t>
+      </w:r>
+      <w:r>
+        <w:t xml:space="preserve">  </w:t>
+      </w:r>
+      <w:r>
+        <w:t xml:space="preserve">i stopy zwrotu, które można uzyskać w ramach portfela inwestycyjnego. Te kombinacje powstają dzięki różnym proporcjom, w jakich poszczególne inwestycje są obecne w portfelu. </w:t>
+      </w:r>
+      <w:r>
+        <w:t xml:space="preserve">                     </w:t>
+      </w:r>
+      <w:r>
+        <w:t>Dla inwestora kluczowe jest znalezienie takich proporcji, które najlepiej odpowiadają jego preferencjom dotyczącym ryzyka i oczekiwanej stopy zwrotu</w:t>
+      </w:r>
+      <w:r>
+        <w:t>.</w:t>
+      </w:r>
+    </w:p>
+    <w:p>
+      <w:pPr>
+        <w:widowControl/>
+        <w:autoSpaceDE/>
+        <w:autoSpaceDN/>
+        <w:spacing w:before="100" w:beforeAutospacing="1" w:after="100" w:afterAutospacing="1"/>
+        <w:rPr>
+          <w:rFonts w:ascii="Times New Roman" w:eastAsia="Times New Roman" w:hAnsi="Times New Roman" w:cs="Times New Roman"/>
+          <w:sz w:val="24"/>
+          <w:szCs w:val="24"/>
+          <w:lang w:eastAsia="pl-PL"/>
+        </w:rPr>
+      </w:pPr>
+      <w:r>
+        <w:rPr>
+          <w:rFonts w:ascii="Times New Roman" w:eastAsia="Times New Roman" w:hAnsi="Times New Roman" w:cs="Times New Roman"/>
+          <w:noProof/>
+          <w:sz w:val="24"/>
+          <w:szCs w:val="24"/>
+          <w:lang w:eastAsia="pl-PL"/>
+        </w:rPr>
+        <w:drawing>
+          <wp:anchor distT="0" distB="0" distL="114300" distR="114300" simplePos="0" relativeHeight="487604736" behindDoc="0" locked="0" layoutInCell="1" allowOverlap="1" wp14:anchorId="57BEDADE" wp14:editId="4FDF670A">
+            <wp:simplePos x="0" y="0"/>
+            <wp:positionH relativeFrom="margin">
+              <wp:posOffset>657225</wp:posOffset>
+            </wp:positionH>
+            <wp:positionV relativeFrom="paragraph">
+              <wp:posOffset>180340</wp:posOffset>
+            </wp:positionV>
+            <wp:extent cx="6324600" cy="4743450"/>
+            <wp:effectExtent l="0" t="0" r="0" b="0"/>
+            <wp:wrapSquare wrapText="bothSides"/>
+            <wp:docPr id="524223808" name="Obraz 2"/>
+            <wp:cNvGraphicFramePr>
+              <a:graphicFrameLocks xmlns:a="http://schemas.openxmlformats.org/drawingml/2006/main" noChangeAspect="1"/>
+            </wp:cNvGraphicFramePr>
+            <a:graphic xmlns:a="http://schemas.openxmlformats.org/drawingml/2006/main">
+              <a:graphicData uri="http://schemas.openxmlformats.org/drawingml/2006/picture">
+                <pic:pic xmlns:pic="http://schemas.openxmlformats.org/drawingml/2006/picture">
+                  <pic:nvPicPr>
+                    <pic:cNvPr id="0" name="Picture 3"/>
+                    <pic:cNvPicPr>
+                      <a:picLocks noChangeAspect="1" noChangeArrowheads="1"/>
+                    </pic:cNvPicPr>
+                  </pic:nvPicPr>
+                  <pic:blipFill>
+                    <a:blip r:embed="rId23">
+                      <a:extLst>
+                        <a:ext uri="{28A0092B-C50C-407E-A947-70E740481C1C}">
+                          <a14:useLocalDpi xmlns:a14="http://schemas.microsoft.com/office/drawing/2010/main" val="0"/>
+                        </a:ext>
+                      </a:extLst>
+                    </a:blip>
+                    <a:srcRect/>
+                    <a:stretch>
+                      <a:fillRect/>
+                    </a:stretch>
+                  </pic:blipFill>
+                  <pic:spPr bwMode="auto">
+                    <a:xfrm>
+                      <a:off x="0" y="0"/>
+                      <a:ext cx="6324600" cy="4743450"/>
+                    </a:xfrm>
+                    <a:prstGeom prst="rect">
+                      <a:avLst/>
+                    </a:prstGeom>
+                    <a:noFill/>
+                    <a:ln>
+                      <a:noFill/>
+                    </a:ln>
+                  </pic:spPr>
+                </pic:pic>
+              </a:graphicData>
+            </a:graphic>
+            <wp14:sizeRelH relativeFrom="margin">
+              <wp14:pctWidth>0</wp14:pctWidth>
+            </wp14:sizeRelH>
+            <wp14:sizeRelV relativeFrom="margin">
+              <wp14:pctHeight>0</wp14:pctHeight>
+            </wp14:sizeRelV>
+          </wp:anchor>
+        </w:drawing>
+      </w:r>
+    </w:p>
+    <w:p>
+      <w:pPr>
+        <w:pStyle w:val="Tekstpodstawowy"/>
+        <w:spacing w:before="245" w:line="242" w:lineRule="auto"/>
+        <w:ind w:left="1133" w:right="1221"/>
+        <w:jc w:val="both"/>
+      </w:pPr>
+      <w:r>
+        <w:t>Na powyższym wykresie zaprezentowano zbiór możliwości inwestycyjnych dla czterech różnych aktywów, które tworzą nasz portfel inwestycyjny. Wykres ten ilustruje różne możliwe kombinacje ryzyka i stopy zwrotu, które można uzyskać w wyniku zmiany proporcji poszczególnych inwestycji w portfelu</w:t>
+      </w:r>
+      <w:r>
+        <w:t xml:space="preserve">. </w:t>
+      </w:r>
+    </w:p>
+    <w:p>
+      <w:pPr>
+        <w:pStyle w:val="Tekstpodstawowy"/>
+        <w:spacing w:before="245" w:line="242" w:lineRule="auto"/>
+        <w:ind w:left="1133" w:right="1221"/>
+        <w:jc w:val="both"/>
+      </w:pPr>
+      <w:r>
+        <w:t xml:space="preserve">   Na wykresie oznaczono: </w:t>
+      </w:r>
+    </w:p>
+    <w:p>
+      <w:pPr>
+        <w:pStyle w:val="Tekstpodstawowy"/>
+        <w:numPr>
+          <w:ilvl w:val="2"/>
+          <w:numId w:val="15"/>
+        </w:numPr>
+        <w:spacing w:before="245" w:line="242" w:lineRule="auto"/>
+        <w:ind w:right="1221"/>
+        <w:jc w:val="both"/>
+        <w:rPr>
+          <w:b/>
+          <w:bCs/>
+        </w:rPr>
+      </w:pPr>
+      <w:r>
+        <w:t xml:space="preserve">4 portfele jednoelementowe </w:t>
+      </w:r>
+      <w:r>
+        <w:rPr>
+          <w:b/>
+          <w:bCs/>
+        </w:rPr>
+        <w:t>(CCC, VNQ, OJ, LVMH),</w:t>
+      </w:r>
+    </w:p>
+    <w:p>
+      <w:pPr>
+        <w:pStyle w:val="Tekstpodstawowy"/>
+        <w:numPr>
+          <w:ilvl w:val="2"/>
+          <w:numId w:val="15"/>
+        </w:numPr>
+        <w:spacing w:before="245" w:line="242" w:lineRule="auto"/>
+        <w:ind w:right="1221"/>
+        <w:jc w:val="both"/>
+      </w:pPr>
+      <w:r>
+        <w:t xml:space="preserve">linię rynku kapitałowego  </w:t>
+      </w:r>
+      <w:r>
+        <w:rPr>
+          <w:b/>
+          <w:bCs/>
+        </w:rPr>
+        <w:t>(CML),</w:t>
+      </w:r>
+      <w:r>
+        <w:t xml:space="preserve"> </w:t>
+      </w:r>
+    </w:p>
+    <w:p>
+      <w:pPr>
+        <w:pStyle w:val="Tekstpodstawowy"/>
+        <w:numPr>
+          <w:ilvl w:val="2"/>
+          <w:numId w:val="15"/>
+        </w:numPr>
+        <w:spacing w:before="245" w:line="242" w:lineRule="auto"/>
+        <w:ind w:right="1221"/>
+        <w:jc w:val="both"/>
+        <w:rPr>
+          <w:b/>
+          <w:bCs/>
+        </w:rPr>
+      </w:pPr>
+      <w:r>
+        <w:t xml:space="preserve">portfel z inwestycjami wolnymi od ryzyka </w:t>
+      </w:r>
+      <w:r>
+        <w:rPr>
+          <w:b/>
+          <w:bCs/>
+        </w:rPr>
+        <w:t>(punkt RF)</w:t>
+      </w:r>
+      <w:r>
+        <w:rPr>
+          <w:b/>
+          <w:bCs/>
+        </w:rPr>
+        <w:t>,</w:t>
+      </w:r>
+    </w:p>
+    <w:p>
+      <w:pPr>
+        <w:pStyle w:val="Tekstpodstawowy"/>
+        <w:numPr>
+          <w:ilvl w:val="2"/>
+          <w:numId w:val="15"/>
+        </w:numPr>
+        <w:spacing w:before="245" w:line="242" w:lineRule="auto"/>
+        <w:ind w:right="1221"/>
+        <w:jc w:val="both"/>
+      </w:pPr>
+      <w:r>
+        <w:lastRenderedPageBreak/>
+        <w:t xml:space="preserve">portfel o maksymalnej efektywności </w:t>
+      </w:r>
+    </w:p>
+    <w:p>
+      <w:pPr>
+        <w:pStyle w:val="Tekstpodstawowy"/>
+        <w:numPr>
+          <w:ilvl w:val="2"/>
+          <w:numId w:val="15"/>
+        </w:numPr>
+        <w:spacing w:before="245" w:line="242" w:lineRule="auto"/>
+        <w:ind w:right="1221"/>
+        <w:jc w:val="both"/>
+        <w:sectPr>
+          <w:pgSz w:w="11910" w:h="16840"/>
+          <w:pgMar w:top="1300" w:right="0" w:bottom="1120" w:left="0" w:header="0" w:footer="891" w:gutter="0"/>
+          <w:cols w:space="708"/>
+        </w:sectPr>
+      </w:pPr>
+      <w:r>
+        <w:t xml:space="preserve">portfel minimalnego </w:t>
+      </w:r>
+    </w:p>
+    <w:p>
+      <w:pPr>
+        <w:pStyle w:val="Nagwek2"/>
+        <w:ind w:left="0"/>
       </w:pPr>
       <w:r>
         <w:rPr>
@@ -6553,6 +7060,12 @@
         <w:rPr>
           <w:color w:val="201985"/>
         </w:rPr>
+        <w:t xml:space="preserve">         </w:t>
+      </w:r>
+      <w:r>
+        <w:rPr>
+          <w:color w:val="201985"/>
+        </w:rPr>
         <w:t>Krótka sprzedaż</w:t>
       </w:r>
     </w:p>
@@ -6624,7 +7137,7 @@
                     <pic:cNvPicPr/>
                   </pic:nvPicPr>
                   <pic:blipFill>
-                    <a:blip r:embed="rId23"/>
+                    <a:blip r:embed="rId24"/>
                     <a:stretch>
                       <a:fillRect/>
                     </a:stretch>
@@ -6696,7 +7209,7 @@
                     <pic:cNvPicPr/>
                   </pic:nvPicPr>
                   <pic:blipFill>
-                    <a:blip r:embed="rId24"/>
+                    <a:blip r:embed="rId25"/>
                     <a:stretch>
                       <a:fillRect/>
                     </a:stretch>
@@ -6915,6 +7428,7 @@
         <w:pStyle w:val="Tekstpodstawowy"/>
       </w:pPr>
     </w:p>
+    <w:bookmarkStart w:id="14" w:name="_Hlk189150031"/>
     <w:p>
       <w:pPr>
         <w:pStyle w:val="Nagwek2"/>
@@ -7006,6 +7520,7 @@
         <w:t>Optymalizacja portfela inwestycyjnego w ruchomym oknie czasowym</w:t>
       </w:r>
     </w:p>
+    <w:bookmarkEnd w:id="14"/>
     <w:p>
       <w:pPr>
         <w:pStyle w:val="Tekstpodstawowy"/>
@@ -7104,6 +7619,9 @@
         <w:jc w:val="center"/>
       </w:pPr>
       <w:r>
+        <w:rPr>
+          <w:noProof/>
+        </w:rPr>
         <w:drawing>
           <wp:inline distT="0" distB="0" distL="0" distR="0" wp14:anchorId="7123B7F9" wp14:editId="224ABE7C">
             <wp:extent cx="5991246" cy="3705225"/>
@@ -7120,7 +7638,7 @@
                     <pic:cNvPicPr/>
                   </pic:nvPicPr>
                   <pic:blipFill>
-                    <a:blip r:embed="rId25"/>
+                    <a:blip r:embed="rId26"/>
                     <a:stretch>
                       <a:fillRect/>
                     </a:stretch>
@@ -7265,6 +7783,9 @@
         <w:jc w:val="center"/>
       </w:pPr>
       <w:r>
+        <w:rPr>
+          <w:noProof/>
+        </w:rPr>
         <w:drawing>
           <wp:inline distT="0" distB="0" distL="0" distR="0" wp14:anchorId="472C8CB2" wp14:editId="4BD2D8C9">
             <wp:extent cx="6997018" cy="4162425"/>
@@ -7281,7 +7802,7 @@
                     <pic:cNvPicPr/>
                   </pic:nvPicPr>
                   <pic:blipFill>
-                    <a:blip r:embed="rId26"/>
+                    <a:blip r:embed="rId27"/>
                     <a:stretch>
                       <a:fillRect/>
                     </a:stretch>
@@ -7733,6 +8254,9 @@
         <w:jc w:val="both"/>
       </w:pPr>
       <w:r>
+        <w:rPr>
+          <w:noProof/>
+        </w:rPr>
         <w:drawing>
           <wp:inline distT="0" distB="0" distL="0" distR="0" wp14:anchorId="5B74EEEC" wp14:editId="2FFEAD5A">
             <wp:extent cx="6554115" cy="3867690"/>
@@ -7749,7 +8273,7 @@
                     <pic:cNvPicPr/>
                   </pic:nvPicPr>
                   <pic:blipFill>
-                    <a:blip r:embed="rId27"/>
+                    <a:blip r:embed="rId28"/>
                     <a:stretch>
                       <a:fillRect/>
                     </a:stretch>
@@ -8154,22 +8678,57 @@
         <w:spacing w:before="245" w:line="242" w:lineRule="auto"/>
         <w:ind w:right="1221"/>
         <w:jc w:val="both"/>
-        <w:sectPr>
-          <w:pgSz w:w="11910" w:h="16840"/>
-          <w:pgMar w:top="1300" w:right="0" w:bottom="1120" w:left="0" w:header="0" w:footer="891" w:gutter="0"/>
-          <w:cols w:space="708"/>
-        </w:sectPr>
+      </w:pPr>
+    </w:p>
+    <w:p>
+      <w:pPr>
+        <w:pStyle w:val="Tekstpodstawowy"/>
+        <w:spacing w:before="245" w:line="242" w:lineRule="auto"/>
+        <w:ind w:right="1221"/>
+        <w:jc w:val="both"/>
+      </w:pPr>
+    </w:p>
+    <w:p>
+      <w:pPr>
+        <w:pStyle w:val="Tekstpodstawowy"/>
+        <w:spacing w:before="245" w:line="242" w:lineRule="auto"/>
+        <w:ind w:right="1221"/>
+        <w:jc w:val="both"/>
+      </w:pPr>
+    </w:p>
+    <w:p>
+      <w:pPr>
+        <w:pStyle w:val="Tekstpodstawowy"/>
+        <w:spacing w:before="245" w:line="242" w:lineRule="auto"/>
+        <w:ind w:right="1221"/>
+        <w:jc w:val="both"/>
+      </w:pPr>
+    </w:p>
+    <w:p>
+      <w:pPr>
+        <w:pStyle w:val="Tekstpodstawowy"/>
+        <w:spacing w:before="245" w:line="242" w:lineRule="auto"/>
+        <w:ind w:right="1221"/>
+        <w:jc w:val="both"/>
+      </w:pPr>
+    </w:p>
+    <w:p>
+      <w:pPr>
+        <w:pStyle w:val="Tekstpodstawowy"/>
+        <w:spacing w:before="245" w:line="242" w:lineRule="auto"/>
+        <w:ind w:right="1221"/>
+        <w:jc w:val="both"/>
       </w:pPr>
     </w:p>
     <w:p>
       <w:pPr>
         <w:pStyle w:val="Nagwek3"/>
         <w:spacing w:before="90"/>
-      </w:pPr>
-      <w:bookmarkStart w:id="14" w:name="Słownik_pojęć:"/>
-      <w:bookmarkStart w:id="15" w:name="_bookmark7"/>
-      <w:bookmarkEnd w:id="14"/>
-      <w:bookmarkEnd w:id="15"/>
+        <w:rPr>
+          <w:color w:val="201985"/>
+          <w:spacing w:val="-2"/>
+        </w:rPr>
+      </w:pPr>
       <w:r>
         <w:rPr>
           <w:color w:val="201985"/>
@@ -8191,6 +8750,12 @@
         </w:rPr>
         <w:t>pojęć:</w:t>
       </w:r>
+    </w:p>
+    <w:p>
+      <w:pPr>
+        <w:pStyle w:val="Nagwek3"/>
+        <w:spacing w:before="90"/>
+      </w:pPr>
     </w:p>
     <w:p>
       <w:pPr>
@@ -8215,6 +8780,25 @@
       <w:r>
         <w:t>obliczana jako średnia ważona historycznych stóp zwrotu aktywów, gdzie wagi są odpowiednie dla każdego aktywa</w:t>
       </w:r>
+      <w:r>
+        <w:t xml:space="preserve"> </w:t>
+      </w:r>
+      <w:r>
+        <w:t xml:space="preserve">i odpowiadają jego udziałowi w portfelu. </w:t>
+      </w:r>
+    </w:p>
+    <w:p>
+      <w:pPr>
+        <w:pStyle w:val="Akapitzlist"/>
+        <w:tabs>
+          <w:tab w:val="left" w:pos="1493"/>
+        </w:tabs>
+        <w:spacing w:before="22" w:line="228" w:lineRule="auto"/>
+        <w:ind w:left="1493" w:right="1594" w:firstLine="0"/>
+      </w:pPr>
+      <w:r>
+        <w:t>Może być wyrażona w postaci arytmetycznej lub logarytmicznej, a jej wartość odzwierciedla oczekiwaną rentowność inwestycji przy danym składzie portfela.</w:t>
+      </w:r>
     </w:p>
     <w:p>
       <w:pPr>
@@ -8248,6 +8832,46 @@
         </w:rPr>
         <w:t>-</w:t>
       </w:r>
+      <w:r>
+        <w:rPr>
+          <w:b/>
+          <w:color w:val="EDA765"/>
+          <w:spacing w:val="-10"/>
+        </w:rPr>
+        <w:t xml:space="preserve"> </w:t>
+      </w:r>
+      <w:r>
+        <w:rPr>
+          <w:b/>
+          <w:color w:val="EDA765"/>
+          <w:spacing w:val="-10"/>
+        </w:rPr>
+        <w:t xml:space="preserve"> </w:t>
+      </w:r>
+      <w:r>
+        <w:t xml:space="preserve">portfel inwestycyjny składający się wyłącznie z jednego aktywa. </w:t>
+      </w:r>
+      <w:r>
+        <w:t xml:space="preserve">                        </w:t>
+      </w:r>
+      <w:r>
+        <w:t xml:space="preserve">W takim przypadku całość kapitału jest ulokowana w jednej inwestycji, co oznacza brak </w:t>
+      </w:r>
+      <w:r>
+        <w:t xml:space="preserve">                      </w:t>
+      </w:r>
+      <w:r>
+        <w:t>dywersyfikacji</w:t>
+      </w:r>
+      <w:r>
+        <w:t xml:space="preserve"> </w:t>
+      </w:r>
+      <w:r>
+        <w:t>i pełną ekspozycję na ryzyko związane z tym aktywem.</w:t>
+      </w:r>
+      <w:r>
+        <w:t xml:space="preserve"> </w:t>
+      </w:r>
     </w:p>
     <w:p>
       <w:pPr>
@@ -8335,6 +8959,26 @@
         </w:rPr>
         <w:t xml:space="preserve"> -</w:t>
       </w:r>
+      <w:r>
+        <w:rPr>
+          <w:b/>
+          <w:color w:val="EDA765"/>
+          <w:spacing w:val="-10"/>
+        </w:rPr>
+        <w:t xml:space="preserve">  </w:t>
+      </w:r>
+      <w:r>
+        <w:t xml:space="preserve">portfel, który charakteryzuje się najniższą możliwą zmiennością (odchyleniem standardowym stóp zwrotu) spośród wszystkich dostępnych kombinacji aktywów. </w:t>
+      </w:r>
+      <w:r>
+        <w:t xml:space="preserve">               </w:t>
+      </w:r>
+      <w:r>
+        <w:t>Najbezpieczniejsza</w:t>
+      </w:r>
+      <w:r>
+        <w:t xml:space="preserve"> opcja w kontekście ryzyka, ale niekoniecznie oferuje najwyższą stopę zwrotu.</w:t>
+      </w:r>
     </w:p>
     <w:p>
       <w:pPr>
@@ -8430,6 +9074,55 @@
         </w:rPr>
         <w:t>-</w:t>
       </w:r>
+      <w:r>
+        <w:rPr>
+          <w:b/>
+          <w:color w:val="EDA765"/>
+          <w:spacing w:val="-10"/>
+        </w:rPr>
+        <w:t xml:space="preserve"> </w:t>
+      </w:r>
+      <w:r>
+        <w:t xml:space="preserve">portfel, który zapewnia najwyższy stosunek stopy </w:t>
+      </w:r>
+    </w:p>
+    <w:p>
+      <w:pPr>
+        <w:tabs>
+          <w:tab w:val="left" w:pos="1492"/>
+        </w:tabs>
+      </w:pPr>
+      <w:r>
+        <w:t xml:space="preserve">                        </w:t>
+      </w:r>
+      <w:r>
+        <w:t xml:space="preserve">zwrotu do ryzyka (maksymalizuje współczynnik </w:t>
+      </w:r>
+      <w:proofErr w:type="spellStart"/>
+      <w:r>
+        <w:t>Sharpe’a</w:t>
+      </w:r>
+      <w:proofErr w:type="spellEnd"/>
+      <w:r>
+        <w:t xml:space="preserve">). Oznacza to, że w danym zbiorze </w:t>
+      </w:r>
+    </w:p>
+    <w:p>
+      <w:pPr>
+        <w:tabs>
+          <w:tab w:val="left" w:pos="1492"/>
+        </w:tabs>
+        <w:rPr>
+          <w:b/>
+          <w:color w:val="EDA765"/>
+        </w:rPr>
+      </w:pPr>
+      <w:r>
+        <w:t xml:space="preserve">                        </w:t>
+      </w:r>
+      <w:r>
+        <w:t>możliwości inwestycyjnych oferuje najlepszą możliwą relację między zyskiem a podjętym ryzykiem</w:t>
+      </w:r>
     </w:p>
     <w:p>
       <w:pPr>
@@ -8523,8 +9216,491 @@
           <w:color w:val="EDA765"/>
           <w:spacing w:val="-10"/>
         </w:rPr>
-        <w:t>-</w:t>
-      </w:r>
+        <w:t>–</w:t>
+      </w:r>
+      <w:r>
+        <w:rPr>
+          <w:b/>
+          <w:color w:val="EDA765"/>
+          <w:spacing w:val="-10"/>
+        </w:rPr>
+        <w:t xml:space="preserve">  </w:t>
+      </w:r>
+      <w:r>
+        <w:t xml:space="preserve">portfel, w którym kapitał jest równomiernie podzielony </w:t>
+      </w:r>
+    </w:p>
+    <w:p>
+      <w:pPr>
+        <w:pStyle w:val="Akapitzlist"/>
+        <w:tabs>
+          <w:tab w:val="left" w:pos="1492"/>
+        </w:tabs>
+        <w:ind w:left="1492" w:firstLine="0"/>
+      </w:pPr>
+      <w:r>
+        <w:t xml:space="preserve">pomiędzy wszystkie dostępne aktywa. Oznacza to, że każdy składnik portfela ma taki sam </w:t>
+      </w:r>
+    </w:p>
+    <w:p>
+      <w:pPr>
+        <w:pStyle w:val="Akapitzlist"/>
+        <w:tabs>
+          <w:tab w:val="left" w:pos="1492"/>
+        </w:tabs>
+        <w:ind w:left="1492" w:firstLine="0"/>
+        <w:rPr>
+          <w:b/>
+          <w:color w:val="EDA765"/>
+        </w:rPr>
+      </w:pPr>
+      <w:r>
+        <w:t>udział procentowy, niezależnie od jego historycznej stopy zwrotu czy poziomu ryzyka.</w:t>
+      </w:r>
+    </w:p>
+    <w:p>
+      <w:pPr>
+        <w:pStyle w:val="Akapitzlist"/>
+        <w:rPr>
+          <w:b/>
+          <w:color w:val="EDA765"/>
+        </w:rPr>
+      </w:pPr>
+    </w:p>
+    <w:p>
+      <w:pPr>
+        <w:tabs>
+          <w:tab w:val="left" w:pos="1492"/>
+        </w:tabs>
+        <w:rPr>
+          <w:b/>
+          <w:color w:val="EDA765"/>
+        </w:rPr>
+      </w:pPr>
+    </w:p>
+    <w:p>
+      <w:pPr>
+        <w:tabs>
+          <w:tab w:val="left" w:pos="1492"/>
+        </w:tabs>
+        <w:rPr>
+          <w:b/>
+          <w:color w:val="EDA765"/>
+        </w:rPr>
+      </w:pPr>
+    </w:p>
+    <w:p>
+      <w:pPr>
+        <w:tabs>
+          <w:tab w:val="left" w:pos="1492"/>
+        </w:tabs>
+        <w:rPr>
+          <w:b/>
+          <w:color w:val="EDA765"/>
+        </w:rPr>
+      </w:pPr>
+    </w:p>
+    <w:p>
+      <w:pPr>
+        <w:tabs>
+          <w:tab w:val="left" w:pos="1492"/>
+        </w:tabs>
+        <w:rPr>
+          <w:b/>
+          <w:color w:val="EDA765"/>
+        </w:rPr>
+      </w:pPr>
+    </w:p>
+    <w:p>
+      <w:pPr>
+        <w:tabs>
+          <w:tab w:val="left" w:pos="1492"/>
+        </w:tabs>
+        <w:rPr>
+          <w:b/>
+          <w:color w:val="EDA765"/>
+        </w:rPr>
+      </w:pPr>
+    </w:p>
+    <w:p>
+      <w:pPr>
+        <w:tabs>
+          <w:tab w:val="left" w:pos="1492"/>
+        </w:tabs>
+        <w:rPr>
+          <w:b/>
+          <w:color w:val="EDA765"/>
+        </w:rPr>
+      </w:pPr>
+    </w:p>
+    <w:p>
+      <w:pPr>
+        <w:tabs>
+          <w:tab w:val="left" w:pos="1492"/>
+        </w:tabs>
+        <w:rPr>
+          <w:b/>
+          <w:color w:val="EDA765"/>
+        </w:rPr>
+      </w:pPr>
+    </w:p>
+    <w:p>
+      <w:pPr>
+        <w:tabs>
+          <w:tab w:val="left" w:pos="1492"/>
+        </w:tabs>
+        <w:rPr>
+          <w:b/>
+          <w:color w:val="EDA765"/>
+        </w:rPr>
+      </w:pPr>
+    </w:p>
+    <w:p>
+      <w:pPr>
+        <w:tabs>
+          <w:tab w:val="left" w:pos="1492"/>
+        </w:tabs>
+        <w:rPr>
+          <w:b/>
+          <w:color w:val="EDA765"/>
+        </w:rPr>
+      </w:pPr>
+    </w:p>
+    <w:p>
+      <w:pPr>
+        <w:tabs>
+          <w:tab w:val="left" w:pos="1492"/>
+        </w:tabs>
+        <w:rPr>
+          <w:b/>
+          <w:color w:val="EDA765"/>
+        </w:rPr>
+      </w:pPr>
+    </w:p>
+    <w:p>
+      <w:pPr>
+        <w:tabs>
+          <w:tab w:val="left" w:pos="1492"/>
+        </w:tabs>
+        <w:rPr>
+          <w:b/>
+          <w:color w:val="EDA765"/>
+        </w:rPr>
+      </w:pPr>
+    </w:p>
+    <w:p>
+      <w:pPr>
+        <w:tabs>
+          <w:tab w:val="left" w:pos="1492"/>
+        </w:tabs>
+        <w:rPr>
+          <w:b/>
+          <w:color w:val="EDA765"/>
+        </w:rPr>
+      </w:pPr>
+    </w:p>
+    <w:p>
+      <w:pPr>
+        <w:tabs>
+          <w:tab w:val="left" w:pos="1492"/>
+        </w:tabs>
+        <w:rPr>
+          <w:b/>
+          <w:color w:val="EDA765"/>
+        </w:rPr>
+      </w:pPr>
+    </w:p>
+    <w:p>
+      <w:pPr>
+        <w:tabs>
+          <w:tab w:val="left" w:pos="1492"/>
+        </w:tabs>
+        <w:rPr>
+          <w:b/>
+          <w:color w:val="EDA765"/>
+        </w:rPr>
+      </w:pPr>
+    </w:p>
+    <w:p>
+      <w:pPr>
+        <w:tabs>
+          <w:tab w:val="left" w:pos="1492"/>
+        </w:tabs>
+        <w:rPr>
+          <w:b/>
+          <w:color w:val="EDA765"/>
+        </w:rPr>
+      </w:pPr>
+    </w:p>
+    <w:p>
+      <w:pPr>
+        <w:tabs>
+          <w:tab w:val="left" w:pos="1492"/>
+        </w:tabs>
+        <w:rPr>
+          <w:b/>
+          <w:color w:val="EDA765"/>
+        </w:rPr>
+      </w:pPr>
+    </w:p>
+    <w:p>
+      <w:pPr>
+        <w:tabs>
+          <w:tab w:val="left" w:pos="1492"/>
+        </w:tabs>
+        <w:rPr>
+          <w:b/>
+          <w:color w:val="EDA765"/>
+        </w:rPr>
+      </w:pPr>
+    </w:p>
+    <w:p>
+      <w:pPr>
+        <w:tabs>
+          <w:tab w:val="left" w:pos="1492"/>
+        </w:tabs>
+        <w:rPr>
+          <w:b/>
+          <w:color w:val="EDA765"/>
+        </w:rPr>
+      </w:pPr>
+    </w:p>
+    <w:p>
+      <w:pPr>
+        <w:tabs>
+          <w:tab w:val="left" w:pos="1492"/>
+        </w:tabs>
+        <w:rPr>
+          <w:b/>
+          <w:color w:val="EDA765"/>
+        </w:rPr>
+      </w:pPr>
+    </w:p>
+    <w:p>
+      <w:pPr>
+        <w:tabs>
+          <w:tab w:val="left" w:pos="1492"/>
+        </w:tabs>
+        <w:rPr>
+          <w:b/>
+          <w:color w:val="EDA765"/>
+        </w:rPr>
+      </w:pPr>
+    </w:p>
+    <w:p>
+      <w:pPr>
+        <w:tabs>
+          <w:tab w:val="left" w:pos="1492"/>
+        </w:tabs>
+        <w:rPr>
+          <w:b/>
+          <w:color w:val="EDA765"/>
+        </w:rPr>
+      </w:pPr>
+    </w:p>
+    <w:p>
+      <w:pPr>
+        <w:tabs>
+          <w:tab w:val="left" w:pos="1492"/>
+        </w:tabs>
+        <w:rPr>
+          <w:b/>
+          <w:color w:val="EDA765"/>
+        </w:rPr>
+      </w:pPr>
+    </w:p>
+    <w:p>
+      <w:pPr>
+        <w:tabs>
+          <w:tab w:val="left" w:pos="1492"/>
+        </w:tabs>
+        <w:rPr>
+          <w:b/>
+          <w:color w:val="EDA765"/>
+        </w:rPr>
+      </w:pPr>
+    </w:p>
+    <w:p>
+      <w:pPr>
+        <w:tabs>
+          <w:tab w:val="left" w:pos="1492"/>
+        </w:tabs>
+        <w:rPr>
+          <w:b/>
+          <w:color w:val="EDA765"/>
+        </w:rPr>
+      </w:pPr>
+    </w:p>
+    <w:p>
+      <w:pPr>
+        <w:tabs>
+          <w:tab w:val="left" w:pos="1492"/>
+        </w:tabs>
+        <w:rPr>
+          <w:b/>
+          <w:color w:val="EDA765"/>
+        </w:rPr>
+      </w:pPr>
+    </w:p>
+    <w:p>
+      <w:pPr>
+        <w:tabs>
+          <w:tab w:val="left" w:pos="1492"/>
+        </w:tabs>
+        <w:rPr>
+          <w:b/>
+          <w:color w:val="EDA765"/>
+        </w:rPr>
+      </w:pPr>
+    </w:p>
+    <w:p>
+      <w:pPr>
+        <w:tabs>
+          <w:tab w:val="left" w:pos="1492"/>
+        </w:tabs>
+        <w:rPr>
+          <w:b/>
+          <w:color w:val="EDA765"/>
+        </w:rPr>
+      </w:pPr>
+    </w:p>
+    <w:p>
+      <w:pPr>
+        <w:tabs>
+          <w:tab w:val="left" w:pos="1492"/>
+        </w:tabs>
+        <w:rPr>
+          <w:b/>
+          <w:color w:val="EDA765"/>
+        </w:rPr>
+      </w:pPr>
+    </w:p>
+    <w:p>
+      <w:pPr>
+        <w:tabs>
+          <w:tab w:val="left" w:pos="1492"/>
+        </w:tabs>
+        <w:rPr>
+          <w:b/>
+          <w:color w:val="EDA765"/>
+        </w:rPr>
+      </w:pPr>
+    </w:p>
+    <w:p>
+      <w:pPr>
+        <w:tabs>
+          <w:tab w:val="left" w:pos="1492"/>
+        </w:tabs>
+        <w:rPr>
+          <w:b/>
+          <w:color w:val="EDA765"/>
+        </w:rPr>
+      </w:pPr>
+    </w:p>
+    <w:p>
+      <w:pPr>
+        <w:tabs>
+          <w:tab w:val="left" w:pos="1492"/>
+        </w:tabs>
+        <w:rPr>
+          <w:b/>
+          <w:color w:val="EDA765"/>
+        </w:rPr>
+      </w:pPr>
+    </w:p>
+    <w:p>
+      <w:pPr>
+        <w:tabs>
+          <w:tab w:val="left" w:pos="1492"/>
+        </w:tabs>
+        <w:rPr>
+          <w:b/>
+          <w:color w:val="EDA765"/>
+        </w:rPr>
+      </w:pPr>
+    </w:p>
+    <w:p>
+      <w:pPr>
+        <w:pStyle w:val="Nagwek3"/>
+        <w:spacing w:before="90"/>
+        <w:rPr>
+          <w:color w:val="201985"/>
+          <w:spacing w:val="-2"/>
+        </w:rPr>
+      </w:pPr>
+      <w:r>
+        <w:rPr>
+          <w:color w:val="201985"/>
+        </w:rPr>
+        <w:lastRenderedPageBreak/>
+        <w:t>Źródła</w:t>
+      </w:r>
+      <w:r>
+        <w:rPr>
+          <w:color w:val="201985"/>
+          <w:spacing w:val="-2"/>
+        </w:rPr>
+        <w:t>:</w:t>
+      </w:r>
+    </w:p>
+    <w:p>
+      <w:pPr>
+        <w:pStyle w:val="Nagwek3"/>
+        <w:spacing w:before="90"/>
+        <w:rPr>
+          <w:color w:val="201985"/>
+          <w:spacing w:val="-2"/>
+        </w:rPr>
+      </w:pPr>
+    </w:p>
+    <w:p>
+      <w:pPr>
+        <w:pStyle w:val="Nagwek3"/>
+        <w:spacing w:before="90"/>
+        <w:rPr>
+          <w:sz w:val="20"/>
+          <w:szCs w:val="20"/>
+        </w:rPr>
+      </w:pPr>
+      <w:r>
+        <w:rPr>
+          <w:sz w:val="20"/>
+          <w:szCs w:val="20"/>
+        </w:rPr>
+        <w:t>https://pl.investing.com/commodities/orange-juice</w:t>
+      </w:r>
+    </w:p>
+    <w:p>
+      <w:pPr>
+        <w:pStyle w:val="Akapitzlist"/>
+        <w:numPr>
+          <w:ilvl w:val="0"/>
+          <w:numId w:val="17"/>
+        </w:numPr>
+        <w:tabs>
+          <w:tab w:val="left" w:pos="1492"/>
+        </w:tabs>
+        <w:rPr>
+          <w:b/>
+          <w:color w:val="EDA765"/>
+        </w:rPr>
+      </w:pPr>
+    </w:p>
+    <w:p>
+      <w:pPr>
+        <w:pStyle w:val="Akapitzlist"/>
+        <w:numPr>
+          <w:ilvl w:val="0"/>
+          <w:numId w:val="17"/>
+        </w:numPr>
+        <w:tabs>
+          <w:tab w:val="left" w:pos="1492"/>
+        </w:tabs>
+        <w:rPr>
+          <w:b/>
+          <w:color w:val="EDA765"/>
+        </w:rPr>
+      </w:pPr>
     </w:p>
     <w:sectPr>
       <w:pgSz w:w="11910" w:h="16840"/>
@@ -9779,6 +10955,232 @@
     </w:lvl>
   </w:abstractNum>
   <w:abstractNum w:abstractNumId="8" w15:restartNumberingAfterBreak="0">
+    <w:nsid w:val="47F241A4"/>
+    <w:multiLevelType w:val="hybridMultilevel"/>
+    <w:tmpl w:val="FF60CCD0"/>
+    <w:lvl w:ilvl="0" w:tplc="04150001">
+      <w:start w:val="1"/>
+      <w:numFmt w:val="bullet"/>
+      <w:lvlText w:val=""/>
+      <w:lvlJc w:val="left"/>
+      <w:pPr>
+        <w:ind w:left="900" w:hanging="360"/>
+      </w:pPr>
+      <w:rPr>
+        <w:rFonts w:ascii="Symbol" w:hAnsi="Symbol" w:hint="default"/>
+      </w:rPr>
+    </w:lvl>
+    <w:lvl w:ilvl="1" w:tplc="04150003" w:tentative="1">
+      <w:start w:val="1"/>
+      <w:numFmt w:val="bullet"/>
+      <w:lvlText w:val="o"/>
+      <w:lvlJc w:val="left"/>
+      <w:pPr>
+        <w:ind w:left="1620" w:hanging="360"/>
+      </w:pPr>
+      <w:rPr>
+        <w:rFonts w:ascii="Courier New" w:hAnsi="Courier New" w:cs="Courier New" w:hint="default"/>
+      </w:rPr>
+    </w:lvl>
+    <w:lvl w:ilvl="2" w:tplc="04150005" w:tentative="1">
+      <w:start w:val="1"/>
+      <w:numFmt w:val="bullet"/>
+      <w:lvlText w:val=""/>
+      <w:lvlJc w:val="left"/>
+      <w:pPr>
+        <w:ind w:left="2340" w:hanging="360"/>
+      </w:pPr>
+      <w:rPr>
+        <w:rFonts w:ascii="Wingdings" w:hAnsi="Wingdings" w:hint="default"/>
+      </w:rPr>
+    </w:lvl>
+    <w:lvl w:ilvl="3" w:tplc="04150001" w:tentative="1">
+      <w:start w:val="1"/>
+      <w:numFmt w:val="bullet"/>
+      <w:lvlText w:val=""/>
+      <w:lvlJc w:val="left"/>
+      <w:pPr>
+        <w:ind w:left="3060" w:hanging="360"/>
+      </w:pPr>
+      <w:rPr>
+        <w:rFonts w:ascii="Symbol" w:hAnsi="Symbol" w:hint="default"/>
+      </w:rPr>
+    </w:lvl>
+    <w:lvl w:ilvl="4" w:tplc="04150003" w:tentative="1">
+      <w:start w:val="1"/>
+      <w:numFmt w:val="bullet"/>
+      <w:lvlText w:val="o"/>
+      <w:lvlJc w:val="left"/>
+      <w:pPr>
+        <w:ind w:left="3780" w:hanging="360"/>
+      </w:pPr>
+      <w:rPr>
+        <w:rFonts w:ascii="Courier New" w:hAnsi="Courier New" w:cs="Courier New" w:hint="default"/>
+      </w:rPr>
+    </w:lvl>
+    <w:lvl w:ilvl="5" w:tplc="04150005" w:tentative="1">
+      <w:start w:val="1"/>
+      <w:numFmt w:val="bullet"/>
+      <w:lvlText w:val=""/>
+      <w:lvlJc w:val="left"/>
+      <w:pPr>
+        <w:ind w:left="4500" w:hanging="360"/>
+      </w:pPr>
+      <w:rPr>
+        <w:rFonts w:ascii="Wingdings" w:hAnsi="Wingdings" w:hint="default"/>
+      </w:rPr>
+    </w:lvl>
+    <w:lvl w:ilvl="6" w:tplc="04150001" w:tentative="1">
+      <w:start w:val="1"/>
+      <w:numFmt w:val="bullet"/>
+      <w:lvlText w:val=""/>
+      <w:lvlJc w:val="left"/>
+      <w:pPr>
+        <w:ind w:left="5220" w:hanging="360"/>
+      </w:pPr>
+      <w:rPr>
+        <w:rFonts w:ascii="Symbol" w:hAnsi="Symbol" w:hint="default"/>
+      </w:rPr>
+    </w:lvl>
+    <w:lvl w:ilvl="7" w:tplc="04150003" w:tentative="1">
+      <w:start w:val="1"/>
+      <w:numFmt w:val="bullet"/>
+      <w:lvlText w:val="o"/>
+      <w:lvlJc w:val="left"/>
+      <w:pPr>
+        <w:ind w:left="5940" w:hanging="360"/>
+      </w:pPr>
+      <w:rPr>
+        <w:rFonts w:ascii="Courier New" w:hAnsi="Courier New" w:cs="Courier New" w:hint="default"/>
+      </w:rPr>
+    </w:lvl>
+    <w:lvl w:ilvl="8" w:tplc="04150005" w:tentative="1">
+      <w:start w:val="1"/>
+      <w:numFmt w:val="bullet"/>
+      <w:lvlText w:val=""/>
+      <w:lvlJc w:val="left"/>
+      <w:pPr>
+        <w:ind w:left="6660" w:hanging="360"/>
+      </w:pPr>
+      <w:rPr>
+        <w:rFonts w:ascii="Wingdings" w:hAnsi="Wingdings" w:hint="default"/>
+      </w:rPr>
+    </w:lvl>
+  </w:abstractNum>
+  <w:abstractNum w:abstractNumId="9" w15:restartNumberingAfterBreak="0">
+    <w:nsid w:val="4BCB6222"/>
+    <w:multiLevelType w:val="hybridMultilevel"/>
+    <w:tmpl w:val="F04E7BA8"/>
+    <w:lvl w:ilvl="0" w:tplc="04150001">
+      <w:start w:val="1"/>
+      <w:numFmt w:val="bullet"/>
+      <w:lvlText w:val=""/>
+      <w:lvlJc w:val="left"/>
+      <w:pPr>
+        <w:ind w:left="720" w:hanging="360"/>
+      </w:pPr>
+      <w:rPr>
+        <w:rFonts w:ascii="Symbol" w:hAnsi="Symbol" w:hint="default"/>
+      </w:rPr>
+    </w:lvl>
+    <w:lvl w:ilvl="1" w:tplc="04150003" w:tentative="1">
+      <w:start w:val="1"/>
+      <w:numFmt w:val="bullet"/>
+      <w:lvlText w:val="o"/>
+      <w:lvlJc w:val="left"/>
+      <w:pPr>
+        <w:ind w:left="1440" w:hanging="360"/>
+      </w:pPr>
+      <w:rPr>
+        <w:rFonts w:ascii="Courier New" w:hAnsi="Courier New" w:cs="Courier New" w:hint="default"/>
+      </w:rPr>
+    </w:lvl>
+    <w:lvl w:ilvl="2" w:tplc="04150005">
+      <w:start w:val="1"/>
+      <w:numFmt w:val="bullet"/>
+      <w:lvlText w:val=""/>
+      <w:lvlJc w:val="left"/>
+      <w:pPr>
+        <w:ind w:left="2160" w:hanging="360"/>
+      </w:pPr>
+      <w:rPr>
+        <w:rFonts w:ascii="Wingdings" w:hAnsi="Wingdings" w:hint="default"/>
+      </w:rPr>
+    </w:lvl>
+    <w:lvl w:ilvl="3" w:tplc="04150001" w:tentative="1">
+      <w:start w:val="1"/>
+      <w:numFmt w:val="bullet"/>
+      <w:lvlText w:val=""/>
+      <w:lvlJc w:val="left"/>
+      <w:pPr>
+        <w:ind w:left="2880" w:hanging="360"/>
+      </w:pPr>
+      <w:rPr>
+        <w:rFonts w:ascii="Symbol" w:hAnsi="Symbol" w:hint="default"/>
+      </w:rPr>
+    </w:lvl>
+    <w:lvl w:ilvl="4" w:tplc="04150003" w:tentative="1">
+      <w:start w:val="1"/>
+      <w:numFmt w:val="bullet"/>
+      <w:lvlText w:val="o"/>
+      <w:lvlJc w:val="left"/>
+      <w:pPr>
+        <w:ind w:left="3600" w:hanging="360"/>
+      </w:pPr>
+      <w:rPr>
+        <w:rFonts w:ascii="Courier New" w:hAnsi="Courier New" w:cs="Courier New" w:hint="default"/>
+      </w:rPr>
+    </w:lvl>
+    <w:lvl w:ilvl="5" w:tplc="04150005" w:tentative="1">
+      <w:start w:val="1"/>
+      <w:numFmt w:val="bullet"/>
+      <w:lvlText w:val=""/>
+      <w:lvlJc w:val="left"/>
+      <w:pPr>
+        <w:ind w:left="4320" w:hanging="360"/>
+      </w:pPr>
+      <w:rPr>
+        <w:rFonts w:ascii="Wingdings" w:hAnsi="Wingdings" w:hint="default"/>
+      </w:rPr>
+    </w:lvl>
+    <w:lvl w:ilvl="6" w:tplc="04150001" w:tentative="1">
+      <w:start w:val="1"/>
+      <w:numFmt w:val="bullet"/>
+      <w:lvlText w:val=""/>
+      <w:lvlJc w:val="left"/>
+      <w:pPr>
+        <w:ind w:left="5040" w:hanging="360"/>
+      </w:pPr>
+      <w:rPr>
+        <w:rFonts w:ascii="Symbol" w:hAnsi="Symbol" w:hint="default"/>
+      </w:rPr>
+    </w:lvl>
+    <w:lvl w:ilvl="7" w:tplc="04150003" w:tentative="1">
+      <w:start w:val="1"/>
+      <w:numFmt w:val="bullet"/>
+      <w:lvlText w:val="o"/>
+      <w:lvlJc w:val="left"/>
+      <w:pPr>
+        <w:ind w:left="5760" w:hanging="360"/>
+      </w:pPr>
+      <w:rPr>
+        <w:rFonts w:ascii="Courier New" w:hAnsi="Courier New" w:cs="Courier New" w:hint="default"/>
+      </w:rPr>
+    </w:lvl>
+    <w:lvl w:ilvl="8" w:tplc="04150005" w:tentative="1">
+      <w:start w:val="1"/>
+      <w:numFmt w:val="bullet"/>
+      <w:lvlText w:val=""/>
+      <w:lvlJc w:val="left"/>
+      <w:pPr>
+        <w:ind w:left="6480" w:hanging="360"/>
+      </w:pPr>
+      <w:rPr>
+        <w:rFonts w:ascii="Wingdings" w:hAnsi="Wingdings" w:hint="default"/>
+      </w:rPr>
+    </w:lvl>
+  </w:abstractNum>
+  <w:abstractNum w:abstractNumId="10" w15:restartNumberingAfterBreak="0">
     <w:nsid w:val="4C1D34C3"/>
     <w:multiLevelType w:val="multilevel"/>
     <w:tmpl w:val="DB12FFF2"/>
@@ -9927,7 +11329,7 @@
       </w:rPr>
     </w:lvl>
   </w:abstractNum>
-  <w:abstractNum w:abstractNumId="9" w15:restartNumberingAfterBreak="0">
+  <w:abstractNum w:abstractNumId="11" w15:restartNumberingAfterBreak="0">
     <w:nsid w:val="4E7061F7"/>
     <w:multiLevelType w:val="hybridMultilevel"/>
     <w:tmpl w:val="FC1EBF42"/>
@@ -10049,7 +11451,7 @@
       </w:rPr>
     </w:lvl>
   </w:abstractNum>
-  <w:abstractNum w:abstractNumId="10" w15:restartNumberingAfterBreak="0">
+  <w:abstractNum w:abstractNumId="12" w15:restartNumberingAfterBreak="0">
     <w:nsid w:val="4F287D43"/>
     <w:multiLevelType w:val="hybridMultilevel"/>
     <w:tmpl w:val="74A0C03E"/>
@@ -10165,7 +11567,7 @@
       </w:rPr>
     </w:lvl>
   </w:abstractNum>
-  <w:abstractNum w:abstractNumId="11" w15:restartNumberingAfterBreak="0">
+  <w:abstractNum w:abstractNumId="13" w15:restartNumberingAfterBreak="0">
     <w:nsid w:val="51463FC0"/>
     <w:multiLevelType w:val="multilevel"/>
     <w:tmpl w:val="EECA475C"/>
@@ -10314,7 +11716,7 @@
       </w:rPr>
     </w:lvl>
   </w:abstractNum>
-  <w:abstractNum w:abstractNumId="12" w15:restartNumberingAfterBreak="0">
+  <w:abstractNum w:abstractNumId="14" w15:restartNumberingAfterBreak="0">
     <w:nsid w:val="5EC60991"/>
     <w:multiLevelType w:val="multilevel"/>
     <w:tmpl w:val="83E46C1E"/>
@@ -10463,7 +11865,7 @@
       </w:rPr>
     </w:lvl>
   </w:abstractNum>
-  <w:abstractNum w:abstractNumId="13" w15:restartNumberingAfterBreak="0">
+  <w:abstractNum w:abstractNumId="15" w15:restartNumberingAfterBreak="0">
     <w:nsid w:val="66EE7CF2"/>
     <w:multiLevelType w:val="multilevel"/>
     <w:tmpl w:val="4DFEA18A"/>
@@ -10612,8 +12014,94 @@
       </w:rPr>
     </w:lvl>
   </w:abstractNum>
+  <w:abstractNum w:abstractNumId="16" w15:restartNumberingAfterBreak="0">
+    <w:nsid w:val="7AF60A19"/>
+    <w:multiLevelType w:val="hybridMultilevel"/>
+    <w:tmpl w:val="31620B20"/>
+    <w:lvl w:ilvl="0" w:tplc="0415000F">
+      <w:start w:val="1"/>
+      <w:numFmt w:val="decimal"/>
+      <w:lvlText w:val="%1."/>
+      <w:lvlJc w:val="left"/>
+      <w:pPr>
+        <w:ind w:left="900" w:hanging="360"/>
+      </w:pPr>
+    </w:lvl>
+    <w:lvl w:ilvl="1" w:tplc="04150019" w:tentative="1">
+      <w:start w:val="1"/>
+      <w:numFmt w:val="lowerLetter"/>
+      <w:lvlText w:val="%2."/>
+      <w:lvlJc w:val="left"/>
+      <w:pPr>
+        <w:ind w:left="1620" w:hanging="360"/>
+      </w:pPr>
+    </w:lvl>
+    <w:lvl w:ilvl="2" w:tplc="0415001B" w:tentative="1">
+      <w:start w:val="1"/>
+      <w:numFmt w:val="lowerRoman"/>
+      <w:lvlText w:val="%3."/>
+      <w:lvlJc w:val="right"/>
+      <w:pPr>
+        <w:ind w:left="2340" w:hanging="180"/>
+      </w:pPr>
+    </w:lvl>
+    <w:lvl w:ilvl="3" w:tplc="0415000F" w:tentative="1">
+      <w:start w:val="1"/>
+      <w:numFmt w:val="decimal"/>
+      <w:lvlText w:val="%4."/>
+      <w:lvlJc w:val="left"/>
+      <w:pPr>
+        <w:ind w:left="3060" w:hanging="360"/>
+      </w:pPr>
+    </w:lvl>
+    <w:lvl w:ilvl="4" w:tplc="04150019" w:tentative="1">
+      <w:start w:val="1"/>
+      <w:numFmt w:val="lowerLetter"/>
+      <w:lvlText w:val="%5."/>
+      <w:lvlJc w:val="left"/>
+      <w:pPr>
+        <w:ind w:left="3780" w:hanging="360"/>
+      </w:pPr>
+    </w:lvl>
+    <w:lvl w:ilvl="5" w:tplc="0415001B" w:tentative="1">
+      <w:start w:val="1"/>
+      <w:numFmt w:val="lowerRoman"/>
+      <w:lvlText w:val="%6."/>
+      <w:lvlJc w:val="right"/>
+      <w:pPr>
+        <w:ind w:left="4500" w:hanging="180"/>
+      </w:pPr>
+    </w:lvl>
+    <w:lvl w:ilvl="6" w:tplc="0415000F" w:tentative="1">
+      <w:start w:val="1"/>
+      <w:numFmt w:val="decimal"/>
+      <w:lvlText w:val="%7."/>
+      <w:lvlJc w:val="left"/>
+      <w:pPr>
+        <w:ind w:left="5220" w:hanging="360"/>
+      </w:pPr>
+    </w:lvl>
+    <w:lvl w:ilvl="7" w:tplc="04150019" w:tentative="1">
+      <w:start w:val="1"/>
+      <w:numFmt w:val="lowerLetter"/>
+      <w:lvlText w:val="%8."/>
+      <w:lvlJc w:val="left"/>
+      <w:pPr>
+        <w:ind w:left="5940" w:hanging="360"/>
+      </w:pPr>
+    </w:lvl>
+    <w:lvl w:ilvl="8" w:tplc="0415001B" w:tentative="1">
+      <w:start w:val="1"/>
+      <w:numFmt w:val="lowerRoman"/>
+      <w:lvlText w:val="%9."/>
+      <w:lvlJc w:val="right"/>
+      <w:pPr>
+        <w:ind w:left="6660" w:hanging="180"/>
+      </w:pPr>
+    </w:lvl>
+  </w:abstractNum>
   <w:num w:numId="1" w16cid:durableId="547184828">
-    <w:abstractNumId w:val="10"/>
+    <w:abstractNumId w:val="12"/>
   </w:num>
   <w:num w:numId="2" w16cid:durableId="1745957635">
     <w:abstractNumId w:val="6"/>
@@ -10622,25 +12110,25 @@
     <w:abstractNumId w:val="7"/>
   </w:num>
   <w:num w:numId="4" w16cid:durableId="1794715082">
-    <w:abstractNumId w:val="9"/>
+    <w:abstractNumId w:val="11"/>
   </w:num>
   <w:num w:numId="5" w16cid:durableId="339043297">
     <w:abstractNumId w:val="3"/>
   </w:num>
   <w:num w:numId="6" w16cid:durableId="104809239">
-    <w:abstractNumId w:val="11"/>
+    <w:abstractNumId w:val="13"/>
   </w:num>
   <w:num w:numId="7" w16cid:durableId="1178351709">
-    <w:abstractNumId w:val="8"/>
+    <w:abstractNumId w:val="10"/>
   </w:num>
   <w:num w:numId="8" w16cid:durableId="915170190">
     <w:abstractNumId w:val="4"/>
   </w:num>
   <w:num w:numId="9" w16cid:durableId="1416784128">
-    <w:abstractNumId w:val="13"/>
+    <w:abstractNumId w:val="15"/>
   </w:num>
   <w:num w:numId="10" w16cid:durableId="602110300">
-    <w:abstractNumId w:val="12"/>
+    <w:abstractNumId w:val="14"/>
   </w:num>
   <w:num w:numId="11" w16cid:durableId="872767988">
     <w:abstractNumId w:val="0"/>
@@ -10653,6 +12141,15 @@
   </w:num>
   <w:num w:numId="14" w16cid:durableId="220363895">
     <w:abstractNumId w:val="5"/>
+  </w:num>
+  <w:num w:numId="15" w16cid:durableId="1563784731">
+    <w:abstractNumId w:val="9"/>
+  </w:num>
+  <w:num w:numId="16" w16cid:durableId="560751931">
+    <w:abstractNumId w:val="8"/>
+  </w:num>
+  <w:num w:numId="17" w16cid:durableId="1625454416">
+    <w:abstractNumId w:val="16"/>
   </w:num>
 </w:numbering>
 </file>
@@ -11082,6 +12579,7 @@
   <w:style w:type="paragraph" w:styleId="Nagwek2">
     <w:name w:val="heading 2"/>
     <w:basedOn w:val="Normalny"/>
+    <w:link w:val="Nagwek2Znak"/>
     <w:uiPriority w:val="9"/>
     <w:unhideWhenUsed/>
     <w:qFormat/>
@@ -11100,6 +12598,7 @@
   <w:style w:type="paragraph" w:styleId="Nagwek3">
     <w:name w:val="heading 3"/>
     <w:basedOn w:val="Normalny"/>
+    <w:link w:val="Nagwek3Znak"/>
     <w:uiPriority w:val="9"/>
     <w:unhideWhenUsed/>
     <w:qFormat/>
@@ -11286,6 +12785,7 @@
   <w:style w:type="paragraph" w:styleId="Tekstpodstawowy">
     <w:name w:val="Body Text"/>
     <w:basedOn w:val="Normalny"/>
+    <w:link w:val="TekstpodstawowyZnak"/>
     <w:uiPriority w:val="1"/>
     <w:qFormat/>
     <w:rPr>
@@ -11346,6 +12846,99 @@
     <w:rPr>
       <w:color w:val="0000FF" w:themeColor="hyperlink"/>
       <w:u w:val="single"/>
+    </w:rPr>
+  </w:style>
+  <w:style w:type="character" w:customStyle="1" w:styleId="Nagwek3Znak">
+    <w:name w:val="Nagłówek 3 Znak"/>
+    <w:basedOn w:val="Domylnaczcionkaakapitu"/>
+    <w:link w:val="Nagwek3"/>
+    <w:uiPriority w:val="9"/>
+    <w:rsid w:val="009D51F0"/>
+    <w:rPr>
+      <w:rFonts w:ascii="Arial" w:eastAsia="Arial" w:hAnsi="Arial" w:cs="Arial"/>
+      <w:b/>
+      <w:bCs/>
+      <w:sz w:val="36"/>
+      <w:szCs w:val="36"/>
+      <w:lang w:val="pl-PL"/>
+    </w:rPr>
+  </w:style>
+  <w:style w:type="character" w:customStyle="1" w:styleId="Nagwek2Znak">
+    <w:name w:val="Nagłówek 2 Znak"/>
+    <w:basedOn w:val="Domylnaczcionkaakapitu"/>
+    <w:link w:val="Nagwek2"/>
+    <w:uiPriority w:val="9"/>
+    <w:rsid w:val="009D51F0"/>
+    <w:rPr>
+      <w:rFonts w:ascii="Arial" w:eastAsia="Arial" w:hAnsi="Arial" w:cs="Arial"/>
+      <w:b/>
+      <w:bCs/>
+      <w:sz w:val="40"/>
+      <w:szCs w:val="40"/>
+      <w:lang w:val="pl-PL"/>
+    </w:rPr>
+  </w:style>
+  <w:style w:type="paragraph" w:styleId="Nagwek">
+    <w:name w:val="header"/>
+    <w:basedOn w:val="Normalny"/>
+    <w:link w:val="NagwekZnak"/>
+    <w:uiPriority w:val="99"/>
+    <w:unhideWhenUsed/>
+    <w:rsid w:val="00F95343"/>
+    <w:pPr>
+      <w:tabs>
+        <w:tab w:val="center" w:pos="4536"/>
+        <w:tab w:val="right" w:pos="9072"/>
+      </w:tabs>
+    </w:pPr>
+  </w:style>
+  <w:style w:type="character" w:customStyle="1" w:styleId="NagwekZnak">
+    <w:name w:val="Nagłówek Znak"/>
+    <w:basedOn w:val="Domylnaczcionkaakapitu"/>
+    <w:link w:val="Nagwek"/>
+    <w:uiPriority w:val="99"/>
+    <w:rsid w:val="00F95343"/>
+    <w:rPr>
+      <w:rFonts w:ascii="Arial" w:eastAsia="Arial" w:hAnsi="Arial" w:cs="Arial"/>
+      <w:lang w:val="pl-PL"/>
+    </w:rPr>
+  </w:style>
+  <w:style w:type="paragraph" w:styleId="Stopka">
+    <w:name w:val="footer"/>
+    <w:basedOn w:val="Normalny"/>
+    <w:link w:val="StopkaZnak"/>
+    <w:uiPriority w:val="99"/>
+    <w:unhideWhenUsed/>
+    <w:rsid w:val="00F95343"/>
+    <w:pPr>
+      <w:tabs>
+        <w:tab w:val="center" w:pos="4536"/>
+        <w:tab w:val="right" w:pos="9072"/>
+      </w:tabs>
+    </w:pPr>
+  </w:style>
+  <w:style w:type="character" w:customStyle="1" w:styleId="StopkaZnak">
+    <w:name w:val="Stopka Znak"/>
+    <w:basedOn w:val="Domylnaczcionkaakapitu"/>
+    <w:link w:val="Stopka"/>
+    <w:uiPriority w:val="99"/>
+    <w:rsid w:val="00F95343"/>
+    <w:rPr>
+      <w:rFonts w:ascii="Arial" w:eastAsia="Arial" w:hAnsi="Arial" w:cs="Arial"/>
+      <w:lang w:val="pl-PL"/>
+    </w:rPr>
+  </w:style>
+  <w:style w:type="character" w:customStyle="1" w:styleId="TekstpodstawowyZnak">
+    <w:name w:val="Tekst podstawowy Znak"/>
+    <w:basedOn w:val="Domylnaczcionkaakapitu"/>
+    <w:link w:val="Tekstpodstawowy"/>
+    <w:uiPriority w:val="1"/>
+    <w:rsid w:val="00F95343"/>
+    <w:rPr>
+      <w:rFonts w:ascii="Arial" w:eastAsia="Arial" w:hAnsi="Arial" w:cs="Arial"/>
+      <w:sz w:val="24"/>
+      <w:szCs w:val="24"/>
+      <w:lang w:val="pl-PL"/>
     </w:rPr>
   </w:style>
 </w:styles>

</xml_diff>

<commit_message>
zmiany w spisie treści, uzupełnienie zbioru możliwości inwestycyjnych
</commit_message>
<xml_diff>
--- a/PROJEKT_INWESTYCJE.docx
+++ b/PROJEKT_INWESTYCJE.docx
@@ -848,21 +848,10 @@
             </w:tabs>
           </w:pPr>
           <w:r>
-            <w:t>Słownik pojęć                                                                                          18</w:t>
-          </w:r>
-        </w:p>
-        <w:p>
-          <w:pPr>
-            <w:pStyle w:val="Spistreci3"/>
-            <w:tabs>
-              <w:tab w:val="right" w:pos="10053"/>
-            </w:tabs>
-          </w:pPr>
-          <w:r>
-            <w:t>Źródła</w:t>
+            <w:t xml:space="preserve">Źródła            </w:t>
           </w:r>
           <w:r>
-            <w:t xml:space="preserve">                                                                                                      19</w:t>
+            <w:t xml:space="preserve">                                                                                          18</w:t>
           </w:r>
         </w:p>
         <w:p>
@@ -6679,7 +6668,7 @@
           </mc:Choice>
           <mc:Fallback>
             <w:pict>
-              <v:shape w14:anchorId="1B672959" id="Graphic 24" o:spid="_x0000_s1026" style="position:absolute;margin-left:0;margin-top:44.95pt;width:595.3pt;height:.1pt;z-index:487603712;visibility:visible;mso-wrap-style:square;mso-wrap-distance-left:0;mso-wrap-distance-top:0;mso-wrap-distance-right:0;mso-wrap-distance-bottom:0;mso-position-horizontal:absolute;mso-position-horizontal-relative:page;mso-position-vertical:absolute;mso-position-vertical-relative:text;v-text-anchor:top" coordsize="7560309,1270" o:gfxdata="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" path="m,l7560056,e" filled="f" strokecolor="#ffb872" strokeweight="4pt">
+              <v:shape w14:anchorId="66CFA11D" id="Graphic 24" o:spid="_x0000_s1026" style="position:absolute;margin-left:0;margin-top:44.95pt;width:595.3pt;height:.1pt;z-index:487603712;visibility:visible;mso-wrap-style:square;mso-wrap-distance-left:0;mso-wrap-distance-top:0;mso-wrap-distance-right:0;mso-wrap-distance-bottom:0;mso-position-horizontal:absolute;mso-position-horizontal-relative:page;mso-position-vertical:absolute;mso-position-vertical-relative:text;v-text-anchor:top" coordsize="7560309,1270" o:gfxdata="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" path="m,l7560056,e" filled="f" strokecolor="#ffb872" strokeweight="4pt">
                 <v:path arrowok="t"/>
                 <w10:wrap anchorx="page"/>
               </v:shape>
@@ -6763,16 +6752,16 @@
           <w:lang w:eastAsia="pl-PL"/>
         </w:rPr>
         <w:drawing>
-          <wp:anchor distT="0" distB="0" distL="114300" distR="114300" simplePos="0" relativeHeight="487604736" behindDoc="0" locked="0" layoutInCell="1" allowOverlap="1" wp14:anchorId="57BEDADE" wp14:editId="4FDF670A">
+          <wp:anchor distT="0" distB="0" distL="114300" distR="114300" simplePos="0" relativeHeight="487604736" behindDoc="0" locked="0" layoutInCell="1" allowOverlap="1" wp14:anchorId="57BEDADE" wp14:editId="2894951D">
             <wp:simplePos x="0" y="0"/>
             <wp:positionH relativeFrom="margin">
-              <wp:posOffset>657225</wp:posOffset>
+              <wp:posOffset>612832</wp:posOffset>
             </wp:positionH>
             <wp:positionV relativeFrom="paragraph">
-              <wp:posOffset>180340</wp:posOffset>
+              <wp:posOffset>228544</wp:posOffset>
             </wp:positionV>
-            <wp:extent cx="6324600" cy="4743450"/>
-            <wp:effectExtent l="0" t="0" r="0" b="0"/>
+            <wp:extent cx="6527800" cy="4895850"/>
+            <wp:effectExtent l="0" t="0" r="6350" b="0"/>
             <wp:wrapSquare wrapText="bothSides"/>
             <wp:docPr id="524223808" name="Obraz 2"/>
             <wp:cNvGraphicFramePr>
@@ -6803,7 +6792,7 @@
                   <pic:spPr bwMode="auto">
                     <a:xfrm>
                       <a:off x="0" y="0"/>
-                      <a:ext cx="6324600" cy="4743450"/>
+                      <a:ext cx="6527800" cy="4895850"/>
                     </a:xfrm>
                     <a:prstGeom prst="rect">
                       <a:avLst/>
@@ -6833,6 +6822,14 @@
         <w:ind w:left="1133" w:right="1221"/>
         <w:jc w:val="both"/>
       </w:pPr>
+    </w:p>
+    <w:p>
+      <w:pPr>
+        <w:pStyle w:val="Tekstpodstawowy"/>
+        <w:spacing w:before="245" w:line="242" w:lineRule="auto"/>
+        <w:ind w:left="1133" w:right="1221"/>
+        <w:jc w:val="both"/>
+      </w:pPr>
       <w:r>
         <w:t>Na powyższym wykresie zaprezentowano zbiór możliwości inwestycyjnych dla czterech różnych aktywów, które tworzą nasz portfel inwestycyjny. Wykres ten ilustruje różne możliwe kombinacje ryzyka i stopy zwrotu, które można uzyskać w wyniku zmiany proporcji poszczególnych inwestycji w portfelu</w:t>
       </w:r>
@@ -6874,7 +6871,33 @@
           <w:b/>
           <w:bCs/>
         </w:rPr>
-        <w:t>(CCC, VNQ, OJ, LVMH),</w:t>
+        <w:t>(CCC, VNQ, OJ, LVMH)</w:t>
+      </w:r>
+      <w:r>
+        <w:rPr>
+          <w:b/>
+          <w:bCs/>
+        </w:rPr>
+        <w:t xml:space="preserve"> – </w:t>
+      </w:r>
+      <w:r>
+        <w:t xml:space="preserve">przedstawiają sytuację, </w:t>
+      </w:r>
+      <w:r>
+        <w:t xml:space="preserve">  </w:t>
+      </w:r>
+      <w:r>
+        <w:t>w której cały kapitał jest ulokowany w jednym aktywie</w:t>
+      </w:r>
+      <w:r>
+        <w:t xml:space="preserve"> (100%)</w:t>
+      </w:r>
+      <w:r>
+        <w:rPr>
+          <w:b/>
+          <w:bCs/>
+        </w:rPr>
+        <w:t>;</w:t>
       </w:r>
     </w:p>
     <w:p>
@@ -6889,16 +6912,54 @@
         <w:jc w:val="both"/>
       </w:pPr>
       <w:r>
-        <w:t xml:space="preserve">linię rynku kapitałowego  </w:t>
+        <w:lastRenderedPageBreak/>
+        <w:t xml:space="preserve">linię rynku kapitałowego </w:t>
       </w:r>
       <w:r>
         <w:rPr>
           <w:b/>
           <w:bCs/>
         </w:rPr>
-        <w:t>(CML),</w:t>
-      </w:r>
-      <w:r>
+        <w:t>(CML</w:t>
+      </w:r>
+      <w:r>
+        <w:t>;</w:t>
+      </w:r>
+      <w:r>
+        <w:rPr>
+          <w:b/>
+          <w:bCs/>
+        </w:rPr>
+        <w:t xml:space="preserve"> </w:t>
+      </w:r>
+      <w:r>
+        <w:t>czarna linia przerywana</w:t>
+      </w:r>
+      <w:r>
+        <w:rPr>
+          <w:b/>
+          <w:bCs/>
+        </w:rPr>
+        <w:t>)</w:t>
+      </w:r>
+      <w:r>
+        <w:rPr>
+          <w:b/>
+          <w:bCs/>
+        </w:rPr>
+        <w:t xml:space="preserve"> – </w:t>
+      </w:r>
+      <w:r>
+        <w:t>portfele znajdujące się na tej linii oferują lepszą relację zysku do ryzyka niż te, które znajdują się poniżej tej lin</w:t>
+      </w:r>
+      <w:r>
+        <w:t>ii;</w:t>
+      </w:r>
+      <w:r>
+        <w:rPr>
+          <w:b/>
+          <w:bCs/>
+        </w:rPr>
         <w:t xml:space="preserve"> </w:t>
       </w:r>
     </w:p>
@@ -6932,7 +6993,33 @@
           <w:b/>
           <w:bCs/>
         </w:rPr>
-        <w:t>,</w:t>
+        <w:t xml:space="preserve"> –</w:t>
+      </w:r>
+      <w:r>
+        <w:t xml:space="preserve"> </w:t>
+      </w:r>
+      <w:r>
+        <w:t xml:space="preserve">wskazuje stopę zwrotu możliwą do uzyskania bez ponoszenia ryzyka, a jego połączenie z portfelami ryzykownymi </w:t>
+      </w:r>
+      <w:r>
+        <w:rPr>
+          <w:b/>
+          <w:bCs/>
+        </w:rPr>
+        <w:t xml:space="preserve">(linia CML) </w:t>
+      </w:r>
+      <w:r>
+        <w:t>wyznacza najbardziej efektywne strategie inwestycyjne</w:t>
+      </w:r>
+      <w:r>
+        <w:t>;</w:t>
+      </w:r>
+      <w:r>
+        <w:rPr>
+          <w:b/>
+          <w:bCs/>
+        </w:rPr>
+        <w:t xml:space="preserve"> </w:t>
       </w:r>
     </w:p>
     <w:p>
@@ -6947,8 +7034,30 @@
         <w:jc w:val="both"/>
       </w:pPr>
       <w:r>
-        <w:lastRenderedPageBreak/>
-        <w:t xml:space="preserve">portfel o maksymalnej efektywności </w:t>
+        <w:t>portfel o maksymalnej efektywności</w:t>
+      </w:r>
+      <w:r>
+        <w:t xml:space="preserve"> —</w:t>
+      </w:r>
+      <w:r>
+        <w:t xml:space="preserve"> </w:t>
+      </w:r>
+      <w:r>
+        <w:t xml:space="preserve">portfel o najwyższym współczynniku </w:t>
+      </w:r>
+      <w:proofErr w:type="spellStart"/>
+      <w:r>
+        <w:t>Sharpe’a</w:t>
+      </w:r>
+      <w:proofErr w:type="spellEnd"/>
+      <w:r>
+        <w:t>, czyli zapewniający najwyższą stopę zwrotu w stosunku do ponoszonego ryzyka</w:t>
+      </w:r>
+      <w:r>
+        <w:t xml:space="preserve">; </w:t>
+      </w:r>
+      <w:r>
+        <w:t xml:space="preserve"> </w:t>
       </w:r>
     </w:p>
     <w:p>
@@ -6958,6 +7067,78 @@
           <w:ilvl w:val="2"/>
           <w:numId w:val="15"/>
         </w:numPr>
+        <w:spacing w:before="245" w:line="242" w:lineRule="auto"/>
+        <w:ind w:right="1221"/>
+        <w:jc w:val="both"/>
+      </w:pPr>
+      <w:r>
+        <w:t xml:space="preserve">portfel minimalnego </w:t>
+      </w:r>
+      <w:r>
+        <w:t xml:space="preserve"> ryzyka</w:t>
+      </w:r>
+      <w:r>
+        <w:t xml:space="preserve"> – </w:t>
+      </w:r>
+      <w:r>
+        <w:t>charakteryzuje się najniższą wartością odchylenia standardowego, co oznacza, że jest najmniej zmienny spośród wszystkich możliwych portfeli</w:t>
+      </w:r>
+      <w:r>
+        <w:t xml:space="preserve">. </w:t>
+      </w:r>
+    </w:p>
+    <w:p>
+      <w:pPr>
+        <w:pStyle w:val="Tekstpodstawowy"/>
+        <w:spacing w:before="245" w:line="242" w:lineRule="auto"/>
+        <w:ind w:right="1221"/>
+        <w:jc w:val="both"/>
+      </w:pPr>
+    </w:p>
+    <w:p>
+      <w:pPr>
+        <w:pStyle w:val="Tekstpodstawowy"/>
+        <w:spacing w:before="245" w:line="242" w:lineRule="auto"/>
+        <w:ind w:right="1221"/>
+        <w:jc w:val="both"/>
+      </w:pPr>
+      <w:r>
+        <w:t xml:space="preserve"> </w:t>
+      </w:r>
+    </w:p>
+    <w:p>
+      <w:pPr>
+        <w:pStyle w:val="Tekstpodstawowy"/>
+        <w:spacing w:before="245" w:line="242" w:lineRule="auto"/>
+        <w:ind w:right="1221"/>
+        <w:jc w:val="both"/>
+      </w:pPr>
+      <w:r>
+        <w:t xml:space="preserve">          </w:t>
+      </w:r>
+    </w:p>
+    <w:p>
+      <w:pPr>
+        <w:pStyle w:val="Tekstpodstawowy"/>
+        <w:spacing w:before="245" w:line="242" w:lineRule="auto"/>
+        <w:ind w:right="1221"/>
+        <w:jc w:val="both"/>
+      </w:pPr>
+    </w:p>
+    <w:p>
+      <w:pPr>
+        <w:pStyle w:val="Tekstpodstawowy"/>
+        <w:spacing w:before="245" w:line="242" w:lineRule="auto"/>
+        <w:ind w:right="1221"/>
+        <w:jc w:val="both"/>
+      </w:pPr>
+      <w:r>
+        <w:t xml:space="preserve"> </w:t>
+      </w:r>
+    </w:p>
+    <w:p>
+      <w:pPr>
+        <w:pStyle w:val="Tekstpodstawowy"/>
         <w:spacing w:before="245" w:line="242" w:lineRule="auto"/>
         <w:ind w:right="1221"/>
         <w:jc w:val="both"/>
@@ -6967,9 +7148,6 @@
           <w:cols w:space="708"/>
         </w:sectPr>
       </w:pPr>
-      <w:r>
-        <w:t xml:space="preserve">portfel minimalnego </w:t>
-      </w:r>
     </w:p>
     <w:p>
       <w:pPr>
@@ -8714,905 +8892,9 @@
     </w:p>
     <w:p>
       <w:pPr>
-        <w:pStyle w:val="Tekstpodstawowy"/>
-        <w:spacing w:before="245" w:line="242" w:lineRule="auto"/>
-        <w:ind w:right="1221"/>
-        <w:jc w:val="both"/>
-      </w:pPr>
-    </w:p>
-    <w:p>
-      <w:pPr>
-        <w:pStyle w:val="Nagwek3"/>
-        <w:spacing w:before="90"/>
-        <w:rPr>
-          <w:color w:val="201985"/>
-          <w:spacing w:val="-2"/>
-        </w:rPr>
-      </w:pPr>
-      <w:r>
-        <w:rPr>
-          <w:color w:val="201985"/>
-        </w:rPr>
-        <w:lastRenderedPageBreak/>
-        <w:t>Słownik</w:t>
-      </w:r>
-      <w:r>
-        <w:rPr>
-          <w:color w:val="201985"/>
-          <w:spacing w:val="-16"/>
-        </w:rPr>
-        <w:t xml:space="preserve"> </w:t>
-      </w:r>
-      <w:r>
-        <w:rPr>
-          <w:color w:val="201985"/>
-          <w:spacing w:val="-2"/>
-        </w:rPr>
-        <w:t>pojęć:</w:t>
-      </w:r>
-    </w:p>
-    <w:p>
-      <w:pPr>
-        <w:pStyle w:val="Nagwek3"/>
-        <w:spacing w:before="90"/>
-      </w:pPr>
-    </w:p>
-    <w:p>
-      <w:pPr>
-        <w:pStyle w:val="Akapitzlist"/>
-        <w:numPr>
-          <w:ilvl w:val="0"/>
-          <w:numId w:val="1"/>
-        </w:numPr>
-        <w:tabs>
-          <w:tab w:val="left" w:pos="1493"/>
-        </w:tabs>
-        <w:spacing w:before="22" w:line="228" w:lineRule="auto"/>
-        <w:ind w:right="1594"/>
-      </w:pPr>
-      <w:r>
-        <w:rPr>
-          <w:b/>
-          <w:color w:val="EDA765"/>
-        </w:rPr>
-        <w:t xml:space="preserve">Stopa zwrotu - </w:t>
-      </w:r>
-      <w:r>
-        <w:t>obliczana jako średnia ważona historycznych stóp zwrotu aktywów, gdzie wagi są odpowiednie dla każdego aktywa</w:t>
-      </w:r>
-      <w:r>
-        <w:t xml:space="preserve"> </w:t>
-      </w:r>
-      <w:r>
-        <w:t xml:space="preserve">i odpowiadają jego udziałowi w portfelu. </w:t>
-      </w:r>
-    </w:p>
-    <w:p>
-      <w:pPr>
-        <w:pStyle w:val="Akapitzlist"/>
-        <w:tabs>
-          <w:tab w:val="left" w:pos="1493"/>
-        </w:tabs>
-        <w:spacing w:before="22" w:line="228" w:lineRule="auto"/>
-        <w:ind w:left="1493" w:right="1594" w:firstLine="0"/>
-      </w:pPr>
-      <w:r>
-        <w:t>Może być wyrażona w postaci arytmetycznej lub logarytmicznej, a jej wartość odzwierciedla oczekiwaną rentowność inwestycji przy danym składzie portfela.</w:t>
-      </w:r>
-    </w:p>
-    <w:p>
-      <w:pPr>
-        <w:pStyle w:val="Akapitzlist"/>
-        <w:numPr>
-          <w:ilvl w:val="0"/>
-          <w:numId w:val="1"/>
-        </w:numPr>
         <w:tabs>
           <w:tab w:val="left" w:pos="1492"/>
         </w:tabs>
-        <w:spacing w:before="249"/>
-        <w:ind w:left="1492" w:hanging="359"/>
-        <w:rPr>
-          <w:b/>
-          <w:color w:val="EDA765"/>
-        </w:rPr>
-      </w:pPr>
-      <w:r>
-        <w:rPr>
-          <w:b/>
-          <w:color w:val="EDA765"/>
-        </w:rPr>
-        <w:t xml:space="preserve">Portfel jednoelementowy </w:t>
-      </w:r>
-      <w:r>
-        <w:rPr>
-          <w:b/>
-          <w:color w:val="EDA765"/>
-          <w:spacing w:val="-10"/>
-        </w:rPr>
-        <w:t>-</w:t>
-      </w:r>
-      <w:r>
-        <w:rPr>
-          <w:b/>
-          <w:color w:val="EDA765"/>
-          <w:spacing w:val="-10"/>
-        </w:rPr>
-        <w:t xml:space="preserve"> </w:t>
-      </w:r>
-      <w:r>
-        <w:rPr>
-          <w:b/>
-          <w:color w:val="EDA765"/>
-          <w:spacing w:val="-10"/>
-        </w:rPr>
-        <w:t xml:space="preserve"> </w:t>
-      </w:r>
-      <w:r>
-        <w:t xml:space="preserve">portfel inwestycyjny składający się wyłącznie z jednego aktywa. </w:t>
-      </w:r>
-      <w:r>
-        <w:t xml:space="preserve">                        </w:t>
-      </w:r>
-      <w:r>
-        <w:t xml:space="preserve">W takim przypadku całość kapitału jest ulokowana w jednej inwestycji, co oznacza brak </w:t>
-      </w:r>
-      <w:r>
-        <w:t xml:space="preserve">                      </w:t>
-      </w:r>
-      <w:r>
-        <w:t>dywersyfikacji</w:t>
-      </w:r>
-      <w:r>
-        <w:t xml:space="preserve"> </w:t>
-      </w:r>
-      <w:r>
-        <w:t>i pełną ekspozycję na ryzyko związane z tym aktywem.</w:t>
-      </w:r>
-      <w:r>
-        <w:t xml:space="preserve"> </w:t>
-      </w:r>
-    </w:p>
-    <w:p>
-      <w:pPr>
-        <w:pStyle w:val="Tekstpodstawowy"/>
-        <w:spacing w:before="14"/>
-        <w:rPr>
-          <w:b/>
-          <w:sz w:val="22"/>
-        </w:rPr>
-      </w:pPr>
-    </w:p>
-    <w:p>
-      <w:pPr>
-        <w:pStyle w:val="Akapitzlist"/>
-        <w:numPr>
-          <w:ilvl w:val="0"/>
-          <w:numId w:val="1"/>
-        </w:numPr>
-        <w:tabs>
-          <w:tab w:val="left" w:pos="1492"/>
-        </w:tabs>
-        <w:ind w:left="1492" w:hanging="359"/>
-        <w:rPr>
-          <w:b/>
-          <w:color w:val="EDA765"/>
-        </w:rPr>
-      </w:pPr>
-      <w:r>
-        <w:rPr>
-          <w:b/>
-          <w:color w:val="EDA765"/>
-        </w:rPr>
-        <w:t>Portfel</w:t>
-      </w:r>
-      <w:r>
-        <w:rPr>
-          <w:b/>
-          <w:color w:val="EDA765"/>
-          <w:spacing w:val="-10"/>
-        </w:rPr>
-        <w:t xml:space="preserve"> </w:t>
-      </w:r>
-      <w:r>
-        <w:rPr>
-          <w:b/>
-          <w:color w:val="EDA765"/>
-        </w:rPr>
-        <w:t>o</w:t>
-      </w:r>
-      <w:r>
-        <w:rPr>
-          <w:b/>
-          <w:color w:val="EDA765"/>
-          <w:spacing w:val="-10"/>
-        </w:rPr>
-        <w:t xml:space="preserve"> </w:t>
-      </w:r>
-      <w:r>
-        <w:rPr>
-          <w:b/>
-          <w:color w:val="EDA765"/>
-        </w:rPr>
-        <w:t>minimalnym</w:t>
-      </w:r>
-      <w:r>
-        <w:rPr>
-          <w:b/>
-          <w:color w:val="EDA765"/>
-          <w:spacing w:val="-10"/>
-        </w:rPr>
-        <w:t xml:space="preserve"> </w:t>
-      </w:r>
-      <w:r>
-        <w:rPr>
-          <w:b/>
-          <w:color w:val="EDA765"/>
-        </w:rPr>
-        <w:t>ryzyku</w:t>
-      </w:r>
-      <w:r>
-        <w:rPr>
-          <w:b/>
-          <w:color w:val="EDA765"/>
-          <w:spacing w:val="-10"/>
-        </w:rPr>
-        <w:t xml:space="preserve"> -</w:t>
-      </w:r>
-      <w:r>
-        <w:rPr>
-          <w:b/>
-          <w:color w:val="EDA765"/>
-          <w:spacing w:val="-10"/>
-        </w:rPr>
-        <w:t xml:space="preserve">  </w:t>
-      </w:r>
-      <w:r>
-        <w:t xml:space="preserve">portfel, który charakteryzuje się najniższą możliwą zmiennością (odchyleniem standardowym stóp zwrotu) spośród wszystkich dostępnych kombinacji aktywów. </w:t>
-      </w:r>
-      <w:r>
-        <w:t xml:space="preserve">               </w:t>
-      </w:r>
-      <w:r>
-        <w:t>Najbezpieczniejsza</w:t>
-      </w:r>
-      <w:r>
-        <w:t xml:space="preserve"> opcja w kontekście ryzyka, ale niekoniecznie oferuje najwyższą stopę zwrotu.</w:t>
-      </w:r>
-    </w:p>
-    <w:p>
-      <w:pPr>
-        <w:pStyle w:val="Tekstpodstawowy"/>
-        <w:spacing w:before="14"/>
-        <w:rPr>
-          <w:b/>
-          <w:sz w:val="22"/>
-        </w:rPr>
-      </w:pPr>
-    </w:p>
-    <w:p>
-      <w:pPr>
-        <w:pStyle w:val="Akapitzlist"/>
-        <w:numPr>
-          <w:ilvl w:val="0"/>
-          <w:numId w:val="1"/>
-        </w:numPr>
-        <w:tabs>
-          <w:tab w:val="left" w:pos="1492"/>
-        </w:tabs>
-        <w:ind w:left="1492" w:hanging="359"/>
-        <w:rPr>
-          <w:b/>
-          <w:color w:val="EDA765"/>
-        </w:rPr>
-      </w:pPr>
-      <w:r>
-        <w:rPr>
-          <w:b/>
-          <w:color w:val="EDA765"/>
-        </w:rPr>
-        <w:t>Portfel</w:t>
-      </w:r>
-      <w:r>
-        <w:rPr>
-          <w:b/>
-          <w:color w:val="EDA765"/>
-          <w:spacing w:val="1"/>
-        </w:rPr>
-        <w:t xml:space="preserve"> </w:t>
-      </w:r>
-      <w:r>
-        <w:rPr>
-          <w:b/>
-          <w:color w:val="EDA765"/>
-        </w:rPr>
-        <w:t>o</w:t>
-      </w:r>
-      <w:r>
-        <w:rPr>
-          <w:b/>
-          <w:color w:val="EDA765"/>
-          <w:spacing w:val="1"/>
-        </w:rPr>
-        <w:t xml:space="preserve"> </w:t>
-      </w:r>
-      <w:r>
-        <w:rPr>
-          <w:b/>
-          <w:color w:val="EDA765"/>
-        </w:rPr>
-        <w:t>maksymalnej</w:t>
-      </w:r>
-      <w:r>
-        <w:rPr>
-          <w:b/>
-          <w:color w:val="EDA765"/>
-          <w:spacing w:val="1"/>
-        </w:rPr>
-        <w:t xml:space="preserve"> </w:t>
-      </w:r>
-      <w:r>
-        <w:rPr>
-          <w:b/>
-          <w:color w:val="EDA765"/>
-        </w:rPr>
-        <w:t>efektywności</w:t>
-      </w:r>
-      <w:r>
-        <w:rPr>
-          <w:b/>
-          <w:color w:val="EDA765"/>
-          <w:spacing w:val="1"/>
-        </w:rPr>
-        <w:t xml:space="preserve"> </w:t>
-      </w:r>
-      <w:r>
-        <w:rPr>
-          <w:b/>
-          <w:color w:val="EDA765"/>
-          <w:spacing w:val="-10"/>
-        </w:rPr>
-        <w:t>-</w:t>
-      </w:r>
-      <w:r>
-        <w:rPr>
-          <w:b/>
-          <w:color w:val="EDA765"/>
-          <w:spacing w:val="-10"/>
-        </w:rPr>
-        <w:t xml:space="preserve"> </w:t>
-      </w:r>
-      <w:r>
-        <w:t xml:space="preserve">portfel, który zapewnia najwyższy stosunek stopy </w:t>
-      </w:r>
-    </w:p>
-    <w:p>
-      <w:pPr>
-        <w:tabs>
-          <w:tab w:val="left" w:pos="1492"/>
-        </w:tabs>
-      </w:pPr>
-      <w:r>
-        <w:t xml:space="preserve">                        </w:t>
-      </w:r>
-      <w:r>
-        <w:t xml:space="preserve">zwrotu do ryzyka (maksymalizuje współczynnik </w:t>
-      </w:r>
-      <w:proofErr w:type="spellStart"/>
-      <w:r>
-        <w:t>Sharpe’a</w:t>
-      </w:r>
-      <w:proofErr w:type="spellEnd"/>
-      <w:r>
-        <w:t xml:space="preserve">). Oznacza to, że w danym zbiorze </w:t>
-      </w:r>
-    </w:p>
-    <w:p>
-      <w:pPr>
-        <w:tabs>
-          <w:tab w:val="left" w:pos="1492"/>
-        </w:tabs>
-        <w:rPr>
-          <w:b/>
-          <w:color w:val="EDA765"/>
-        </w:rPr>
-      </w:pPr>
-      <w:r>
-        <w:t xml:space="preserve">                        </w:t>
-      </w:r>
-      <w:r>
-        <w:t>możliwości inwestycyjnych oferuje najlepszą możliwą relację między zyskiem a podjętym ryzykiem</w:t>
-      </w:r>
-    </w:p>
-    <w:p>
-      <w:pPr>
-        <w:pStyle w:val="Tekstpodstawowy"/>
-        <w:spacing w:before="14"/>
-        <w:rPr>
-          <w:b/>
-          <w:sz w:val="22"/>
-        </w:rPr>
-      </w:pPr>
-    </w:p>
-    <w:p>
-      <w:pPr>
-        <w:pStyle w:val="Akapitzlist"/>
-        <w:numPr>
-          <w:ilvl w:val="0"/>
-          <w:numId w:val="1"/>
-        </w:numPr>
-        <w:tabs>
-          <w:tab w:val="left" w:pos="1492"/>
-        </w:tabs>
-        <w:ind w:left="1492" w:hanging="359"/>
-        <w:rPr>
-          <w:b/>
-          <w:color w:val="EDA765"/>
-        </w:rPr>
-      </w:pPr>
-      <w:r>
-        <w:rPr>
-          <w:b/>
-          <w:color w:val="EDA765"/>
-        </w:rPr>
-        <w:t>Portfel</w:t>
-      </w:r>
-      <w:r>
-        <w:rPr>
-          <w:b/>
-          <w:color w:val="EDA765"/>
-          <w:spacing w:val="1"/>
-        </w:rPr>
-        <w:t xml:space="preserve"> </w:t>
-      </w:r>
-      <w:r>
-        <w:rPr>
-          <w:b/>
-          <w:color w:val="EDA765"/>
-        </w:rPr>
-        <w:t>z</w:t>
-      </w:r>
-      <w:r>
-        <w:rPr>
-          <w:b/>
-          <w:color w:val="EDA765"/>
-          <w:spacing w:val="2"/>
-        </w:rPr>
-        <w:t xml:space="preserve"> </w:t>
-      </w:r>
-      <w:r>
-        <w:rPr>
-          <w:b/>
-          <w:color w:val="EDA765"/>
-        </w:rPr>
-        <w:t>dywersyfikacją</w:t>
-      </w:r>
-      <w:r>
-        <w:rPr>
-          <w:b/>
-          <w:color w:val="EDA765"/>
-          <w:spacing w:val="1"/>
-        </w:rPr>
-        <w:t xml:space="preserve"> </w:t>
-      </w:r>
-      <w:r>
-        <w:rPr>
-          <w:b/>
-          <w:color w:val="EDA765"/>
-        </w:rPr>
-        <w:t>prostą</w:t>
-      </w:r>
-      <w:r>
-        <w:rPr>
-          <w:b/>
-          <w:color w:val="EDA765"/>
-          <w:spacing w:val="2"/>
-        </w:rPr>
-        <w:t xml:space="preserve"> </w:t>
-      </w:r>
-      <w:r>
-        <w:rPr>
-          <w:b/>
-          <w:color w:val="EDA765"/>
-          <w:spacing w:val="-10"/>
-        </w:rPr>
-        <w:t>–</w:t>
-      </w:r>
-      <w:r>
-        <w:rPr>
-          <w:b/>
-          <w:color w:val="EDA765"/>
-          <w:spacing w:val="-10"/>
-        </w:rPr>
-        <w:t xml:space="preserve">  </w:t>
-      </w:r>
-      <w:r>
-        <w:t xml:space="preserve">portfel, w którym kapitał jest równomiernie podzielony </w:t>
-      </w:r>
-    </w:p>
-    <w:p>
-      <w:pPr>
-        <w:pStyle w:val="Akapitzlist"/>
-        <w:tabs>
-          <w:tab w:val="left" w:pos="1492"/>
-        </w:tabs>
-        <w:ind w:left="1492" w:firstLine="0"/>
-      </w:pPr>
-      <w:r>
-        <w:t xml:space="preserve">pomiędzy wszystkie dostępne aktywa. Oznacza to, że każdy składnik portfela ma taki sam </w:t>
-      </w:r>
-    </w:p>
-    <w:p>
-      <w:pPr>
-        <w:pStyle w:val="Akapitzlist"/>
-        <w:tabs>
-          <w:tab w:val="left" w:pos="1492"/>
-        </w:tabs>
-        <w:ind w:left="1492" w:firstLine="0"/>
-        <w:rPr>
-          <w:b/>
-          <w:color w:val="EDA765"/>
-        </w:rPr>
-      </w:pPr>
-      <w:r>
-        <w:t>udział procentowy, niezależnie od jego historycznej stopy zwrotu czy poziomu ryzyka.</w:t>
-      </w:r>
-    </w:p>
-    <w:p>
-      <w:pPr>
-        <w:pStyle w:val="Akapitzlist"/>
-        <w:rPr>
-          <w:b/>
-          <w:color w:val="EDA765"/>
-        </w:rPr>
-      </w:pPr>
-    </w:p>
-    <w:p>
-      <w:pPr>
-        <w:tabs>
-          <w:tab w:val="left" w:pos="1492"/>
-        </w:tabs>
-        <w:rPr>
-          <w:b/>
-          <w:color w:val="EDA765"/>
-        </w:rPr>
-      </w:pPr>
-    </w:p>
-    <w:p>
-      <w:pPr>
-        <w:tabs>
-          <w:tab w:val="left" w:pos="1492"/>
-        </w:tabs>
-        <w:rPr>
-          <w:b/>
-          <w:color w:val="EDA765"/>
-        </w:rPr>
-      </w:pPr>
-    </w:p>
-    <w:p>
-      <w:pPr>
-        <w:tabs>
-          <w:tab w:val="left" w:pos="1492"/>
-        </w:tabs>
-        <w:rPr>
-          <w:b/>
-          <w:color w:val="EDA765"/>
-        </w:rPr>
-      </w:pPr>
-    </w:p>
-    <w:p>
-      <w:pPr>
-        <w:tabs>
-          <w:tab w:val="left" w:pos="1492"/>
-        </w:tabs>
-        <w:rPr>
-          <w:b/>
-          <w:color w:val="EDA765"/>
-        </w:rPr>
-      </w:pPr>
-    </w:p>
-    <w:p>
-      <w:pPr>
-        <w:tabs>
-          <w:tab w:val="left" w:pos="1492"/>
-        </w:tabs>
-        <w:rPr>
-          <w:b/>
-          <w:color w:val="EDA765"/>
-        </w:rPr>
-      </w:pPr>
-    </w:p>
-    <w:p>
-      <w:pPr>
-        <w:tabs>
-          <w:tab w:val="left" w:pos="1492"/>
-        </w:tabs>
-        <w:rPr>
-          <w:b/>
-          <w:color w:val="EDA765"/>
-        </w:rPr>
-      </w:pPr>
-    </w:p>
-    <w:p>
-      <w:pPr>
-        <w:tabs>
-          <w:tab w:val="left" w:pos="1492"/>
-        </w:tabs>
-        <w:rPr>
-          <w:b/>
-          <w:color w:val="EDA765"/>
-        </w:rPr>
-      </w:pPr>
-    </w:p>
-    <w:p>
-      <w:pPr>
-        <w:tabs>
-          <w:tab w:val="left" w:pos="1492"/>
-        </w:tabs>
-        <w:rPr>
-          <w:b/>
-          <w:color w:val="EDA765"/>
-        </w:rPr>
-      </w:pPr>
-    </w:p>
-    <w:p>
-      <w:pPr>
-        <w:tabs>
-          <w:tab w:val="left" w:pos="1492"/>
-        </w:tabs>
-        <w:rPr>
-          <w:b/>
-          <w:color w:val="EDA765"/>
-        </w:rPr>
-      </w:pPr>
-    </w:p>
-    <w:p>
-      <w:pPr>
-        <w:tabs>
-          <w:tab w:val="left" w:pos="1492"/>
-        </w:tabs>
-        <w:rPr>
-          <w:b/>
-          <w:color w:val="EDA765"/>
-        </w:rPr>
-      </w:pPr>
-    </w:p>
-    <w:p>
-      <w:pPr>
-        <w:tabs>
-          <w:tab w:val="left" w:pos="1492"/>
-        </w:tabs>
-        <w:rPr>
-          <w:b/>
-          <w:color w:val="EDA765"/>
-        </w:rPr>
-      </w:pPr>
-    </w:p>
-    <w:p>
-      <w:pPr>
-        <w:tabs>
-          <w:tab w:val="left" w:pos="1492"/>
-        </w:tabs>
-        <w:rPr>
-          <w:b/>
-          <w:color w:val="EDA765"/>
-        </w:rPr>
-      </w:pPr>
-    </w:p>
-    <w:p>
-      <w:pPr>
-        <w:tabs>
-          <w:tab w:val="left" w:pos="1492"/>
-        </w:tabs>
-        <w:rPr>
-          <w:b/>
-          <w:color w:val="EDA765"/>
-        </w:rPr>
-      </w:pPr>
-    </w:p>
-    <w:p>
-      <w:pPr>
-        <w:tabs>
-          <w:tab w:val="left" w:pos="1492"/>
-        </w:tabs>
-        <w:rPr>
-          <w:b/>
-          <w:color w:val="EDA765"/>
-        </w:rPr>
-      </w:pPr>
-    </w:p>
-    <w:p>
-      <w:pPr>
-        <w:tabs>
-          <w:tab w:val="left" w:pos="1492"/>
-        </w:tabs>
-        <w:rPr>
-          <w:b/>
-          <w:color w:val="EDA765"/>
-        </w:rPr>
-      </w:pPr>
-    </w:p>
-    <w:p>
-      <w:pPr>
-        <w:tabs>
-          <w:tab w:val="left" w:pos="1492"/>
-        </w:tabs>
-        <w:rPr>
-          <w:b/>
-          <w:color w:val="EDA765"/>
-        </w:rPr>
-      </w:pPr>
-    </w:p>
-    <w:p>
-      <w:pPr>
-        <w:tabs>
-          <w:tab w:val="left" w:pos="1492"/>
-        </w:tabs>
-        <w:rPr>
-          <w:b/>
-          <w:color w:val="EDA765"/>
-        </w:rPr>
-      </w:pPr>
-    </w:p>
-    <w:p>
-      <w:pPr>
-        <w:tabs>
-          <w:tab w:val="left" w:pos="1492"/>
-        </w:tabs>
-        <w:rPr>
-          <w:b/>
-          <w:color w:val="EDA765"/>
-        </w:rPr>
-      </w:pPr>
-    </w:p>
-    <w:p>
-      <w:pPr>
-        <w:tabs>
-          <w:tab w:val="left" w:pos="1492"/>
-        </w:tabs>
-        <w:rPr>
-          <w:b/>
-          <w:color w:val="EDA765"/>
-        </w:rPr>
-      </w:pPr>
-    </w:p>
-    <w:p>
-      <w:pPr>
-        <w:tabs>
-          <w:tab w:val="left" w:pos="1492"/>
-        </w:tabs>
-        <w:rPr>
-          <w:b/>
-          <w:color w:val="EDA765"/>
-        </w:rPr>
-      </w:pPr>
-    </w:p>
-    <w:p>
-      <w:pPr>
-        <w:tabs>
-          <w:tab w:val="left" w:pos="1492"/>
-        </w:tabs>
-        <w:rPr>
-          <w:b/>
-          <w:color w:val="EDA765"/>
-        </w:rPr>
-      </w:pPr>
-    </w:p>
-    <w:p>
-      <w:pPr>
-        <w:tabs>
-          <w:tab w:val="left" w:pos="1492"/>
-        </w:tabs>
-        <w:rPr>
-          <w:b/>
-          <w:color w:val="EDA765"/>
-        </w:rPr>
-      </w:pPr>
-    </w:p>
-    <w:p>
-      <w:pPr>
-        <w:tabs>
-          <w:tab w:val="left" w:pos="1492"/>
-        </w:tabs>
-        <w:rPr>
-          <w:b/>
-          <w:color w:val="EDA765"/>
-        </w:rPr>
-      </w:pPr>
-    </w:p>
-    <w:p>
-      <w:pPr>
-        <w:tabs>
-          <w:tab w:val="left" w:pos="1492"/>
-        </w:tabs>
-        <w:rPr>
-          <w:b/>
-          <w:color w:val="EDA765"/>
-        </w:rPr>
-      </w:pPr>
-    </w:p>
-    <w:p>
-      <w:pPr>
-        <w:tabs>
-          <w:tab w:val="left" w:pos="1492"/>
-        </w:tabs>
-        <w:rPr>
-          <w:b/>
-          <w:color w:val="EDA765"/>
-        </w:rPr>
-      </w:pPr>
-    </w:p>
-    <w:p>
-      <w:pPr>
-        <w:tabs>
-          <w:tab w:val="left" w:pos="1492"/>
-        </w:tabs>
-        <w:rPr>
-          <w:b/>
-          <w:color w:val="EDA765"/>
-        </w:rPr>
-      </w:pPr>
-    </w:p>
-    <w:p>
-      <w:pPr>
-        <w:tabs>
-          <w:tab w:val="left" w:pos="1492"/>
-        </w:tabs>
-        <w:rPr>
-          <w:b/>
-          <w:color w:val="EDA765"/>
-        </w:rPr>
-      </w:pPr>
-    </w:p>
-    <w:p>
-      <w:pPr>
-        <w:tabs>
-          <w:tab w:val="left" w:pos="1492"/>
-        </w:tabs>
-        <w:rPr>
-          <w:b/>
-          <w:color w:val="EDA765"/>
-        </w:rPr>
-      </w:pPr>
-    </w:p>
-    <w:p>
-      <w:pPr>
-        <w:tabs>
-          <w:tab w:val="left" w:pos="1492"/>
-        </w:tabs>
-        <w:rPr>
-          <w:b/>
-          <w:color w:val="EDA765"/>
-        </w:rPr>
-      </w:pPr>
-    </w:p>
-    <w:p>
-      <w:pPr>
-        <w:tabs>
-          <w:tab w:val="left" w:pos="1492"/>
-        </w:tabs>
-        <w:rPr>
-          <w:b/>
-          <w:color w:val="EDA765"/>
-        </w:rPr>
-      </w:pPr>
-    </w:p>
-    <w:p>
-      <w:pPr>
-        <w:tabs>
-          <w:tab w:val="left" w:pos="1492"/>
-        </w:tabs>
-        <w:rPr>
-          <w:b/>
-          <w:color w:val="EDA765"/>
-        </w:rPr>
-      </w:pPr>
-    </w:p>
-    <w:p>
-      <w:pPr>
-        <w:tabs>
-          <w:tab w:val="left" w:pos="1492"/>
-        </w:tabs>
         <w:rPr>
           <w:b/>
           <w:color w:val="EDA765"/>
@@ -9652,23 +8934,6 @@
           <w:spacing w:val="-2"/>
         </w:rPr>
       </w:pPr>
-    </w:p>
-    <w:p>
-      <w:pPr>
-        <w:pStyle w:val="Nagwek3"/>
-        <w:spacing w:before="90"/>
-        <w:rPr>
-          <w:sz w:val="20"/>
-          <w:szCs w:val="20"/>
-        </w:rPr>
-      </w:pPr>
-      <w:r>
-        <w:rPr>
-          <w:sz w:val="20"/>
-          <w:szCs w:val="20"/>
-        </w:rPr>
-        <w:t>https://pl.investing.com/commodities/orange-juice</w:t>
-      </w:r>
     </w:p>
     <w:p>
       <w:pPr>
@@ -9685,6 +8950,15 @@
           <w:color w:val="EDA765"/>
         </w:rPr>
       </w:pPr>
+      <w:hyperlink r:id="rId29" w:history="1">
+        <w:r>
+          <w:rPr>
+            <w:rStyle w:val="Hipercze"/>
+            <w:b/>
+          </w:rPr>
+          <w:t>https://stooq.pl/q/?s=oj.f</w:t>
+        </w:r>
+      </w:hyperlink>
     </w:p>
     <w:p>
       <w:pPr>
@@ -9696,6 +8970,119 @@
         <w:tabs>
           <w:tab w:val="left" w:pos="1492"/>
         </w:tabs>
+        <w:rPr>
+          <w:b/>
+          <w:color w:val="EDA765"/>
+        </w:rPr>
+      </w:pPr>
+      <w:hyperlink r:id="rId30" w:history="1">
+        <w:r>
+          <w:rPr>
+            <w:rStyle w:val="Hipercze"/>
+            <w:b/>
+          </w:rPr>
+          <w:t>https://pl.investing.com/commodities/orange-juice</w:t>
+        </w:r>
+      </w:hyperlink>
+    </w:p>
+    <w:p>
+      <w:pPr>
+        <w:pStyle w:val="Akapitzlist"/>
+        <w:numPr>
+          <w:ilvl w:val="0"/>
+          <w:numId w:val="17"/>
+        </w:numPr>
+        <w:tabs>
+          <w:tab w:val="left" w:pos="1492"/>
+        </w:tabs>
+        <w:rPr>
+          <w:b/>
+          <w:color w:val="EDA765"/>
+        </w:rPr>
+      </w:pPr>
+      <w:hyperlink r:id="rId31" w:history="1">
+        <w:r>
+          <w:rPr>
+            <w:rStyle w:val="Hipercze"/>
+            <w:b/>
+          </w:rPr>
+          <w:t>https://finance.yahoo.com/</w:t>
+        </w:r>
+      </w:hyperlink>
+      <w:r>
+        <w:rPr>
+          <w:b/>
+          <w:color w:val="EDA765"/>
+        </w:rPr>
+        <w:t xml:space="preserve"> </w:t>
+      </w:r>
+    </w:p>
+    <w:p>
+      <w:pPr>
+        <w:pStyle w:val="Akapitzlist"/>
+        <w:numPr>
+          <w:ilvl w:val="0"/>
+          <w:numId w:val="17"/>
+        </w:numPr>
+        <w:tabs>
+          <w:tab w:val="left" w:pos="1492"/>
+        </w:tabs>
+        <w:rPr>
+          <w:bCs/>
+          <w:color w:val="000000" w:themeColor="text1"/>
+        </w:rPr>
+      </w:pPr>
+      <w:r>
+        <w:rPr>
+          <w:bCs/>
+          <w:color w:val="000000" w:themeColor="text1"/>
+        </w:rPr>
+        <w:t>Materiały z wykładów i laboratoriów z przedmiotu Inwestycje Alternatywne,</w:t>
+      </w:r>
+    </w:p>
+    <w:p>
+      <w:pPr>
+        <w:pStyle w:val="Akapitzlist"/>
+        <w:tabs>
+          <w:tab w:val="left" w:pos="1492"/>
+        </w:tabs>
+        <w:ind w:left="900" w:firstLine="0"/>
+        <w:rPr>
+          <w:bCs/>
+          <w:color w:val="000000" w:themeColor="text1"/>
+        </w:rPr>
+      </w:pPr>
+      <w:r>
+        <w:rPr>
+          <w:bCs/>
+          <w:color w:val="000000" w:themeColor="text1"/>
+        </w:rPr>
+        <w:t>prowadzonych przez dr inż. Marcina Potrykusa (</w:t>
+      </w:r>
+      <w:proofErr w:type="spellStart"/>
+      <w:r>
+        <w:rPr>
+          <w:bCs/>
+          <w:color w:val="000000" w:themeColor="text1"/>
+        </w:rPr>
+        <w:t>WZiE</w:t>
+      </w:r>
+      <w:proofErr w:type="spellEnd"/>
+      <w:r>
+        <w:rPr>
+          <w:bCs/>
+          <w:color w:val="000000" w:themeColor="text1"/>
+        </w:rPr>
+        <w:t>, Politechnika Gdańska)</w:t>
+      </w:r>
+    </w:p>
+    <w:p>
+      <w:pPr>
+        <w:pStyle w:val="Akapitzlist"/>
+        <w:tabs>
+          <w:tab w:val="left" w:pos="1492"/>
+        </w:tabs>
+        <w:ind w:left="900" w:firstLine="0"/>
         <w:rPr>
           <w:b/>
           <w:color w:val="EDA765"/>
@@ -11083,7 +10470,7 @@
         <w:rFonts w:ascii="Symbol" w:hAnsi="Symbol" w:hint="default"/>
       </w:rPr>
     </w:lvl>
-    <w:lvl w:ilvl="1" w:tplc="04150003" w:tentative="1">
+    <w:lvl w:ilvl="1" w:tplc="04150003">
       <w:start w:val="1"/>
       <w:numFmt w:val="bullet"/>
       <w:lvlText w:val="o"/>
@@ -12017,8 +11404,8 @@
   <w:abstractNum w:abstractNumId="16" w15:restartNumberingAfterBreak="0">
     <w:nsid w:val="7AF60A19"/>
     <w:multiLevelType w:val="hybridMultilevel"/>
-    <w:tmpl w:val="31620B20"/>
-    <w:lvl w:ilvl="0" w:tplc="0415000F">
+    <w:tmpl w:val="865C0698"/>
+    <w:lvl w:ilvl="0" w:tplc="6DD60A92">
       <w:start w:val="1"/>
       <w:numFmt w:val="decimal"/>
       <w:lvlText w:val="%1."/>
@@ -12026,6 +11413,11 @@
       <w:pPr>
         <w:ind w:left="900" w:hanging="360"/>
       </w:pPr>
+      <w:rPr>
+        <w:b/>
+        <w:bCs w:val="0"/>
+        <w:color w:val="F79646" w:themeColor="accent6"/>
+      </w:rPr>
     </w:lvl>
     <w:lvl w:ilvl="1" w:tplc="04150019" w:tentative="1">
       <w:start w:val="1"/>
@@ -12941,6 +12333,18 @@
       <w:lang w:val="pl-PL"/>
     </w:rPr>
   </w:style>
+  <w:style w:type="character" w:styleId="Nierozpoznanawzmianka">
+    <w:name w:val="Unresolved Mention"/>
+    <w:basedOn w:val="Domylnaczcionkaakapitu"/>
+    <w:uiPriority w:val="99"/>
+    <w:semiHidden/>
+    <w:unhideWhenUsed/>
+    <w:rsid w:val="00FA65A7"/>
+    <w:rPr>
+      <w:color w:val="605E5C"/>
+      <w:shd w:val="clear" w:color="auto" w:fill="E1DFDD"/>
+    </w:rPr>
+  </w:style>
 </w:styles>
 </file>
 

</xml_diff>

<commit_message>
dodanie intepretacji wykresu ZMI
</commit_message>
<xml_diff>
--- a/PROJEKT_INWESTYCJE.docx
+++ b/PROJEKT_INWESTYCJE.docx
@@ -6668,7 +6668,7 @@
           </mc:Choice>
           <mc:Fallback>
             <w:pict>
-              <v:shape w14:anchorId="66CFA11D" id="Graphic 24" o:spid="_x0000_s1026" style="position:absolute;margin-left:0;margin-top:44.95pt;width:595.3pt;height:.1pt;z-index:487603712;visibility:visible;mso-wrap-style:square;mso-wrap-distance-left:0;mso-wrap-distance-top:0;mso-wrap-distance-right:0;mso-wrap-distance-bottom:0;mso-position-horizontal:absolute;mso-position-horizontal-relative:page;mso-position-vertical:absolute;mso-position-vertical-relative:text;v-text-anchor:top" coordsize="7560309,1270" o:gfxdata="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" path="m,l7560056,e" filled="f" strokecolor="#ffb872" strokeweight="4pt">
+              <v:shape w14:anchorId="1EDBD40A" id="Graphic 24" o:spid="_x0000_s1026" style="position:absolute;margin-left:0;margin-top:44.95pt;width:595.3pt;height:.1pt;z-index:487603712;visibility:visible;mso-wrap-style:square;mso-wrap-distance-left:0;mso-wrap-distance-top:0;mso-wrap-distance-right:0;mso-wrap-distance-bottom:0;mso-position-horizontal:absolute;mso-position-horizontal-relative:page;mso-position-vertical:absolute;mso-position-vertical-relative:text;v-text-anchor:top" coordsize="7560309,1270" o:gfxdata="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" path="m,l7560056,e" filled="f" strokecolor="#ffb872" strokeweight="4pt">
                 <v:path arrowok="t"/>
                 <w10:wrap anchorx="page"/>
               </v:shape>
@@ -7091,7 +7091,15 @@
       <w:pPr>
         <w:pStyle w:val="Tekstpodstawowy"/>
         <w:spacing w:before="245" w:line="242" w:lineRule="auto"/>
-        <w:ind w:right="1221"/>
+        <w:ind w:left="2160" w:right="1221"/>
+        <w:jc w:val="both"/>
+      </w:pPr>
+    </w:p>
+    <w:p>
+      <w:pPr>
+        <w:pStyle w:val="Tekstpodstawowy"/>
+        <w:spacing w:before="245" w:line="242" w:lineRule="auto"/>
+        <w:ind w:left="2160" w:right="1221"/>
         <w:jc w:val="both"/>
       </w:pPr>
     </w:p>
@@ -7101,9 +7109,38 @@
         <w:spacing w:before="245" w:line="242" w:lineRule="auto"/>
         <w:ind w:right="1221"/>
         <w:jc w:val="both"/>
-      </w:pPr>
-      <w:r>
-        <w:t xml:space="preserve"> </w:t>
+        <w:rPr>
+          <w:b/>
+          <w:bCs/>
+          <w:color w:val="F79646" w:themeColor="accent6"/>
+        </w:rPr>
+      </w:pPr>
+      <w:r>
+        <w:t xml:space="preserve">                     </w:t>
+      </w:r>
+      <w:r>
+        <w:rPr>
+          <w:b/>
+          <w:bCs/>
+          <w:color w:val="F79646" w:themeColor="accent6"/>
+        </w:rPr>
+        <w:t xml:space="preserve">  </w:t>
+      </w:r>
+      <w:r>
+        <w:rPr>
+          <w:b/>
+          <w:bCs/>
+          <w:color w:val="F79646" w:themeColor="accent6"/>
+        </w:rPr>
+        <w:t>Interpretacja wykresu</w:t>
+      </w:r>
+      <w:r>
+        <w:rPr>
+          <w:b/>
+          <w:bCs/>
+          <w:color w:val="F79646" w:themeColor="accent6"/>
+        </w:rPr>
+        <w:t xml:space="preserve">: </w:t>
       </w:r>
     </w:p>
     <w:p>
@@ -7112,28 +7149,107 @@
         <w:spacing w:before="245" w:line="242" w:lineRule="auto"/>
         <w:ind w:right="1221"/>
         <w:jc w:val="both"/>
-      </w:pPr>
-      <w:r>
-        <w:t xml:space="preserve">          </w:t>
-      </w:r>
-    </w:p>
-    <w:p>
-      <w:pPr>
-        <w:pStyle w:val="Tekstpodstawowy"/>
+        <w:rPr>
+          <w:b/>
+          <w:bCs/>
+          <w:color w:val="F79646" w:themeColor="accent6"/>
+        </w:rPr>
+      </w:pPr>
+    </w:p>
+    <w:p>
+      <w:pPr>
+        <w:pStyle w:val="Tekstpodstawowy"/>
+        <w:numPr>
+          <w:ilvl w:val="2"/>
+          <w:numId w:val="15"/>
+        </w:numPr>
         <w:spacing w:before="245" w:line="242" w:lineRule="auto"/>
         <w:ind w:right="1221"/>
         <w:jc w:val="both"/>
       </w:pPr>
-    </w:p>
-    <w:p>
-      <w:pPr>
-        <w:pStyle w:val="Tekstpodstawowy"/>
+      <w:r>
+        <w:t xml:space="preserve">Portfel CCC charakteryzuje się najwyższą oczekiwaną stopą zwrotu, </w:t>
+      </w:r>
+      <w:r>
+        <w:t xml:space="preserve">                             </w:t>
+      </w:r>
+      <w:r>
+        <w:t>ale jednocześnie najwyższym ryzykiem.</w:t>
+      </w:r>
+    </w:p>
+    <w:p>
+      <w:pPr>
+        <w:pStyle w:val="Tekstpodstawowy"/>
+        <w:numPr>
+          <w:ilvl w:val="2"/>
+          <w:numId w:val="15"/>
+        </w:numPr>
         <w:spacing w:before="245" w:line="242" w:lineRule="auto"/>
         <w:ind w:right="1221"/>
         <w:jc w:val="both"/>
       </w:pPr>
       <w:r>
-        <w:t xml:space="preserve"> </w:t>
+        <w:t>VNQ i LVMH mają najniższe ryzyko, ale również niską stopę zwrotu.</w:t>
+      </w:r>
+    </w:p>
+    <w:p>
+      <w:pPr>
+        <w:pStyle w:val="Tekstpodstawowy"/>
+        <w:numPr>
+          <w:ilvl w:val="2"/>
+          <w:numId w:val="15"/>
+        </w:numPr>
+        <w:spacing w:before="245" w:line="242" w:lineRule="auto"/>
+        <w:ind w:right="1221"/>
+        <w:jc w:val="both"/>
+      </w:pPr>
+      <w:r>
+        <w:t>Portfele leżące na linii CML są najbardziej optymalne, ponieważ oferują najwyższy stosunek zysku do ryzyka.</w:t>
+      </w:r>
+    </w:p>
+    <w:p>
+      <w:pPr>
+        <w:pStyle w:val="Tekstpodstawowy"/>
+        <w:numPr>
+          <w:ilvl w:val="2"/>
+          <w:numId w:val="15"/>
+        </w:numPr>
+        <w:spacing w:before="245" w:line="242" w:lineRule="auto"/>
+        <w:ind w:right="1221"/>
+        <w:jc w:val="both"/>
+      </w:pPr>
+      <w:r>
+        <w:t>Portfele jednoelementowe (np. CCC) są bardziej ryzykowne niż portfele zdywersyfikowane.</w:t>
+      </w:r>
+    </w:p>
+    <w:p>
+      <w:pPr>
+        <w:pStyle w:val="Tekstpodstawowy"/>
+        <w:numPr>
+          <w:ilvl w:val="2"/>
+          <w:numId w:val="15"/>
+        </w:numPr>
+        <w:spacing w:before="245" w:line="242" w:lineRule="auto"/>
+        <w:ind w:right="1221"/>
+        <w:jc w:val="both"/>
+      </w:pPr>
+      <w:r>
+        <w:t>Portfel minimalnego ryzyka ma najniższe ryzyko, ale jego stopa zwrotu nie jest atrakcyjna.</w:t>
+      </w:r>
+    </w:p>
+    <w:p>
+      <w:pPr>
+        <w:pStyle w:val="Tekstpodstawowy"/>
+        <w:numPr>
+          <w:ilvl w:val="2"/>
+          <w:numId w:val="15"/>
+        </w:numPr>
+        <w:spacing w:before="245" w:line="242" w:lineRule="auto"/>
+        <w:ind w:right="1221"/>
+        <w:jc w:val="both"/>
+      </w:pPr>
+      <w:r>
+        <w:t>Portfel maksymalnej efektywności to najlepszy wybór spośród portfeli bez ryzyka.</w:t>
       </w:r>
     </w:p>
     <w:p>

</xml_diff>